<commit_message>
Added detailed software changes to main document
</commit_message>
<xml_diff>
--- a/Ultimaker 2 Experiences and modifications.docx
+++ b/Ultimaker 2 Experiences and modifications.docx
@@ -1461,7 +1461,18 @@
       </w:pPr>
       <w:r>
         <w:tab/>
-        <w:t xml:space="preserve">The final modification that must be done to compensate for the longer tube is to increase the distance that the feeder pulls the filament out when changing filaments. This constant is called BOWDEN_FILAMENT_LENGTH in the firmware source code and we increased this distance from 705mm to 845mm in our </w:t>
+        <w:t>The final modification that must be done to compensate for the longer tube is to increase the distance that the feeder pulls the filament out when changing filaments. This constant is called BOWDEN_FILAMENT_LENGTH in the firmware so</w:t>
+      </w:r>
+      <w:bookmarkStart w:id="0" w:name="_GoBack"/>
+      <w:bookmarkEnd w:id="0"/>
+      <w:r>
+        <w:t>urce code and we increased this distance</w:t>
+      </w:r>
+      <w:r>
+        <w:t xml:space="preserve"> from 705mm to 850</w:t>
+      </w:r>
+      <w:r>
+        <w:t xml:space="preserve">mm in our </w:t>
       </w:r>
       <w:proofErr w:type="spellStart"/>
       <w:r>
@@ -2181,6 +2192,106 @@
       <w:r>
         <w:t>Reverse feeder motor direction</w:t>
       </w:r>
+      <w:r>
+        <w:t xml:space="preserve"> on line 325 of </w:t>
+      </w:r>
+      <w:proofErr w:type="spellStart"/>
+      <w:r>
+        <w:t>Configuration.h</w:t>
+      </w:r>
+      <w:proofErr w:type="spellEnd"/>
+    </w:p>
+    <w:p>
+      <w:pPr>
+        <w:pStyle w:val="ListParagraph"/>
+        <w:jc w:val="left"/>
+        <w:rPr>
+          <w:rFonts w:ascii="Consolas" w:hAnsi="Consolas" w:cs="Consolas"/>
+          <w:color w:val="333333"/>
+          <w:sz w:val="18"/>
+          <w:szCs w:val="18"/>
+          <w:shd w:val="clear" w:color="auto" w:fill="FFFFFF"/>
+        </w:rPr>
+      </w:pPr>
+      <w:r>
+        <w:rPr>
+          <w:rFonts w:ascii="Consolas" w:hAnsi="Consolas" w:cs="Consolas"/>
+          <w:color w:val="333333"/>
+          <w:sz w:val="18"/>
+          <w:szCs w:val="18"/>
+          <w:shd w:val="clear" w:color="auto" w:fill="FFFFFF"/>
+        </w:rPr>
+        <w:t>#</w:t>
+      </w:r>
+      <w:r>
+        <w:rPr>
+          <w:rStyle w:val="pl-k"/>
+          <w:rFonts w:ascii="Consolas" w:hAnsi="Consolas" w:cs="Consolas"/>
+          <w:color w:val="A71D5D"/>
+          <w:sz w:val="18"/>
+          <w:szCs w:val="18"/>
+          <w:shd w:val="clear" w:color="auto" w:fill="FFFFFF"/>
+        </w:rPr>
+        <w:t>define</w:t>
+      </w:r>
+      <w:r>
+        <w:rPr>
+          <w:rFonts w:ascii="Consolas" w:hAnsi="Consolas" w:cs="Consolas"/>
+          <w:color w:val="333333"/>
+          <w:sz w:val="18"/>
+          <w:szCs w:val="18"/>
+          <w:shd w:val="clear" w:color="auto" w:fill="FFFFFF"/>
+        </w:rPr>
+        <w:t xml:space="preserve"> </w:t>
+      </w:r>
+      <w:r>
+        <w:rPr>
+          <w:rStyle w:val="pl-en"/>
+          <w:rFonts w:ascii="Consolas" w:hAnsi="Consolas" w:cs="Consolas"/>
+          <w:color w:val="795DA3"/>
+          <w:sz w:val="18"/>
+          <w:szCs w:val="18"/>
+          <w:shd w:val="clear" w:color="auto" w:fill="FFFFFF"/>
+        </w:rPr>
+        <w:t>INVERT_E0_DIR</w:t>
+      </w:r>
+      <w:r>
+        <w:rPr>
+          <w:rFonts w:ascii="Consolas" w:hAnsi="Consolas" w:cs="Consolas"/>
+          <w:color w:val="333333"/>
+          <w:sz w:val="18"/>
+          <w:szCs w:val="18"/>
+          <w:shd w:val="clear" w:color="auto" w:fill="FFFFFF"/>
+        </w:rPr>
+        <w:t xml:space="preserve"> </w:t>
+      </w:r>
+      <w:r>
+        <w:rPr>
+          <w:rStyle w:val="pl-c1"/>
+          <w:rFonts w:ascii="Consolas" w:hAnsi="Consolas" w:cs="Consolas"/>
+          <w:color w:val="0086B3"/>
+          <w:sz w:val="18"/>
+          <w:szCs w:val="18"/>
+          <w:shd w:val="clear" w:color="auto" w:fill="FFFFFF"/>
+        </w:rPr>
+        <w:t>true</w:t>
+      </w:r>
+      <w:r>
+        <w:rPr>
+          <w:rFonts w:ascii="Consolas" w:hAnsi="Consolas" w:cs="Consolas"/>
+          <w:color w:val="333333"/>
+          <w:sz w:val="18"/>
+          <w:szCs w:val="18"/>
+          <w:shd w:val="clear" w:color="auto" w:fill="FFFFFF"/>
+        </w:rPr>
+        <w:t xml:space="preserve">  </w:t>
+      </w:r>
+    </w:p>
+    <w:p>
+      <w:pPr>
+        <w:pStyle w:val="ListParagraph"/>
+        <w:jc w:val="left"/>
+      </w:pPr>
     </w:p>
     <w:p>
       <w:pPr>
@@ -2192,8 +2303,147 @@
         <w:jc w:val="left"/>
       </w:pPr>
       <w:r>
-        <w:t>Increase feeder motor steps/mm</w:t>
-      </w:r>
+        <w:t xml:space="preserve">Increase feeder motor current to 1450ma on line 207 of </w:t>
+      </w:r>
+      <w:proofErr w:type="spellStart"/>
+      <w:r>
+        <w:t>Configuration_adv.h</w:t>
+      </w:r>
+      <w:proofErr w:type="spellEnd"/>
+    </w:p>
+    <w:p>
+      <w:pPr>
+        <w:pStyle w:val="ListParagraph"/>
+        <w:jc w:val="left"/>
+        <w:rPr>
+          <w:rFonts w:ascii="Consolas" w:hAnsi="Consolas" w:cs="Consolas"/>
+          <w:color w:val="333333"/>
+          <w:sz w:val="18"/>
+          <w:szCs w:val="18"/>
+          <w:shd w:val="clear" w:color="auto" w:fill="FFFFFF"/>
+        </w:rPr>
+      </w:pPr>
+      <w:r>
+        <w:rPr>
+          <w:rFonts w:ascii="Consolas" w:hAnsi="Consolas" w:cs="Consolas"/>
+          <w:color w:val="333333"/>
+          <w:sz w:val="18"/>
+          <w:szCs w:val="18"/>
+          <w:shd w:val="clear" w:color="auto" w:fill="FFFFFF"/>
+        </w:rPr>
+        <w:t>#</w:t>
+      </w:r>
+      <w:r>
+        <w:rPr>
+          <w:rStyle w:val="pl-k"/>
+          <w:rFonts w:ascii="Consolas" w:hAnsi="Consolas" w:cs="Consolas"/>
+          <w:color w:val="A71D5D"/>
+          <w:sz w:val="18"/>
+          <w:szCs w:val="18"/>
+          <w:shd w:val="clear" w:color="auto" w:fill="FFFFFF"/>
+        </w:rPr>
+        <w:t>define</w:t>
+      </w:r>
+      <w:r>
+        <w:rPr>
+          <w:rFonts w:ascii="Consolas" w:hAnsi="Consolas" w:cs="Consolas"/>
+          <w:color w:val="333333"/>
+          <w:sz w:val="18"/>
+          <w:szCs w:val="18"/>
+          <w:shd w:val="clear" w:color="auto" w:fill="FFFFFF"/>
+        </w:rPr>
+        <w:t xml:space="preserve"> </w:t>
+      </w:r>
+      <w:r>
+        <w:rPr>
+          <w:rStyle w:val="pl-en"/>
+          <w:rFonts w:ascii="Consolas" w:hAnsi="Consolas" w:cs="Consolas"/>
+          <w:color w:val="795DA3"/>
+          <w:sz w:val="18"/>
+          <w:szCs w:val="18"/>
+          <w:shd w:val="clear" w:color="auto" w:fill="FFFFFF"/>
+        </w:rPr>
+        <w:t>DEFAULT_PWM_MOTOR_CURRENT</w:t>
+      </w:r>
+      <w:r>
+        <w:rPr>
+          <w:rFonts w:ascii="Consolas" w:hAnsi="Consolas" w:cs="Consolas"/>
+          <w:color w:val="333333"/>
+          <w:sz w:val="18"/>
+          <w:szCs w:val="18"/>
+          <w:shd w:val="clear" w:color="auto" w:fill="FFFFFF"/>
+        </w:rPr>
+        <w:t xml:space="preserve"> {</w:t>
+      </w:r>
+      <w:r>
+        <w:rPr>
+          <w:rStyle w:val="pl-c1"/>
+          <w:rFonts w:ascii="Consolas" w:hAnsi="Consolas" w:cs="Consolas"/>
+          <w:color w:val="0086B3"/>
+          <w:sz w:val="18"/>
+          <w:szCs w:val="18"/>
+          <w:shd w:val="clear" w:color="auto" w:fill="FFFFFF"/>
+        </w:rPr>
+        <w:t>1200</w:t>
+      </w:r>
+      <w:r>
+        <w:rPr>
+          <w:rFonts w:ascii="Consolas" w:hAnsi="Consolas" w:cs="Consolas"/>
+          <w:color w:val="333333"/>
+          <w:sz w:val="18"/>
+          <w:szCs w:val="18"/>
+          <w:shd w:val="clear" w:color="auto" w:fill="FFFFFF"/>
+        </w:rPr>
+        <w:t xml:space="preserve">, </w:t>
+      </w:r>
+      <w:r>
+        <w:rPr>
+          <w:rStyle w:val="pl-c1"/>
+          <w:rFonts w:ascii="Consolas" w:hAnsi="Consolas" w:cs="Consolas"/>
+          <w:color w:val="0086B3"/>
+          <w:sz w:val="18"/>
+          <w:szCs w:val="18"/>
+          <w:shd w:val="clear" w:color="auto" w:fill="FFFFFF"/>
+        </w:rPr>
+        <w:t>1200</w:t>
+      </w:r>
+      <w:r>
+        <w:rPr>
+          <w:rFonts w:ascii="Consolas" w:hAnsi="Consolas" w:cs="Consolas"/>
+          <w:color w:val="333333"/>
+          <w:sz w:val="18"/>
+          <w:szCs w:val="18"/>
+          <w:shd w:val="clear" w:color="auto" w:fill="FFFFFF"/>
+        </w:rPr>
+        <w:t xml:space="preserve">, </w:t>
+      </w:r>
+      <w:r>
+        <w:rPr>
+          <w:rStyle w:val="pl-c1"/>
+          <w:rFonts w:ascii="Consolas" w:hAnsi="Consolas" w:cs="Consolas"/>
+          <w:color w:val="0086B3"/>
+          <w:sz w:val="18"/>
+          <w:szCs w:val="18"/>
+          <w:shd w:val="clear" w:color="auto" w:fill="FFFFFF"/>
+        </w:rPr>
+        <w:t>1450</w:t>
+      </w:r>
+      <w:r>
+        <w:rPr>
+          <w:rFonts w:ascii="Consolas" w:hAnsi="Consolas" w:cs="Consolas"/>
+          <w:color w:val="333333"/>
+          <w:sz w:val="18"/>
+          <w:szCs w:val="18"/>
+          <w:shd w:val="clear" w:color="auto" w:fill="FFFFFF"/>
+        </w:rPr>
+        <w:t>}</w:t>
+      </w:r>
+    </w:p>
+    <w:p>
+      <w:pPr>
+        <w:pStyle w:val="ListParagraph"/>
+        <w:jc w:val="left"/>
+      </w:pPr>
     </w:p>
     <w:p>
       <w:pPr>
@@ -2205,7 +2455,179 @@
         <w:jc w:val="left"/>
       </w:pPr>
       <w:r>
+        <w:t>Increase feeder motor steps/mm</w:t>
+      </w:r>
+      <w:r>
+        <w:t xml:space="preserve"> on line 242 of </w:t>
+      </w:r>
+      <w:proofErr w:type="spellStart"/>
+      <w:r>
+        <w:t>Configuration_adv.h</w:t>
+      </w:r>
+      <w:proofErr w:type="spellEnd"/>
+    </w:p>
+    <w:p>
+      <w:pPr>
+        <w:pStyle w:val="ListParagraph"/>
+        <w:jc w:val="left"/>
+      </w:pPr>
+      <w:r>
+        <w:rPr>
+          <w:rFonts w:ascii="Consolas" w:hAnsi="Consolas" w:cs="Consolas"/>
+          <w:color w:val="333333"/>
+          <w:sz w:val="18"/>
+          <w:szCs w:val="18"/>
+          <w:shd w:val="clear" w:color="auto" w:fill="FFFFFF"/>
+        </w:rPr>
+        <w:t>#</w:t>
+      </w:r>
+      <w:r>
+        <w:rPr>
+          <w:rStyle w:val="pl-k"/>
+          <w:rFonts w:ascii="Consolas" w:hAnsi="Consolas" w:cs="Consolas"/>
+          <w:color w:val="A71D5D"/>
+          <w:sz w:val="18"/>
+          <w:szCs w:val="18"/>
+          <w:shd w:val="clear" w:color="auto" w:fill="FFFFFF"/>
+        </w:rPr>
+        <w:t>define</w:t>
+      </w:r>
+      <w:r>
+        <w:rPr>
+          <w:rFonts w:ascii="Consolas" w:hAnsi="Consolas" w:cs="Consolas"/>
+          <w:color w:val="333333"/>
+          <w:sz w:val="18"/>
+          <w:szCs w:val="18"/>
+          <w:shd w:val="clear" w:color="auto" w:fill="FFFFFF"/>
+        </w:rPr>
+        <w:t xml:space="preserve"> </w:t>
+      </w:r>
+      <w:r>
+        <w:rPr>
+          <w:rStyle w:val="pl-en"/>
+          <w:rFonts w:ascii="Consolas" w:hAnsi="Consolas" w:cs="Consolas"/>
+          <w:color w:val="795DA3"/>
+          <w:sz w:val="18"/>
+          <w:szCs w:val="18"/>
+          <w:shd w:val="clear" w:color="auto" w:fill="FFFFFF"/>
+        </w:rPr>
+        <w:t>STEPS_MM_E</w:t>
+      </w:r>
+      <w:r>
+        <w:rPr>
+          <w:rFonts w:ascii="Consolas" w:hAnsi="Consolas" w:cs="Consolas"/>
+          <w:color w:val="333333"/>
+          <w:sz w:val="18"/>
+          <w:szCs w:val="18"/>
+          <w:shd w:val="clear" w:color="auto" w:fill="FFFFFF"/>
+        </w:rPr>
+        <w:t xml:space="preserve"> </w:t>
+      </w:r>
+      <w:r>
+        <w:rPr>
+          <w:rStyle w:val="pl-c1"/>
+          <w:rFonts w:ascii="Consolas" w:hAnsi="Consolas" w:cs="Consolas"/>
+          <w:color w:val="0086B3"/>
+          <w:sz w:val="18"/>
+          <w:szCs w:val="18"/>
+          <w:shd w:val="clear" w:color="auto" w:fill="FFFFFF"/>
+        </w:rPr>
+        <w:t>928</w:t>
+      </w:r>
+    </w:p>
+    <w:p>
+      <w:pPr>
+        <w:jc w:val="left"/>
+      </w:pPr>
+    </w:p>
+    <w:p>
+      <w:pPr>
+        <w:pStyle w:val="ListParagraph"/>
+        <w:numPr>
+          <w:ilvl w:val="0"/>
+          <w:numId w:val="3"/>
+        </w:numPr>
+        <w:jc w:val="left"/>
+      </w:pPr>
+      <w:r>
         <w:t>Increase retraction length when changing filaments</w:t>
+      </w:r>
+      <w:r>
+        <w:t xml:space="preserve"> on line 385 of </w:t>
+      </w:r>
+      <w:proofErr w:type="spellStart"/>
+      <w:r>
+        <w:t>Configuration.h</w:t>
+      </w:r>
+      <w:proofErr w:type="spellEnd"/>
+    </w:p>
+    <w:p>
+      <w:pPr>
+        <w:pStyle w:val="ListParagraph"/>
+        <w:jc w:val="left"/>
+      </w:pPr>
+      <w:r>
+        <w:rPr>
+          <w:rFonts w:ascii="Consolas" w:hAnsi="Consolas" w:cs="Consolas"/>
+          <w:color w:val="333333"/>
+          <w:sz w:val="18"/>
+          <w:szCs w:val="18"/>
+          <w:shd w:val="clear" w:color="auto" w:fill="FFFFFF"/>
+        </w:rPr>
+        <w:t>#</w:t>
+      </w:r>
+      <w:r>
+        <w:rPr>
+          <w:rStyle w:val="pl-k"/>
+          <w:rFonts w:ascii="Consolas" w:hAnsi="Consolas" w:cs="Consolas"/>
+          <w:color w:val="A71D5D"/>
+          <w:sz w:val="18"/>
+          <w:szCs w:val="18"/>
+          <w:shd w:val="clear" w:color="auto" w:fill="FFFFFF"/>
+        </w:rPr>
+        <w:t>define</w:t>
+      </w:r>
+      <w:r>
+        <w:rPr>
+          <w:rFonts w:ascii="Consolas" w:hAnsi="Consolas" w:cs="Consolas"/>
+          <w:color w:val="333333"/>
+          <w:sz w:val="18"/>
+          <w:szCs w:val="18"/>
+          <w:shd w:val="clear" w:color="auto" w:fill="FFFFFF"/>
+        </w:rPr>
+        <w:t xml:space="preserve"> </w:t>
+      </w:r>
+      <w:r>
+        <w:rPr>
+          <w:rStyle w:val="pl-en"/>
+          <w:rFonts w:ascii="Consolas" w:hAnsi="Consolas" w:cs="Consolas"/>
+          <w:color w:val="795DA3"/>
+          <w:sz w:val="18"/>
+          <w:szCs w:val="18"/>
+          <w:shd w:val="clear" w:color="auto" w:fill="FFFFFF"/>
+        </w:rPr>
+        <w:t>FILAMANT_BOWDEN_LENGTH</w:t>
+      </w:r>
+      <w:r>
+        <w:rPr>
+          <w:rFonts w:ascii="Consolas" w:hAnsi="Consolas" w:cs="Consolas"/>
+          <w:color w:val="333333"/>
+          <w:sz w:val="18"/>
+          <w:szCs w:val="18"/>
+          <w:shd w:val="clear" w:color="auto" w:fill="FFFFFF"/>
+        </w:rPr>
+        <w:t xml:space="preserve"> </w:t>
+      </w:r>
+      <w:r>
+        <w:rPr>
+          <w:rStyle w:val="pl-c1"/>
+          <w:rFonts w:ascii="Consolas" w:hAnsi="Consolas" w:cs="Consolas"/>
+          <w:color w:val="0086B3"/>
+          <w:sz w:val="18"/>
+          <w:szCs w:val="18"/>
+          <w:shd w:val="clear" w:color="auto" w:fill="FFFFFF"/>
+        </w:rPr>
+        <w:t>850</w:t>
       </w:r>
     </w:p>
     <w:p>
@@ -2252,8 +2674,6 @@
           <w:t>https://github.com/StrawsonDesign/Ultimaker2_Mods</w:t>
         </w:r>
       </w:hyperlink>
-      <w:bookmarkStart w:id="0" w:name="_GoBack"/>
-      <w:bookmarkEnd w:id="0"/>
     </w:p>
     <w:p>
       <w:pPr>
@@ -2960,6 +3380,21 @@
       <w:u w:val="single"/>
     </w:rPr>
   </w:style>
+  <w:style w:type="character" w:customStyle="1" w:styleId="pl-k">
+    <w:name w:val="pl-k"/>
+    <w:basedOn w:val="DefaultParagraphFont"/>
+    <w:rsid w:val="006C05AB"/>
+  </w:style>
+  <w:style w:type="character" w:customStyle="1" w:styleId="pl-en">
+    <w:name w:val="pl-en"/>
+    <w:basedOn w:val="DefaultParagraphFont"/>
+    <w:rsid w:val="006C05AB"/>
+  </w:style>
+  <w:style w:type="character" w:customStyle="1" w:styleId="pl-c1">
+    <w:name w:val="pl-c1"/>
+    <w:basedOn w:val="DefaultParagraphFont"/>
+    <w:rsid w:val="006C05AB"/>
+  </w:style>
 </w:styles>
 </file>
 
@@ -3327,6 +3762,21 @@
       <w:u w:val="single"/>
     </w:rPr>
   </w:style>
+  <w:style w:type="character" w:customStyle="1" w:styleId="pl-k">
+    <w:name w:val="pl-k"/>
+    <w:basedOn w:val="DefaultParagraphFont"/>
+    <w:rsid w:val="006C05AB"/>
+  </w:style>
+  <w:style w:type="character" w:customStyle="1" w:styleId="pl-en">
+    <w:name w:val="pl-en"/>
+    <w:basedOn w:val="DefaultParagraphFont"/>
+    <w:rsid w:val="006C05AB"/>
+  </w:style>
+  <w:style w:type="character" w:customStyle="1" w:styleId="pl-c1">
+    <w:name w:val="pl-c1"/>
+    <w:basedOn w:val="DefaultParagraphFont"/>
+    <w:rsid w:val="006C05AB"/>
+  </w:style>
 </w:styles>
 </file>
 

</xml_diff>

<commit_message>
new fan duct pic and retraction discussion
</commit_message>
<xml_diff>
--- a/Ultimaker 2 Experiences and modifications.docx
+++ b/Ultimaker 2 Experiences and modifications.docx
@@ -90,17 +90,9 @@
       </w:pPr>
       <w:r>
         <w:tab/>
-      </w:r>
-      <w:r>
-        <w:t xml:space="preserve">To help understand the component </w:t>
-      </w:r>
-      <w:r>
-        <w:t xml:space="preserve">names used in this paper </w:t>
-      </w:r>
-      <w:r>
-        <w:t xml:space="preserve">it is helpful to reference the Ultimaker 2 hardware documentation repository here </w:t>
-      </w:r>
-      <w:hyperlink r:id="rId6" w:history="1">
+        <w:t xml:space="preserve">To help understand the component names used in this paper it is helpful to reference the Ultimaker 2 hardware documentation repository here </w:t>
+      </w:r>
+      <w:hyperlink r:id="rId7" w:history="1">
         <w:r>
           <w:rPr>
             <w:rStyle w:val="Hyperlink"/>
@@ -114,11 +106,6 @@
     </w:p>
     <w:p>
       <w:pPr>
-        <w:jc w:val="left"/>
-      </w:pPr>
-    </w:p>
-    <w:p>
-      <w:pPr>
         <w:pStyle w:val="Heading2"/>
       </w:pPr>
       <w:r>
@@ -250,11 +237,11 @@
         <w:t xml:space="preserve"> </w:t>
       </w:r>
       <w:r>
-        <w:t xml:space="preserve">break in place. When the heatsink cools it locks the threads tightly together </w:t>
+        <w:t xml:space="preserve">break in place. When the heatsink cools it locks the threads tightly together preventing them from loosening during operation which would break what little thermal contact there </w:t>
       </w:r>
       <w:r>
         <w:lastRenderedPageBreak/>
-        <w:t>preventing them from loosening during operation which would break what little thermal contact there is. I have added this procedure to the E3D wiki and have received considerable response from the online printing community confirming its effectiveness.</w:t>
+        <w:t>is. I have added this procedure to the E3D wiki and have received considerable response from the online printing community confirming its effectiveness.</w:t>
       </w:r>
     </w:p>
     <w:p>
@@ -350,6 +337,61 @@
       </w:r>
     </w:p>
     <w:p>
+      <w:r>
+        <w:rPr>
+          <w:noProof/>
+        </w:rPr>
+        <w:drawing>
+          <wp:inline distT="0" distB="0" distL="0" distR="0">
+            <wp:extent cx="3822700" cy="2883361"/>
+            <wp:effectExtent l="0" t="0" r="6350" b="0"/>
+            <wp:docPr id="7" name="Picture 7" descr="C:\Users\James\Documents\GitHub\Ultimaker2-Feeder-Reversal\Parts\Fan Duct\fan duct cad.PNG"/>
+            <wp:cNvGraphicFramePr>
+              <a:graphicFrameLocks xmlns:a="http://schemas.openxmlformats.org/drawingml/2006/main" noChangeAspect="1"/>
+            </wp:cNvGraphicFramePr>
+            <a:graphic xmlns:a="http://schemas.openxmlformats.org/drawingml/2006/main">
+              <a:graphicData uri="http://schemas.openxmlformats.org/drawingml/2006/picture">
+                <pic:pic xmlns:pic="http://schemas.openxmlformats.org/drawingml/2006/picture">
+                  <pic:nvPicPr>
+                    <pic:cNvPr id="0" name="Picture 1" descr="C:\Users\James\Documents\GitHub\Ultimaker2-Feeder-Reversal\Parts\Fan Duct\fan duct cad.PNG"/>
+                    <pic:cNvPicPr>
+                      <a:picLocks noChangeAspect="1" noChangeArrowheads="1"/>
+                    </pic:cNvPicPr>
+                  </pic:nvPicPr>
+                  <pic:blipFill>
+                    <a:blip r:embed="rId8">
+                      <a:extLst>
+                        <a:ext uri="{28A0092B-C50C-407E-A947-70E740481C1C}">
+                          <a14:useLocalDpi xmlns:a14="http://schemas.microsoft.com/office/drawing/2010/main" val="0"/>
+                        </a:ext>
+                      </a:extLst>
+                    </a:blip>
+                    <a:srcRect/>
+                    <a:stretch>
+                      <a:fillRect/>
+                    </a:stretch>
+                  </pic:blipFill>
+                  <pic:spPr bwMode="auto">
+                    <a:xfrm>
+                      <a:off x="0" y="0"/>
+                      <a:ext cx="3822700" cy="2883361"/>
+                    </a:xfrm>
+                    <a:prstGeom prst="rect">
+                      <a:avLst/>
+                    </a:prstGeom>
+                    <a:noFill/>
+                    <a:ln>
+                      <a:noFill/>
+                    </a:ln>
+                  </pic:spPr>
+                </pic:pic>
+              </a:graphicData>
+            </a:graphic>
+          </wp:inline>
+        </w:drawing>
+      </w:r>
+    </w:p>
+    <w:p>
       <w:pPr>
         <w:jc w:val="left"/>
       </w:pPr>
@@ -441,17 +483,10 @@
     </w:p>
     <w:p>
       <w:pPr>
-        <w:jc w:val="left"/>
-      </w:pPr>
-      <w:r>
-        <w:tab/>
-      </w:r>
-    </w:p>
-    <w:p>
-      <w:pPr>
         <w:pStyle w:val="Heading2"/>
       </w:pPr>
       <w:r>
+        <w:lastRenderedPageBreak/>
         <w:t>Friction Reduction and Feeder Reversal</w:t>
       </w:r>
     </w:p>
@@ -503,7 +538,7 @@
       <w:r>
         <w:t xml:space="preserve"> for providing a volumetric speed test for the Ultimaker that slowly ramps up the extrusion rate from 3mm^3/s to 10mm^3/s to measure the limit of the printer. This part is available here </w:t>
       </w:r>
-      <w:hyperlink r:id="rId7" w:history="1">
+      <w:hyperlink r:id="rId9" w:history="1">
         <w:r>
           <w:rPr>
             <w:rStyle w:val="Hyperlink"/>
@@ -514,7 +549,7 @@
       <w:r>
         <w:t xml:space="preserve">. There is also a lengthy community discussion here: </w:t>
       </w:r>
-      <w:hyperlink r:id="rId8" w:history="1">
+      <w:hyperlink r:id="rId10" w:history="1">
         <w:r>
           <w:rPr>
             <w:rStyle w:val="Hyperlink"/>
@@ -526,11 +561,7 @@
         <w:t>. From reading this thread we</w:t>
       </w:r>
       <w:r>
-        <w:t xml:space="preserve"> gather that factory-</w:t>
-      </w:r>
-      <w:r>
-        <w:lastRenderedPageBreak/>
-        <w:t xml:space="preserve">spec Ultimaker 2 printers vary greatly in the speed they can achieve and that many struggle to achieve 4mm^3/s even when running the hot end much hotter than normal at 230C. The creator of this test recommends </w:t>
+        <w:t xml:space="preserve"> gather that factory-spec Ultimaker 2 printers vary greatly in the speed they can achieve and that many struggle to achieve 4mm^3/s even when running the hot end much hotter than normal at 230C. The creator of this test recommends </w:t>
       </w:r>
       <w:r>
         <w:t>running</w:t>
@@ -571,16 +602,39 @@
         <w:t xml:space="preserve"> from the perspective of both extrusion consistency, layer bonding, and </w:t>
       </w:r>
       <w:r>
-        <w:t>surface quality. Therefore we</w:t>
-      </w:r>
-      <w:r>
-        <w:t xml:space="preserve"> perform</w:t>
-      </w:r>
-      <w:r>
-        <w:t>ed</w:t>
-      </w:r>
-      <w:r>
-        <w:t xml:space="preserve"> the test at this temperature and discovered neither Ultimaker could reliably extrude 3mm^3/s. </w:t>
+        <w:t xml:space="preserve">surface quality. </w:t>
+      </w:r>
+      <w:r>
+        <w:t>However,</w:t>
+      </w:r>
+      <w:r>
+        <w:t xml:space="preserve"> neither </w:t>
+      </w:r>
+      <w:r>
+        <w:t xml:space="preserve">of our </w:t>
+      </w:r>
+      <w:proofErr w:type="spellStart"/>
+      <w:r>
+        <w:t>Ultimake</w:t>
+      </w:r>
+      <w:r>
+        <w:t>rs</w:t>
+      </w:r>
+      <w:proofErr w:type="spellEnd"/>
+      <w:r>
+        <w:t xml:space="preserve"> could reliably extrude</w:t>
+      </w:r>
+      <w:r>
+        <w:t xml:space="preserve"> even</w:t>
+      </w:r>
+      <w:r>
+        <w:t xml:space="preserve"> 3mm^3/s</w:t>
+      </w:r>
+      <w:r>
+        <w:t xml:space="preserve"> at 210C so we kept with the recommended 230C for the time being</w:t>
+      </w:r>
+      <w:r>
+        <w:t xml:space="preserve">. </w:t>
       </w:r>
     </w:p>
     <w:p>
@@ -653,10 +707,7 @@
         <w:tab/>
       </w:r>
       <w:r>
-        <w:t>All that is necessary is to remove the 2 M3 screws holding the left motor cover on and the 4 M3 screws holding the feeder mechanism to the back of the pr</w:t>
-      </w:r>
-      <w:r>
-        <w:t xml:space="preserve">inter. </w:t>
+        <w:t xml:space="preserve">All that is necessary is to remove the 2 M3 screws holding the left motor cover on and the 4 M3 screws holding the feeder mechanism to the back of the printer. </w:t>
       </w:r>
       <w:r>
         <w:t>After screwing the feeder mechanism back on in reverse, it is then necessary to reverse the direction of the feeder motor to compensate. This is a quick adjustment in software. At the end of this pap</w:t>
@@ -676,7 +727,23 @@
         <w:t xml:space="preserve"> repository with this and other necessary changes.  With this change implemented, the friction of the filament through the entire mechanism was reduced so greatly that </w:t>
       </w:r>
       <w:r>
-        <w:t>our volumetric speed test was now capable of printing at 9mm^3/s, a threefold increase from the factory configuration. We confirmed this on both printers with both white and blue filament to be certain.</w:t>
+        <w:t>our volumetric speed tes</w:t>
+      </w:r>
+      <w:r>
+        <w:t>t was now capable of printing</w:t>
+      </w:r>
+      <w:r>
+        <w:t xml:space="preserve"> 9mm^3/s</w:t>
+      </w:r>
+      <w:r>
+        <w:t xml:space="preserve"> at 230C</w:t>
+      </w:r>
+      <w:r>
+        <w:t xml:space="preserve">, a threefold increase from the factory configuration. We confirmed this on </w:t>
+      </w:r>
+      <w:r>
+        <w:lastRenderedPageBreak/>
+        <w:t>both printers with both white and blue filament to be certain.</w:t>
       </w:r>
       <w:r>
         <w:t xml:space="preserve">  Here are pictures of both the new feeder orientation and the new test pieces demonstrating the speed improvement.</w:t>
@@ -688,7 +755,7 @@
           <w:noProof/>
         </w:rPr>
         <w:drawing>
-          <wp:inline distT="0" distB="0" distL="0" distR="0" wp14:anchorId="40B4D34B" wp14:editId="741AB949">
+          <wp:inline distT="0" distB="0" distL="0" distR="0" wp14:anchorId="3E5F8E05" wp14:editId="72D82516">
             <wp:extent cx="2399991" cy="2404753"/>
             <wp:effectExtent l="0" t="0" r="635" b="0"/>
             <wp:docPr id="4" name="Picture 4" descr="C:\Users\James\Dropbox\Camera Uploads\2015-10-13 18.31.22.jpg"/>
@@ -705,7 +772,7 @@
                     </pic:cNvPicPr>
                   </pic:nvPicPr>
                   <pic:blipFill rotWithShape="1">
-                    <a:blip r:embed="rId9" cstate="print">
+                    <a:blip r:embed="rId11" cstate="print">
                       <a:extLst>
                         <a:ext uri="{28A0092B-C50C-407E-A947-70E740481C1C}">
                           <a14:useLocalDpi xmlns:a14="http://schemas.microsoft.com/office/drawing/2010/main" val="0"/>
@@ -744,7 +811,7 @@
           <w:noProof/>
         </w:rPr>
         <w:drawing>
-          <wp:inline distT="0" distB="0" distL="0" distR="0" wp14:anchorId="750671BB" wp14:editId="13461131">
+          <wp:inline distT="0" distB="0" distL="0" distR="0" wp14:anchorId="6913C3F0" wp14:editId="3650AD46">
             <wp:extent cx="3198418" cy="2398815"/>
             <wp:effectExtent l="0" t="0" r="2540" b="1905"/>
             <wp:docPr id="1" name="Picture 1" descr="C:\Users\James\Dropbox\Camera Uploads\2015-09-12 17.11.17.jpg"/>
@@ -761,7 +828,7 @@
                     </pic:cNvPicPr>
                   </pic:nvPicPr>
                   <pic:blipFill>
-                    <a:blip r:embed="rId10" cstate="print">
+                    <a:blip r:embed="rId12" cstate="print">
                       <a:extLst>
                         <a:ext uri="{28A0092B-C50C-407E-A947-70E740481C1C}">
                           <a14:useLocalDpi xmlns:a14="http://schemas.microsoft.com/office/drawing/2010/main" val="0"/>
@@ -795,19 +862,10 @@
     </w:p>
     <w:p>
       <w:pPr>
-        <w:jc w:val="left"/>
-      </w:pPr>
-      <w:r>
-        <w:tab/>
-      </w:r>
-    </w:p>
-    <w:p>
-      <w:pPr>
         <w:pStyle w:val="Heading2"/>
       </w:pPr>
       <w:proofErr w:type="spellStart"/>
       <w:r>
-        <w:lastRenderedPageBreak/>
         <w:t>Hobbed</w:t>
       </w:r>
       <w:proofErr w:type="spellEnd"/>
@@ -856,7 +914,7 @@
       <w:r>
         <w:t xml:space="preserve"> here: </w:t>
       </w:r>
-      <w:hyperlink r:id="rId11" w:history="1">
+      <w:hyperlink r:id="rId13" w:history="1">
         <w:r>
           <w:rPr>
             <w:rStyle w:val="Hyperlink"/>
@@ -894,7 +952,7 @@
                     </pic:cNvPicPr>
                   </pic:nvPicPr>
                   <pic:blipFill rotWithShape="1">
-                    <a:blip r:embed="rId12" cstate="print">
+                    <a:blip r:embed="rId14" cstate="print">
                       <a:extLst>
                         <a:ext uri="{28A0092B-C50C-407E-A947-70E740481C1C}">
                           <a14:useLocalDpi xmlns:a14="http://schemas.microsoft.com/office/drawing/2010/main" val="0"/>
@@ -967,6 +1025,7 @@
         <w:jc w:val="left"/>
       </w:pPr>
       <w:r>
+        <w:lastRenderedPageBreak/>
         <w:t xml:space="preserve">The smaller diameter of the </w:t>
       </w:r>
       <w:proofErr w:type="spellStart"/>
@@ -992,7 +1051,16 @@
         <w:t xml:space="preserve"> to </w:t>
       </w:r>
       <w:r>
-        <w:t xml:space="preserve">reduce the chance of slipping. We have found that setting the preload roughly halfway in the adjustment range is sufficient. </w:t>
+        <w:t xml:space="preserve">reduce the chance of slipping. We have found that setting the preload </w:t>
+      </w:r>
+      <w:r>
+        <w:t xml:space="preserve">at the second notch from the </w:t>
+      </w:r>
+      <w:r>
+        <w:t>bottom</w:t>
+      </w:r>
+      <w:r>
+        <w:t xml:space="preserve"> is sufficient. </w:t>
       </w:r>
     </w:p>
     <w:p>
@@ -1001,7 +1069,16 @@
         <w:jc w:val="left"/>
       </w:pPr>
       <w:r>
-        <w:t xml:space="preserve">The added grip also allows us to increase the current going to the feeder motor without the fear of chewing through the filament. When the Ultimaker 2 was first released the current was set to 1350ma from the factory. A recent software update reduced that to 1250ma in an attempt to reduce the number of user complaints of chewed filament. I actually increase this to 1450ma to increase the total available torque I have available.  Even at this higher current, the stepper will still skip as a failsafe before the </w:t>
+        <w:t>T</w:t>
+      </w:r>
+      <w:r>
+        <w:t>he</w:t>
+      </w:r>
+      <w:r>
+        <w:t xml:space="preserve"> new</w:t>
+      </w:r>
+      <w:r>
+        <w:t xml:space="preserve"> </w:t>
       </w:r>
       <w:proofErr w:type="spellStart"/>
       <w:r>
@@ -1009,8 +1086,214 @@
       </w:r>
       <w:proofErr w:type="spellEnd"/>
       <w:r>
+        <w:t xml:space="preserve"> wheel </w:t>
+      </w:r>
+      <w:r>
+        <w:t>measured 6.7mm diameter at its smallest point. The knurled wh</w:t>
+      </w:r>
+      <w:r>
+        <w:t>eel</w:t>
+      </w:r>
+      <w:r>
+        <w:t xml:space="preserve"> measured 7.9mm so we started by adjusting the steps/mm by the ideal ratio. The default is 282.</w:t>
+      </w:r>
+    </w:p>
+    <w:p>
+      <w:pPr>
+        <w:ind w:firstLine="720"/>
+        <w:jc w:val="left"/>
+      </w:pPr>
+    </w:p>
+    <w:p>
+      <w:pPr>
+        <w:ind w:firstLine="720"/>
+      </w:pPr>
+      <w:r>
+        <w:t>282*7.9/6.7</w:t>
+      </w:r>
+      <w:r>
+        <w:t xml:space="preserve"> = 332.5 steps/mm</w:t>
+      </w:r>
+    </w:p>
+    <w:p>
+      <w:pPr>
+        <w:ind w:firstLine="720"/>
+      </w:pPr>
+    </w:p>
+    <w:p>
+      <w:pPr>
+        <w:ind w:firstLine="720"/>
+        <w:jc w:val="left"/>
+      </w:pPr>
+      <w:r>
+        <w:t xml:space="preserve">To test, we </w:t>
+      </w:r>
+      <w:r>
+        <w:t xml:space="preserve">set the extrusion multiplier in our slicer to 1.00 and printed </w:t>
+      </w:r>
+      <w:r>
+        <w:t xml:space="preserve">20mm </w:t>
+      </w:r>
+      <w:r>
+        <w:t xml:space="preserve">test cubes at solid infill to determine the exact steps/mm constant that gives us the best result.  </w:t>
+      </w:r>
+      <w:r>
+        <w:t xml:space="preserve">We did this process in parallel with both of our printers, one running undersized filament and the other running oversized filament. In both cases we did measure the filament diameter across a few points and entered this into the slicer. </w:t>
+      </w:r>
+      <w:r>
+        <w:t>This</w:t>
+      </w:r>
+      <w:r>
+        <w:t xml:space="preserve"> tuning process</w:t>
+      </w:r>
+      <w:r>
+        <w:t xml:space="preserve"> is particularly im</w:t>
+      </w:r>
+      <w:r>
+        <w:t>portant because there is</w:t>
+      </w:r>
+      <w:r>
+        <w:t xml:space="preserve"> less slip with this new feeder arrangement and slip is also a major contributor to the real-world feed ratio.</w:t>
+      </w:r>
+      <w:r>
+        <w:t xml:space="preserve"> The distance the knurling sinks into the filament and measurement error will make a difference. The ideal ratio of 332.5 was </w:t>
+      </w:r>
+      <w:proofErr w:type="gramStart"/>
+      <w:r>
+        <w:t>close,</w:t>
+      </w:r>
+      <w:proofErr w:type="gramEnd"/>
+      <w:r>
+        <w:t xml:space="preserve"> we experimentally found 330 steps/mm to give the best results on both printers and both filaments.</w:t>
+      </w:r>
+      <w:r>
+        <w:t xml:space="preserve"> The final change can be seen in our </w:t>
+      </w:r>
+      <w:proofErr w:type="spellStart"/>
+      <w:r>
+        <w:t>GitH</w:t>
+      </w:r>
+      <w:r>
+        <w:t>ub</w:t>
+      </w:r>
+      <w:proofErr w:type="spellEnd"/>
+      <w:r>
+        <w:t xml:space="preserve"> repository.</w:t>
+      </w:r>
+    </w:p>
+    <w:p>
+      <w:pPr>
+        <w:jc w:val="both"/>
+        <w:rPr>
+          <w:rFonts w:asciiTheme="majorHAnsi" w:eastAsiaTheme="majorEastAsia" w:hAnsiTheme="majorHAnsi" w:cstheme="majorBidi"/>
+          <w:b/>
+          <w:bCs/>
+          <w:color w:val="4F81BD" w:themeColor="accent1"/>
+          <w:sz w:val="26"/>
+          <w:szCs w:val="26"/>
+        </w:rPr>
+      </w:pPr>
+    </w:p>
+    <w:p>
+      <w:pPr>
+        <w:pStyle w:val="Heading2"/>
+      </w:pPr>
+      <w:r>
+        <w:t>Increasing Feeder Motor Torque</w:t>
+      </w:r>
+    </w:p>
+    <w:p>
+      <w:pPr>
+        <w:ind w:firstLine="720"/>
+        <w:jc w:val="left"/>
+      </w:pPr>
+      <w:r>
+        <w:t xml:space="preserve">The smaller diameter of the </w:t>
+      </w:r>
+      <w:proofErr w:type="spellStart"/>
+      <w:r>
+        <w:t>hobbed</w:t>
+      </w:r>
+      <w:proofErr w:type="spellEnd"/>
+      <w:r>
+        <w:t xml:space="preserve"> applies more linear force to the filament for the same feeder motor torque. The added grip of the </w:t>
+      </w:r>
+      <w:proofErr w:type="spellStart"/>
+      <w:r>
+        <w:t>hobbed</w:t>
+      </w:r>
+      <w:proofErr w:type="spellEnd"/>
+      <w:r>
+        <w:t xml:space="preserve"> wheel also allows us to increase the feeder motor torque without fear of chewing through the filament. Now we sought to achieve the highest feed extrusion rate possible while printing at the more realistic temperature of 210C since we </w:t>
+      </w:r>
+      <w:r>
+        <w:t>almost</w:t>
+      </w:r>
+      <w:r>
+        <w:t xml:space="preserve"> hit the 10</w:t>
+      </w:r>
+      <w:r>
+        <w:t>mm</w:t>
+      </w:r>
+      <w:r>
+        <w:rPr>
+          <w:vertAlign w:val="superscript"/>
+        </w:rPr>
+        <w:t>3</w:t>
+      </w:r>
+      <w:r>
+        <w:t>/s limit at 230C.</w:t>
+      </w:r>
+    </w:p>
+    <w:p>
+      <w:pPr>
+        <w:ind w:firstLine="720"/>
+        <w:jc w:val="left"/>
+      </w:pPr>
+      <w:r>
+        <w:t xml:space="preserve">When the Ultimaker 2 was first released the </w:t>
+      </w:r>
+      <w:r>
+        <w:t xml:space="preserve">feeder </w:t>
+      </w:r>
+      <w:r>
+        <w:t xml:space="preserve">current was set to 1350ma from the factory. A recent software update reduced that to 1250ma in an attempt to reduce the number of user </w:t>
+      </w:r>
+      <w:r>
+        <w:t>complaints of chewed filament. We</w:t>
+      </w:r>
+      <w:r>
+        <w:t xml:space="preserve"> actually increase this to </w:t>
+      </w:r>
+      <w:r>
+        <w:t>150</w:t>
+      </w:r>
+      <w:r>
+        <w:t>0ma to increase the tot</w:t>
+      </w:r>
+      <w:r>
+        <w:t xml:space="preserve">al available torque </w:t>
+      </w:r>
+      <w:r>
+        <w:t xml:space="preserve">available.  Even at this higher current, the stepper will still skip as a failsafe before the </w:t>
+      </w:r>
+      <w:proofErr w:type="spellStart"/>
+      <w:r>
+        <w:t>hobbed</w:t>
+      </w:r>
+      <w:proofErr w:type="spellEnd"/>
+      <w:r>
         <w:t xml:space="preserve"> wheel slips on the filament. </w:t>
       </w:r>
+      <w:r>
+        <w:t>While the stepper driver ICs are rated for 2000ma the Ultimaker control board is not designed with sufficient cooling and we hit the thermal</w:t>
+      </w:r>
+      <w:r>
+        <w:t xml:space="preserve"> protection safety </w:t>
+      </w:r>
+      <w:r>
+        <w:t>at 1700ma.</w:t>
+      </w:r>
     </w:p>
     <w:p>
       <w:pPr>
@@ -1018,18 +1301,15 @@
         <w:jc w:val="left"/>
       </w:pPr>
       <w:r>
-        <w:t xml:space="preserve">The </w:t>
-      </w:r>
-      <w:proofErr w:type="spellStart"/>
-      <w:r>
-        <w:t>hobbed</w:t>
-      </w:r>
-      <w:proofErr w:type="spellEnd"/>
-      <w:r>
-        <w:t xml:space="preserve"> wheel also has a smaller diameter than the standard knurled wheel which applies more linear force to the filament for the same feeder motor torque. This combined with the higher feeder current was what allowed us to finally achieve consistent 1</w:t>
-      </w:r>
-      <w:r>
-        <w:t xml:space="preserve">0mm^3/s volumetric feed rates.  </w:t>
+        <w:t xml:space="preserve">We attempted to disable </w:t>
+      </w:r>
+      <w:proofErr w:type="spellStart"/>
+      <w:r>
+        <w:t>microstepping</w:t>
+      </w:r>
+      <w:proofErr w:type="spellEnd"/>
+      <w:r>
+        <w:t xml:space="preserve"> in hopes of gaining a bit more torque but this seems to be hardwired on the control board as firmware changes had no effect.</w:t>
       </w:r>
     </w:p>
     <w:p>
@@ -1038,36 +1318,144 @@
         <w:jc w:val="left"/>
       </w:pPr>
       <w:r>
+        <w:t xml:space="preserve">Before increasing the stepper current we were able to print 9mm3/s successfully at 230C but only 6mm/s at 210C. With the current increased to 1500ma and </w:t>
+      </w:r>
+      <w:proofErr w:type="spellStart"/>
+      <w:r>
+        <w:t>microstepping</w:t>
+      </w:r>
+      <w:proofErr w:type="spellEnd"/>
+      <w:r>
+        <w:t xml:space="preserve"> disabled we can now easily extrude 10mm3/s at both 230C and 220C. The 220C test pic pictured below on the left. Finally we can consistently extrude 8mm3/s at 210C as pictured below and on the right. Note that the 9mm3/s level is </w:t>
+      </w:r>
+      <w:proofErr w:type="spellStart"/>
+      <w:r>
+        <w:t>underextruded</w:t>
+      </w:r>
+      <w:proofErr w:type="spellEnd"/>
+      <w:r>
+        <w:t xml:space="preserve"> but still holds together without complete structural failure.</w:t>
+      </w:r>
+    </w:p>
+    <w:p>
+      <w:pPr>
+        <w:ind w:firstLine="720"/>
+        <w:jc w:val="left"/>
+      </w:pPr>
+    </w:p>
+    <w:p>
+      <w:r>
+        <w:rPr>
+          <w:noProof/>
+        </w:rPr>
         <w:lastRenderedPageBreak/>
-        <w:t>Since</w:t>
-      </w:r>
-      <w:r>
-        <w:t xml:space="preserve"> the </w:t>
-      </w:r>
-      <w:proofErr w:type="spellStart"/>
-      <w:r>
-        <w:t>hobbed</w:t>
-      </w:r>
-      <w:proofErr w:type="spellEnd"/>
-      <w:r>
-        <w:t xml:space="preserve"> wheel is about %15 smaller in diameter than the knurled wheel, it is also necessary to adjust the Ultimaker firmware configuration to compensate. Instead of increasing the steps/mm constant by %15, we instead set the extrusion multiplier in our slicer to 1.00 and printed test cubes at solid infill to </w:t>
-      </w:r>
-      <w:r>
-        <w:t>determine the exact steps/mm constant that gives us the best result.  This is particularly important because there is also considerably less slip with this new feeder arrangement and that is also a major contributor to the real-world feed ratio. The f</w:t>
-      </w:r>
-      <w:r>
-        <w:t xml:space="preserve">inal change can be seen in our </w:t>
-      </w:r>
-      <w:proofErr w:type="spellStart"/>
-      <w:r>
-        <w:t>GitH</w:t>
-      </w:r>
-      <w:r>
-        <w:t>ub</w:t>
-      </w:r>
-      <w:proofErr w:type="spellEnd"/>
-      <w:r>
-        <w:t xml:space="preserve"> repository along with the feeder motor current increase.</w:t>
+        <w:drawing>
+          <wp:inline distT="0" distB="0" distL="0" distR="0" wp14:anchorId="5F7CB874" wp14:editId="4EBD23A4">
+            <wp:extent cx="2917639" cy="2654300"/>
+            <wp:effectExtent l="0" t="0" r="0" b="0"/>
+            <wp:docPr id="5" name="Picture 5" descr="C:\Users\James\Dropbox\Camera Uploads\2015-10-15 17.47.23.jpg"/>
+            <wp:cNvGraphicFramePr>
+              <a:graphicFrameLocks xmlns:a="http://schemas.openxmlformats.org/drawingml/2006/main" noChangeAspect="1"/>
+            </wp:cNvGraphicFramePr>
+            <a:graphic xmlns:a="http://schemas.openxmlformats.org/drawingml/2006/main">
+              <a:graphicData uri="http://schemas.openxmlformats.org/drawingml/2006/picture">
+                <pic:pic xmlns:pic="http://schemas.openxmlformats.org/drawingml/2006/picture">
+                  <pic:nvPicPr>
+                    <pic:cNvPr id="0" name="Picture 1" descr="C:\Users\James\Dropbox\Camera Uploads\2015-10-15 17.47.23.jpg"/>
+                    <pic:cNvPicPr>
+                      <a:picLocks noChangeAspect="1" noChangeArrowheads="1"/>
+                    </pic:cNvPicPr>
+                  </pic:nvPicPr>
+                  <pic:blipFill rotWithShape="1">
+                    <a:blip r:embed="rId15" cstate="print">
+                      <a:extLst>
+                        <a:ext uri="{28A0092B-C50C-407E-A947-70E740481C1C}">
+                          <a14:useLocalDpi xmlns:a14="http://schemas.microsoft.com/office/drawing/2010/main" val="0"/>
+                        </a:ext>
+                      </a:extLst>
+                    </a:blip>
+                    <a:srcRect l="-24" t="14999" r="24" b="16786"/>
+                    <a:stretch/>
+                  </pic:blipFill>
+                  <pic:spPr bwMode="auto">
+                    <a:xfrm>
+                      <a:off x="0" y="0"/>
+                      <a:ext cx="2920110" cy="2656548"/>
+                    </a:xfrm>
+                    <a:prstGeom prst="rect">
+                      <a:avLst/>
+                    </a:prstGeom>
+                    <a:noFill/>
+                    <a:ln>
+                      <a:noFill/>
+                    </a:ln>
+                    <a:extLst>
+                      <a:ext uri="{53640926-AAD7-44D8-BBD7-CCE9431645EC}">
+                        <a14:shadowObscured xmlns:a14="http://schemas.microsoft.com/office/drawing/2010/main"/>
+                      </a:ext>
+                    </a:extLst>
+                  </pic:spPr>
+                </pic:pic>
+              </a:graphicData>
+            </a:graphic>
+          </wp:inline>
+        </w:drawing>
+      </w:r>
+      <w:r>
+        <w:rPr>
+          <w:noProof/>
+        </w:rPr>
+        <w:drawing>
+          <wp:inline distT="0" distB="0" distL="0" distR="0" wp14:anchorId="490D1AD3" wp14:editId="16CAFF19">
+            <wp:extent cx="2724319" cy="2653533"/>
+            <wp:effectExtent l="0" t="0" r="0" b="0"/>
+            <wp:docPr id="6" name="Picture 6" descr="C:\Users\James\Dropbox\Camera Uploads\2015-10-15 18.16.20.jpg"/>
+            <wp:cNvGraphicFramePr>
+              <a:graphicFrameLocks xmlns:a="http://schemas.openxmlformats.org/drawingml/2006/main" noChangeAspect="1"/>
+            </wp:cNvGraphicFramePr>
+            <a:graphic xmlns:a="http://schemas.openxmlformats.org/drawingml/2006/main">
+              <a:graphicData uri="http://schemas.openxmlformats.org/drawingml/2006/picture">
+                <pic:pic xmlns:pic="http://schemas.openxmlformats.org/drawingml/2006/picture">
+                  <pic:nvPicPr>
+                    <pic:cNvPr id="0" name="Picture 2" descr="C:\Users\James\Dropbox\Camera Uploads\2015-10-15 18.16.20.jpg"/>
+                    <pic:cNvPicPr>
+                      <a:picLocks noChangeAspect="1" noChangeArrowheads="1"/>
+                    </pic:cNvPicPr>
+                  </pic:nvPicPr>
+                  <pic:blipFill rotWithShape="1">
+                    <a:blip r:embed="rId16" cstate="print">
+                      <a:extLst>
+                        <a:ext uri="{28A0092B-C50C-407E-A947-70E740481C1C}">
+                          <a14:useLocalDpi xmlns:a14="http://schemas.microsoft.com/office/drawing/2010/main" val="0"/>
+                        </a:ext>
+                      </a:extLst>
+                    </a:blip>
+                    <a:srcRect t="20449" b="6517"/>
+                    <a:stretch/>
+                  </pic:blipFill>
+                  <pic:spPr bwMode="auto">
+                    <a:xfrm>
+                      <a:off x="0" y="0"/>
+                      <a:ext cx="2729782" cy="2658854"/>
+                    </a:xfrm>
+                    <a:prstGeom prst="rect">
+                      <a:avLst/>
+                    </a:prstGeom>
+                    <a:noFill/>
+                    <a:ln>
+                      <a:noFill/>
+                    </a:ln>
+                    <a:extLst>
+                      <a:ext uri="{53640926-AAD7-44D8-BBD7-CCE9431645EC}">
+                        <a14:shadowObscured xmlns:a14="http://schemas.microsoft.com/office/drawing/2010/main"/>
+                      </a:ext>
+                    </a:extLst>
+                  </pic:spPr>
+                </pic:pic>
+              </a:graphicData>
+            </a:graphic>
+          </wp:inline>
+        </w:drawing>
       </w:r>
     </w:p>
     <w:p>
@@ -1105,10 +1493,7 @@
         <w:t xml:space="preserve"> as well as the bend radius of the filament. Thus, we pursued a filament guide setup that would provide more consistent results. The main improvement was installing a ball-bearing mounted spool just beneath the feeder mechanism using an existing hole that is used for the motor cover. In this convenient position the filament now feeds straight into the feeder mechanism</w:t>
       </w:r>
       <w:r>
-        <w:t xml:space="preserve"> instead of being tugged at an angle. </w:t>
-      </w:r>
-      <w:r>
-        <w:t>While we were making improvements, we also made a second ball-bearing guide to replace the standard black plastic guide which had worn straight through as the fi</w:t>
+        <w:t xml:space="preserve"> instead of being tugged at an angle. While we were making improvements, we also made a second ball-bearing guide to replace the standard black plastic guide which had worn straight through as the fi</w:t>
       </w:r>
       <w:r>
         <w:t>lament simply</w:t>
@@ -1140,6 +1525,7 @@
         <w:rPr>
           <w:noProof/>
         </w:rPr>
+        <w:lastRenderedPageBreak/>
         <w:drawing>
           <wp:inline distT="0" distB="0" distL="0" distR="0" wp14:anchorId="796C94F3" wp14:editId="559B34C6">
             <wp:extent cx="3600963" cy="3467595"/>
@@ -1158,7 +1544,7 @@
                     </pic:cNvPicPr>
                   </pic:nvPicPr>
                   <pic:blipFill rotWithShape="1">
-                    <a:blip r:embed="rId13" cstate="print">
+                    <a:blip r:embed="rId17" cstate="print">
                       <a:extLst>
                         <a:ext uri="{28A0092B-C50C-407E-A947-70E740481C1C}">
                           <a14:useLocalDpi xmlns:a14="http://schemas.microsoft.com/office/drawing/2010/main" val="0"/>
@@ -1216,7 +1602,7 @@
       <w:r>
         <w:t xml:space="preserve"> designed a very nice replacement that solves both of these problems as is available here: </w:t>
       </w:r>
-      <w:hyperlink r:id="rId14" w:history="1">
+      <w:hyperlink r:id="rId18" w:history="1">
         <w:r>
           <w:rPr>
             <w:rStyle w:val="Hyperlink"/>
@@ -1269,7 +1655,7 @@
       <w:r>
         <w:t xml:space="preserve"> design available here: </w:t>
       </w:r>
-      <w:hyperlink r:id="rId15" w:history="1">
+      <w:hyperlink r:id="rId19" w:history="1">
         <w:r>
           <w:rPr>
             <w:rStyle w:val="Hyperlink"/>
@@ -1311,6 +1697,27 @@
       </w:pPr>
       <w:r>
         <w:tab/>
+      </w:r>
+    </w:p>
+    <w:p>
+      <w:pPr>
+        <w:rPr>
+          <w:rFonts w:asciiTheme="majorHAnsi" w:eastAsiaTheme="majorEastAsia" w:hAnsiTheme="majorHAnsi" w:cstheme="majorBidi"/>
+          <w:color w:val="4F81BD" w:themeColor="accent1"/>
+          <w:sz w:val="26"/>
+          <w:szCs w:val="26"/>
+        </w:rPr>
+      </w:pPr>
+      <w:r>
+        <w:br w:type="page"/>
+      </w:r>
+    </w:p>
+    <w:p>
+      <w:pPr>
+        <w:pStyle w:val="Heading2"/>
+      </w:pPr>
+      <w:r>
+        <w:lastRenderedPageBreak/>
         <w:t>Bowden Tube Replacement</w:t>
       </w:r>
     </w:p>
@@ -1395,7 +1802,7 @@
       <w:r>
         <w:t xml:space="preserve"> This tubing is available here: </w:t>
       </w:r>
-      <w:hyperlink r:id="rId16" w:history="1">
+      <w:hyperlink r:id="rId20" w:history="1">
         <w:r>
           <w:rPr>
             <w:rStyle w:val="Hyperlink"/>
@@ -1448,11 +1855,7 @@
       </w:r>
       <w:proofErr w:type="spellEnd"/>
       <w:r>
-        <w:t xml:space="preserve"> feeder wheel allows us to use high retraction distances without </w:t>
-      </w:r>
-      <w:r>
-        <w:lastRenderedPageBreak/>
-        <w:t>chewing up the filament. We like to use 6.0mm of retraction and have found no reduction in stringiness by going higher.</w:t>
+        <w:t xml:space="preserve"> feeder wheel allows us to use high retraction distances without chewing up the filament. We like to use 6.0mm of retraction and have found no reduction in stringiness by going higher.</w:t>
       </w:r>
     </w:p>
     <w:p>
@@ -1461,15 +1864,13 @@
       </w:pPr>
       <w:r>
         <w:tab/>
-        <w:t>The final modification that must be done to compensate for the longer tube is to increase the distance that the feeder pulls the filament out when changing filaments. This constant is called BOWDEN_FILAMENT_LENGTH in the firmware so</w:t>
-      </w:r>
-      <w:bookmarkStart w:id="0" w:name="_GoBack"/>
-      <w:bookmarkEnd w:id="0"/>
-      <w:r>
-        <w:t>urce code and we increased this distance</w:t>
-      </w:r>
-      <w:r>
-        <w:t xml:space="preserve"> from 705mm to 850</w:t>
+        <w:t>The final modification that must be done to compensate for the longer tube is to increase the distance that the feeder pulls the filament out when changing filaments. This constant is called BOWDEN_FILAMENT_LENGTH in the firmware source code and we increased this distance</w:t>
+      </w:r>
+      <w:r>
+        <w:t xml:space="preserve"> from 705mm to 84</w:t>
+      </w:r>
+      <w:r>
+        <w:t>0</w:t>
       </w:r>
       <w:r>
         <w:t xml:space="preserve">mm in our </w:t>
@@ -1548,7 +1949,7 @@
         <w:tab/>
         <w:t xml:space="preserve">Ultimaker community member Olsson designed and now sells a resilient insulator which installs between the heater block and the standard PTFE Isolator Coupler to extend the life of the coupler. This is called the I2K insulator as is available in Europe here: </w:t>
       </w:r>
-      <w:hyperlink r:id="rId17" w:history="1">
+      <w:hyperlink r:id="rId21" w:history="1">
         <w:r>
           <w:rPr>
             <w:rStyle w:val="Hyperlink"/>
@@ -1565,7 +1966,7 @@
       <w:r>
         <w:t xml:space="preserve">ommunity member GR5 sells these same parts at his store here: </w:t>
       </w:r>
-      <w:hyperlink r:id="rId18" w:history="1">
+      <w:hyperlink r:id="rId22" w:history="1">
         <w:r>
           <w:rPr>
             <w:rStyle w:val="Hyperlink"/>
@@ -1686,7 +2087,6 @@
         <w:jc w:val="left"/>
       </w:pPr>
       <w:r>
-        <w:lastRenderedPageBreak/>
         <w:t>Press the filament in firmly and extrude about 40mm of filament to flush out old plastic.</w:t>
       </w:r>
     </w:p>
@@ -1816,7 +2216,7 @@
       <w:r>
         <w:t xml:space="preserve"> has designed a fantastic replacement knob available here: </w:t>
       </w:r>
-      <w:hyperlink r:id="rId19" w:history="1">
+      <w:hyperlink r:id="rId23" w:history="1">
         <w:r>
           <w:rPr>
             <w:rStyle w:val="Hyperlink"/>
@@ -1830,16 +2230,26 @@
     </w:p>
     <w:p>
       <w:pPr>
-        <w:ind w:firstLine="360"/>
-        <w:jc w:val="left"/>
-      </w:pPr>
-    </w:p>
-    <w:p>
-      <w:pPr>
-        <w:pStyle w:val="Heading3"/>
-      </w:pPr>
-      <w:r>
-        <w:t>Failed Experiments</w:t>
+        <w:rPr>
+          <w:rFonts w:asciiTheme="majorHAnsi" w:eastAsiaTheme="majorEastAsia" w:hAnsiTheme="majorHAnsi" w:cstheme="majorBidi"/>
+          <w:b/>
+          <w:bCs/>
+          <w:color w:val="4F81BD" w:themeColor="accent1"/>
+          <w:sz w:val="26"/>
+          <w:szCs w:val="26"/>
+        </w:rPr>
+      </w:pPr>
+      <w:r>
+        <w:br w:type="page"/>
+      </w:r>
+    </w:p>
+    <w:p>
+      <w:pPr>
+        <w:pStyle w:val="Heading2"/>
+      </w:pPr>
+      <w:r>
+        <w:lastRenderedPageBreak/>
+        <w:t>Retraction and Wipe Setting</w:t>
       </w:r>
     </w:p>
     <w:p>
@@ -1848,7 +2258,44 @@
       </w:pPr>
       <w:r>
         <w:tab/>
-        <w:t xml:space="preserve">We have tried a couple of unsuccessful modifications which we would like to share with you here anyway. Our first attempt at fixing the </w:t>
+        <w:t xml:space="preserve">With less play due to the nice new </w:t>
+      </w:r>
+      <w:proofErr w:type="spellStart"/>
+      <w:r>
+        <w:t>bowden</w:t>
+      </w:r>
+      <w:proofErr w:type="spellEnd"/>
+      <w:r>
+        <w:t xml:space="preserve"> tube we wished to retune the retraction distance that is just enough to stop stringiness. For this test we printed in parallel a 20mm cube along with nine 4x4x20mm columns so there would be plenty of retractions along with big and small islands to make sure extrusion was consistent across the whole print bed.</w:t>
+      </w:r>
+    </w:p>
+    <w:p>
+      <w:pPr>
+        <w:jc w:val="left"/>
+      </w:pPr>
+      <w:r>
+        <w:tab/>
+        <w:t xml:space="preserve">We started with the retraction settings that worked well for us with the default configuration: 6mm retraction, 0.5mm coast, and 2mm wipe. This was done using Simplify3D 3.0.2 for our slicer. We actually found that only 3mm retraction was now sufficient. Since Simplify3D now supports gentle retraction while wiping we increased the wipe to 3mm so the print head wouldn’t need to slow down as much for the wipe. We then quickly discovered that prints would </w:t>
+      </w:r>
+      <w:proofErr w:type="spellStart"/>
+      <w:r>
+        <w:t>underextrude</w:t>
+      </w:r>
+      <w:proofErr w:type="spellEnd"/>
+      <w:r>
+        <w:t xml:space="preserve"> in areas with </w:t>
+      </w:r>
+      <w:r>
+        <w:t>multiple islands. Disabling the coast feature helped this slightly as plastic no longer stops extruding right at the end of each loop. The result was that all 9 thin columns and the 20mm cube would print completely solid with no skipped layers and each stood up to a quick bend test by hand. Previously parts with skipped layers would simply fall apart in your hand.</w:t>
+      </w:r>
+    </w:p>
+    <w:p>
+      <w:pPr>
+        <w:jc w:val="left"/>
+      </w:pPr>
+      <w:r>
+        <w:tab/>
+        <w:t xml:space="preserve">We finally discovered that while that test print worked perfectly, other real parts would still cause extruder jamming and </w:t>
       </w:r>
       <w:proofErr w:type="spellStart"/>
       <w:r>
@@ -1856,39 +2303,654 @@
       </w:r>
       <w:proofErr w:type="spellEnd"/>
       <w:r>
-        <w:t xml:space="preserve"> issues was to try the very popular replacement feeder by YouMagine user </w:t>
-      </w:r>
-      <w:proofErr w:type="spellStart"/>
-      <w:r>
-        <w:t>IRobertI</w:t>
-      </w:r>
-      <w:proofErr w:type="spellEnd"/>
-      <w:r>
-        <w:t xml:space="preserve"> here</w:t>
-      </w:r>
-      <w:proofErr w:type="gramStart"/>
-      <w:r>
-        <w:t>:</w:t>
-      </w:r>
-      <w:proofErr w:type="gramEnd"/>
-      <w:hyperlink r:id="rId20" w:history="1">
+        <w:t xml:space="preserve"> in areas with lots of islands. This appears to be a bug with simplify3D 3.0.2 as reported here </w:t>
+      </w:r>
+      <w:hyperlink r:id="rId24" w:history="1">
         <w:r>
           <w:rPr>
             <w:rStyle w:val="Hyperlink"/>
           </w:rPr>
-          <w:t>https://www.youmagine.com/designs/alternative-um2-feeder</w:t>
+          <w:t>https://forum.simplify3d.com/viewtopic.php?f=9&amp;t=3536</w:t>
         </w:r>
+      </w:hyperlink>
+      <w:r>
+        <w:t>. The solution was to check the box for relative extrusion.</w:t>
+      </w:r>
+    </w:p>
+    <w:p>
+      <w:pPr>
+        <w:ind w:firstLine="360"/>
+        <w:jc w:val="left"/>
+      </w:pPr>
+    </w:p>
+    <w:p>
+      <w:pPr>
+        <w:pStyle w:val="Heading2"/>
+      </w:pPr>
+      <w:r>
+        <w:t>Software Changes</w:t>
+      </w:r>
+    </w:p>
+    <w:p>
+      <w:pPr>
+        <w:jc w:val="left"/>
+      </w:pPr>
+      <w:r>
+        <w:t>The following software</w:t>
+      </w:r>
+      <w:r>
+        <w:t xml:space="preserve"> settings</w:t>
+      </w:r>
+      <w:r>
+        <w:t xml:space="preserve"> changes were necessary:</w:t>
+      </w:r>
+    </w:p>
+    <w:p>
+      <w:pPr>
+        <w:jc w:val="left"/>
+      </w:pPr>
+    </w:p>
+    <w:p>
+      <w:pPr>
+        <w:pStyle w:val="ListParagraph"/>
+        <w:numPr>
+          <w:ilvl w:val="0"/>
+          <w:numId w:val="3"/>
+        </w:numPr>
+        <w:jc w:val="left"/>
+      </w:pPr>
+      <w:r>
+        <w:t xml:space="preserve">Reverse feeder motor direction on line 325 of </w:t>
+      </w:r>
+      <w:proofErr w:type="spellStart"/>
+      <w:r>
+        <w:t>Configuration.h</w:t>
+      </w:r>
+      <w:proofErr w:type="spellEnd"/>
+    </w:p>
+    <w:p>
+      <w:pPr>
+        <w:pStyle w:val="ListParagraph"/>
+        <w:jc w:val="left"/>
+        <w:rPr>
+          <w:rFonts w:ascii="Consolas" w:hAnsi="Consolas" w:cs="Consolas"/>
+          <w:color w:val="333333"/>
+          <w:sz w:val="18"/>
+          <w:szCs w:val="18"/>
+          <w:shd w:val="clear" w:color="auto" w:fill="FFFFFF"/>
+        </w:rPr>
+      </w:pPr>
+      <w:r>
+        <w:rPr>
+          <w:rFonts w:ascii="Consolas" w:hAnsi="Consolas" w:cs="Consolas"/>
+          <w:color w:val="333333"/>
+          <w:sz w:val="18"/>
+          <w:szCs w:val="18"/>
+          <w:shd w:val="clear" w:color="auto" w:fill="FFFFFF"/>
+        </w:rPr>
+        <w:t>#</w:t>
+      </w:r>
+      <w:r>
+        <w:rPr>
+          <w:rStyle w:val="pl-k"/>
+          <w:rFonts w:ascii="Consolas" w:hAnsi="Consolas" w:cs="Consolas"/>
+          <w:color w:val="A71D5D"/>
+          <w:sz w:val="18"/>
+          <w:szCs w:val="18"/>
+          <w:shd w:val="clear" w:color="auto" w:fill="FFFFFF"/>
+        </w:rPr>
+        <w:t>define</w:t>
+      </w:r>
+      <w:r>
+        <w:rPr>
+          <w:rFonts w:ascii="Consolas" w:hAnsi="Consolas" w:cs="Consolas"/>
+          <w:color w:val="333333"/>
+          <w:sz w:val="18"/>
+          <w:szCs w:val="18"/>
+          <w:shd w:val="clear" w:color="auto" w:fill="FFFFFF"/>
+        </w:rPr>
+        <w:t xml:space="preserve"> </w:t>
+      </w:r>
+      <w:r>
+        <w:rPr>
+          <w:rStyle w:val="pl-en"/>
+          <w:rFonts w:ascii="Consolas" w:hAnsi="Consolas" w:cs="Consolas"/>
+          <w:color w:val="795DA3"/>
+          <w:sz w:val="18"/>
+          <w:szCs w:val="18"/>
+          <w:shd w:val="clear" w:color="auto" w:fill="FFFFFF"/>
+        </w:rPr>
+        <w:t>INVERT_E0_DIR</w:t>
+      </w:r>
+      <w:r>
+        <w:rPr>
+          <w:rFonts w:ascii="Consolas" w:hAnsi="Consolas" w:cs="Consolas"/>
+          <w:color w:val="333333"/>
+          <w:sz w:val="18"/>
+          <w:szCs w:val="18"/>
+          <w:shd w:val="clear" w:color="auto" w:fill="FFFFFF"/>
+        </w:rPr>
+        <w:t xml:space="preserve"> </w:t>
+      </w:r>
+      <w:r>
+        <w:rPr>
+          <w:rStyle w:val="pl-c1"/>
+          <w:rFonts w:ascii="Consolas" w:hAnsi="Consolas" w:cs="Consolas"/>
+          <w:color w:val="0086B3"/>
+          <w:sz w:val="18"/>
+          <w:szCs w:val="18"/>
+          <w:shd w:val="clear" w:color="auto" w:fill="FFFFFF"/>
+        </w:rPr>
+        <w:t>true</w:t>
+      </w:r>
+      <w:r>
+        <w:rPr>
+          <w:rFonts w:ascii="Consolas" w:hAnsi="Consolas" w:cs="Consolas"/>
+          <w:color w:val="333333"/>
+          <w:sz w:val="18"/>
+          <w:szCs w:val="18"/>
+          <w:shd w:val="clear" w:color="auto" w:fill="FFFFFF"/>
+        </w:rPr>
+        <w:t xml:space="preserve">  </w:t>
+      </w:r>
+    </w:p>
+    <w:p>
+      <w:pPr>
+        <w:pStyle w:val="ListParagraph"/>
+        <w:numPr>
+          <w:ilvl w:val="0"/>
+          <w:numId w:val="3"/>
+        </w:numPr>
+        <w:jc w:val="left"/>
+      </w:pPr>
+      <w:r>
+        <w:t xml:space="preserve">Increase feeder motor current to 1450ma on line 207 of </w:t>
+      </w:r>
+      <w:proofErr w:type="spellStart"/>
+      <w:r>
+        <w:t>Configuration_adv.h</w:t>
+      </w:r>
+      <w:proofErr w:type="spellEnd"/>
+    </w:p>
+    <w:p>
+      <w:pPr>
+        <w:pStyle w:val="ListParagraph"/>
+        <w:jc w:val="left"/>
+        <w:rPr>
+          <w:rFonts w:ascii="Consolas" w:hAnsi="Consolas" w:cs="Consolas"/>
+          <w:color w:val="333333"/>
+          <w:sz w:val="18"/>
+          <w:szCs w:val="18"/>
+          <w:shd w:val="clear" w:color="auto" w:fill="FFFFFF"/>
+        </w:rPr>
+      </w:pPr>
+      <w:r>
+        <w:rPr>
+          <w:rFonts w:ascii="Consolas" w:hAnsi="Consolas" w:cs="Consolas"/>
+          <w:color w:val="333333"/>
+          <w:sz w:val="18"/>
+          <w:szCs w:val="18"/>
+          <w:shd w:val="clear" w:color="auto" w:fill="FFFFFF"/>
+        </w:rPr>
+        <w:t>#</w:t>
+      </w:r>
+      <w:r>
+        <w:rPr>
+          <w:rStyle w:val="pl-k"/>
+          <w:rFonts w:ascii="Consolas" w:hAnsi="Consolas" w:cs="Consolas"/>
+          <w:color w:val="A71D5D"/>
+          <w:sz w:val="18"/>
+          <w:szCs w:val="18"/>
+          <w:shd w:val="clear" w:color="auto" w:fill="FFFFFF"/>
+        </w:rPr>
+        <w:t>define</w:t>
+      </w:r>
+      <w:r>
+        <w:rPr>
+          <w:rFonts w:ascii="Consolas" w:hAnsi="Consolas" w:cs="Consolas"/>
+          <w:color w:val="333333"/>
+          <w:sz w:val="18"/>
+          <w:szCs w:val="18"/>
+          <w:shd w:val="clear" w:color="auto" w:fill="FFFFFF"/>
+        </w:rPr>
+        <w:t xml:space="preserve"> </w:t>
+      </w:r>
+      <w:r>
+        <w:rPr>
+          <w:rStyle w:val="pl-en"/>
+          <w:rFonts w:ascii="Consolas" w:hAnsi="Consolas" w:cs="Consolas"/>
+          <w:color w:val="795DA3"/>
+          <w:sz w:val="18"/>
+          <w:szCs w:val="18"/>
+          <w:shd w:val="clear" w:color="auto" w:fill="FFFFFF"/>
+        </w:rPr>
+        <w:t>DEFAULT_PWM_MOTOR_CURRENT</w:t>
+      </w:r>
+      <w:r>
+        <w:rPr>
+          <w:rFonts w:ascii="Consolas" w:hAnsi="Consolas" w:cs="Consolas"/>
+          <w:color w:val="333333"/>
+          <w:sz w:val="18"/>
+          <w:szCs w:val="18"/>
+          <w:shd w:val="clear" w:color="auto" w:fill="FFFFFF"/>
+        </w:rPr>
+        <w:t xml:space="preserve"> {</w:t>
+      </w:r>
+      <w:r>
+        <w:rPr>
+          <w:rStyle w:val="pl-c1"/>
+          <w:rFonts w:ascii="Consolas" w:hAnsi="Consolas" w:cs="Consolas"/>
+          <w:color w:val="0086B3"/>
+          <w:sz w:val="18"/>
+          <w:szCs w:val="18"/>
+          <w:shd w:val="clear" w:color="auto" w:fill="FFFFFF"/>
+        </w:rPr>
+        <w:t>1200</w:t>
+      </w:r>
+      <w:r>
+        <w:rPr>
+          <w:rFonts w:ascii="Consolas" w:hAnsi="Consolas" w:cs="Consolas"/>
+          <w:color w:val="333333"/>
+          <w:sz w:val="18"/>
+          <w:szCs w:val="18"/>
+          <w:shd w:val="clear" w:color="auto" w:fill="FFFFFF"/>
+        </w:rPr>
+        <w:t xml:space="preserve">, </w:t>
+      </w:r>
+      <w:r>
+        <w:rPr>
+          <w:rStyle w:val="pl-c1"/>
+          <w:rFonts w:ascii="Consolas" w:hAnsi="Consolas" w:cs="Consolas"/>
+          <w:color w:val="0086B3"/>
+          <w:sz w:val="18"/>
+          <w:szCs w:val="18"/>
+          <w:shd w:val="clear" w:color="auto" w:fill="FFFFFF"/>
+        </w:rPr>
+        <w:t>1200</w:t>
+      </w:r>
+      <w:r>
+        <w:rPr>
+          <w:rFonts w:ascii="Consolas" w:hAnsi="Consolas" w:cs="Consolas"/>
+          <w:color w:val="333333"/>
+          <w:sz w:val="18"/>
+          <w:szCs w:val="18"/>
+          <w:shd w:val="clear" w:color="auto" w:fill="FFFFFF"/>
+        </w:rPr>
+        <w:t xml:space="preserve">, </w:t>
+      </w:r>
+      <w:r>
+        <w:rPr>
+          <w:rStyle w:val="pl-c1"/>
+          <w:rFonts w:ascii="Consolas" w:hAnsi="Consolas" w:cs="Consolas"/>
+          <w:color w:val="0086B3"/>
+          <w:sz w:val="18"/>
+          <w:szCs w:val="18"/>
+          <w:shd w:val="clear" w:color="auto" w:fill="FFFFFF"/>
+        </w:rPr>
+        <w:t>1500</w:t>
+      </w:r>
+      <w:r>
+        <w:rPr>
+          <w:rFonts w:ascii="Consolas" w:hAnsi="Consolas" w:cs="Consolas"/>
+          <w:color w:val="333333"/>
+          <w:sz w:val="18"/>
+          <w:szCs w:val="18"/>
+          <w:shd w:val="clear" w:color="auto" w:fill="FFFFFF"/>
+        </w:rPr>
+        <w:t>}</w:t>
+      </w:r>
+    </w:p>
+    <w:p>
+      <w:pPr>
+        <w:pStyle w:val="ListParagraph"/>
+        <w:numPr>
+          <w:ilvl w:val="0"/>
+          <w:numId w:val="3"/>
+        </w:numPr>
+        <w:jc w:val="left"/>
+      </w:pPr>
+      <w:r>
+        <w:t xml:space="preserve">Change feeder motor steps/mm on line 366 of </w:t>
+      </w:r>
+      <w:proofErr w:type="spellStart"/>
+      <w:r>
+        <w:t>Configuration.h</w:t>
+      </w:r>
+      <w:proofErr w:type="spellEnd"/>
+    </w:p>
+    <w:p>
+      <w:pPr>
+        <w:ind w:firstLine="720"/>
+        <w:jc w:val="left"/>
+        <w:rPr>
+          <w:rFonts w:ascii="Consolas" w:hAnsi="Consolas" w:cs="Consolas"/>
+          <w:color w:val="333333"/>
+          <w:sz w:val="18"/>
+          <w:szCs w:val="18"/>
+          <w:shd w:val="clear" w:color="auto" w:fill="FFFFFF"/>
+        </w:rPr>
+      </w:pPr>
+      <w:r>
+        <w:rPr>
+          <w:rFonts w:ascii="Consolas" w:hAnsi="Consolas" w:cs="Consolas"/>
+          <w:color w:val="333333"/>
+          <w:sz w:val="18"/>
+          <w:szCs w:val="18"/>
+          <w:shd w:val="clear" w:color="auto" w:fill="FFFFFF"/>
+        </w:rPr>
+        <w:t>#</w:t>
+      </w:r>
+      <w:r>
+        <w:rPr>
+          <w:rStyle w:val="pl-k"/>
+          <w:rFonts w:ascii="Consolas" w:hAnsi="Consolas" w:cs="Consolas"/>
+          <w:color w:val="A71D5D"/>
+          <w:sz w:val="18"/>
+          <w:szCs w:val="18"/>
+          <w:shd w:val="clear" w:color="auto" w:fill="FFFFFF"/>
+        </w:rPr>
+        <w:t>define</w:t>
+      </w:r>
+      <w:r>
+        <w:rPr>
+          <w:rFonts w:ascii="Consolas" w:hAnsi="Consolas" w:cs="Consolas"/>
+          <w:color w:val="333333"/>
+          <w:sz w:val="18"/>
+          <w:szCs w:val="18"/>
+          <w:shd w:val="clear" w:color="auto" w:fill="FFFFFF"/>
+        </w:rPr>
+        <w:t xml:space="preserve"> </w:t>
+      </w:r>
+      <w:r>
+        <w:rPr>
+          <w:rStyle w:val="pl-en"/>
+          <w:rFonts w:ascii="Consolas" w:hAnsi="Consolas" w:cs="Consolas"/>
+          <w:color w:val="795DA3"/>
+          <w:sz w:val="18"/>
+          <w:szCs w:val="18"/>
+          <w:shd w:val="clear" w:color="auto" w:fill="FFFFFF"/>
+        </w:rPr>
+        <w:t>DEFAULT_AXIS_STEPS_PER_UNIT</w:t>
+      </w:r>
+      <w:r>
+        <w:rPr>
+          <w:rFonts w:ascii="Consolas" w:hAnsi="Consolas" w:cs="Consolas"/>
+          <w:color w:val="333333"/>
+          <w:sz w:val="18"/>
+          <w:szCs w:val="18"/>
+          <w:shd w:val="clear" w:color="auto" w:fill="FFFFFF"/>
+        </w:rPr>
+        <w:t xml:space="preserve">   {</w:t>
+      </w:r>
+      <w:r>
+        <w:rPr>
+          <w:rStyle w:val="pl-c1"/>
+          <w:rFonts w:ascii="Consolas" w:hAnsi="Consolas" w:cs="Consolas"/>
+          <w:color w:val="0086B3"/>
+          <w:sz w:val="18"/>
+          <w:szCs w:val="18"/>
+          <w:shd w:val="clear" w:color="auto" w:fill="FFFFFF"/>
+        </w:rPr>
+        <w:t>80.0</w:t>
+      </w:r>
+      <w:proofErr w:type="gramStart"/>
+      <w:r>
+        <w:rPr>
+          <w:rFonts w:ascii="Consolas" w:hAnsi="Consolas" w:cs="Consolas"/>
+          <w:color w:val="333333"/>
+          <w:sz w:val="18"/>
+          <w:szCs w:val="18"/>
+          <w:shd w:val="clear" w:color="auto" w:fill="FFFFFF"/>
+        </w:rPr>
+        <w:t>,</w:t>
+      </w:r>
+      <w:r>
+        <w:rPr>
+          <w:rStyle w:val="pl-c1"/>
+          <w:rFonts w:ascii="Consolas" w:hAnsi="Consolas" w:cs="Consolas"/>
+          <w:color w:val="0086B3"/>
+          <w:sz w:val="18"/>
+          <w:szCs w:val="18"/>
+          <w:shd w:val="clear" w:color="auto" w:fill="FFFFFF"/>
+        </w:rPr>
+        <w:t>80.0</w:t>
+      </w:r>
+      <w:r>
+        <w:rPr>
+          <w:rFonts w:ascii="Consolas" w:hAnsi="Consolas" w:cs="Consolas"/>
+          <w:color w:val="333333"/>
+          <w:sz w:val="18"/>
+          <w:szCs w:val="18"/>
+          <w:shd w:val="clear" w:color="auto" w:fill="FFFFFF"/>
+        </w:rPr>
+        <w:t>,</w:t>
+      </w:r>
+      <w:r>
+        <w:rPr>
+          <w:rStyle w:val="pl-c1"/>
+          <w:rFonts w:ascii="Consolas" w:hAnsi="Consolas" w:cs="Consolas"/>
+          <w:color w:val="0086B3"/>
+          <w:sz w:val="18"/>
+          <w:szCs w:val="18"/>
+          <w:shd w:val="clear" w:color="auto" w:fill="FFFFFF"/>
+        </w:rPr>
+        <w:t>200</w:t>
+      </w:r>
+      <w:r>
+        <w:rPr>
+          <w:rFonts w:ascii="Consolas" w:hAnsi="Consolas" w:cs="Consolas"/>
+          <w:color w:val="333333"/>
+          <w:sz w:val="18"/>
+          <w:szCs w:val="18"/>
+          <w:shd w:val="clear" w:color="auto" w:fill="FFFFFF"/>
+        </w:rPr>
+        <w:t>,</w:t>
+      </w:r>
+      <w:r>
+        <w:rPr>
+          <w:rStyle w:val="pl-c1"/>
+          <w:rFonts w:ascii="Consolas" w:hAnsi="Consolas" w:cs="Consolas"/>
+          <w:color w:val="0086B3"/>
+          <w:sz w:val="18"/>
+          <w:szCs w:val="18"/>
+          <w:shd w:val="clear" w:color="auto" w:fill="FFFFFF"/>
+        </w:rPr>
+        <w:t>330</w:t>
+      </w:r>
+      <w:proofErr w:type="gramEnd"/>
+      <w:r>
+        <w:rPr>
+          <w:rFonts w:ascii="Consolas" w:hAnsi="Consolas" w:cs="Consolas"/>
+          <w:color w:val="333333"/>
+          <w:sz w:val="18"/>
+          <w:szCs w:val="18"/>
+          <w:shd w:val="clear" w:color="auto" w:fill="FFFFFF"/>
+        </w:rPr>
+        <w:t>}</w:t>
+      </w:r>
+    </w:p>
+    <w:p>
+      <w:pPr>
+        <w:pStyle w:val="ListParagraph"/>
+        <w:numPr>
+          <w:ilvl w:val="0"/>
+          <w:numId w:val="3"/>
+        </w:numPr>
+        <w:jc w:val="left"/>
+      </w:pPr>
+      <w:r>
+        <w:t xml:space="preserve">Increase retraction length when changing filaments on line 385 of </w:t>
+      </w:r>
+      <w:proofErr w:type="spellStart"/>
+      <w:r>
+        <w:t>Configuration.h</w:t>
+      </w:r>
+      <w:proofErr w:type="spellEnd"/>
+    </w:p>
+    <w:p>
+      <w:pPr>
+        <w:pStyle w:val="ListParagraph"/>
+        <w:jc w:val="left"/>
+        <w:rPr>
+          <w:rStyle w:val="pl-c1"/>
+          <w:rFonts w:ascii="Consolas" w:hAnsi="Consolas" w:cs="Consolas"/>
+          <w:color w:val="0086B3"/>
+          <w:sz w:val="18"/>
+          <w:szCs w:val="18"/>
+          <w:shd w:val="clear" w:color="auto" w:fill="FFFFFF"/>
+        </w:rPr>
+      </w:pPr>
+      <w:r>
+        <w:rPr>
+          <w:rFonts w:ascii="Consolas" w:hAnsi="Consolas" w:cs="Consolas"/>
+          <w:color w:val="333333"/>
+          <w:sz w:val="18"/>
+          <w:szCs w:val="18"/>
+          <w:shd w:val="clear" w:color="auto" w:fill="FFFFFF"/>
+        </w:rPr>
+        <w:t>#</w:t>
+      </w:r>
+      <w:r>
+        <w:rPr>
+          <w:rStyle w:val="pl-k"/>
+          <w:rFonts w:ascii="Consolas" w:hAnsi="Consolas" w:cs="Consolas"/>
+          <w:color w:val="A71D5D"/>
+          <w:sz w:val="18"/>
+          <w:szCs w:val="18"/>
+          <w:shd w:val="clear" w:color="auto" w:fill="FFFFFF"/>
+        </w:rPr>
+        <w:t>define</w:t>
+      </w:r>
+      <w:r>
+        <w:rPr>
+          <w:rFonts w:ascii="Consolas" w:hAnsi="Consolas" w:cs="Consolas"/>
+          <w:color w:val="333333"/>
+          <w:sz w:val="18"/>
+          <w:szCs w:val="18"/>
+          <w:shd w:val="clear" w:color="auto" w:fill="FFFFFF"/>
+        </w:rPr>
+        <w:t xml:space="preserve"> </w:t>
+      </w:r>
+      <w:r>
+        <w:rPr>
+          <w:rStyle w:val="pl-en"/>
+          <w:rFonts w:ascii="Consolas" w:hAnsi="Consolas" w:cs="Consolas"/>
+          <w:color w:val="795DA3"/>
+          <w:sz w:val="18"/>
+          <w:szCs w:val="18"/>
+          <w:shd w:val="clear" w:color="auto" w:fill="FFFFFF"/>
+        </w:rPr>
+        <w:t>FILAMANT_BOWDEN_LENGTH</w:t>
+      </w:r>
+      <w:r>
+        <w:rPr>
+          <w:rFonts w:ascii="Consolas" w:hAnsi="Consolas" w:cs="Consolas"/>
+          <w:color w:val="333333"/>
+          <w:sz w:val="18"/>
+          <w:szCs w:val="18"/>
+          <w:shd w:val="clear" w:color="auto" w:fill="FFFFFF"/>
+        </w:rPr>
+        <w:t xml:space="preserve"> </w:t>
+      </w:r>
+      <w:r>
+        <w:rPr>
+          <w:rStyle w:val="pl-c1"/>
+          <w:rFonts w:ascii="Consolas" w:hAnsi="Consolas" w:cs="Consolas"/>
+          <w:color w:val="0086B3"/>
+          <w:sz w:val="18"/>
+          <w:szCs w:val="18"/>
+          <w:shd w:val="clear" w:color="auto" w:fill="FFFFFF"/>
+        </w:rPr>
+        <w:t>840</w:t>
+      </w:r>
+    </w:p>
+    <w:p>
+      <w:pPr>
+        <w:pStyle w:val="ListParagraph"/>
+        <w:jc w:val="left"/>
+      </w:pPr>
+    </w:p>
+    <w:p>
+      <w:pPr>
+        <w:jc w:val="left"/>
+      </w:pPr>
+      <w:r>
+        <w:tab/>
+        <w:t xml:space="preserve">Much to our frustration we found that the feeder motor current and motor steps/mm are read in from the firmware on startup instead of from the firmware binary itself. Only after performing a factory reset do these changes take effect. Since we wished to flash new </w:t>
+      </w:r>
+      <w:proofErr w:type="spellStart"/>
+      <w:r>
+        <w:t>Ultimakers</w:t>
+      </w:r>
+      <w:proofErr w:type="spellEnd"/>
+      <w:r>
+        <w:t xml:space="preserve"> in one step we also added the following lines to the startup code to ignore what’s in EEPROM and load our new default settings instead.</w:t>
+      </w:r>
+    </w:p>
+    <w:p>
+      <w:pPr>
+        <w:jc w:val="left"/>
+      </w:pPr>
+    </w:p>
+    <w:p>
+      <w:pPr>
+        <w:rPr>
+          <w:rFonts w:asciiTheme="majorHAnsi" w:eastAsiaTheme="majorEastAsia" w:hAnsiTheme="majorHAnsi" w:cstheme="majorBidi"/>
+          <w:b/>
+          <w:bCs/>
+          <w:color w:val="4F81BD" w:themeColor="accent1"/>
+          <w:sz w:val="26"/>
+          <w:szCs w:val="26"/>
+        </w:rPr>
+      </w:pPr>
+      <w:r>
+        <w:br w:type="page"/>
+      </w:r>
+    </w:p>
+    <w:p>
+      <w:pPr>
+        <w:pStyle w:val="Heading2"/>
+      </w:pPr>
+      <w:r>
+        <w:lastRenderedPageBreak/>
+        <w:t>Failed Experiments</w:t>
+      </w:r>
+    </w:p>
+    <w:p>
+      <w:pPr>
+        <w:jc w:val="left"/>
+      </w:pPr>
+      <w:r>
+        <w:tab/>
+        <w:t xml:space="preserve">We have tried a couple of unsuccessful modifications which we would like to share with you here anyway. Our first attempt at fixing the </w:t>
+      </w:r>
+      <w:proofErr w:type="spellStart"/>
+      <w:r>
+        <w:t>underextrusion</w:t>
+      </w:r>
+      <w:proofErr w:type="spellEnd"/>
+      <w:r>
+        <w:t xml:space="preserve"> issues was to try the very popular replacement feeder by YouMagine user </w:t>
+      </w:r>
+      <w:proofErr w:type="spellStart"/>
+      <w:r>
+        <w:t>IRobertI</w:t>
+      </w:r>
+      <w:proofErr w:type="spellEnd"/>
+      <w:r>
+        <w:t xml:space="preserve"> here</w:t>
+      </w:r>
+      <w:proofErr w:type="gramStart"/>
+      <w:r>
+        <w:t>:</w:t>
+      </w:r>
+      <w:proofErr w:type="gramEnd"/>
+      <w:hyperlink r:id="rId25" w:history="1">
         <w:r>
           <w:rPr>
             <w:rStyle w:val="Hyperlink"/>
           </w:rPr>
-          <w:t>-</w:t>
-        </w:r>
-        <w:r>
-          <w:rPr>
-            <w:rStyle w:val="Hyperlink"/>
-          </w:rPr>
-          <w:t>version-two</w:t>
+          <w:t>https://www.youmagine.com/designs/alternative-um2-feeder-version-two</w:t>
         </w:r>
       </w:hyperlink>
       <w:r>
@@ -1938,7 +3000,7 @@
       <w:r>
         <w:t xml:space="preserve"> available here: </w:t>
       </w:r>
-      <w:hyperlink r:id="rId21" w:history="1">
+      <w:hyperlink r:id="rId26" w:history="1">
         <w:r>
           <w:rPr>
             <w:rStyle w:val="Hyperlink"/>
@@ -2171,469 +3233,6 @@
       <w:pPr>
         <w:jc w:val="left"/>
       </w:pPr>
-      <w:r>
-        <w:t>The following software changes were necessary:</w:t>
-      </w:r>
-    </w:p>
-    <w:p>
-      <w:pPr>
-        <w:jc w:val="left"/>
-      </w:pPr>
-    </w:p>
-    <w:p>
-      <w:pPr>
-        <w:pStyle w:val="ListParagraph"/>
-        <w:numPr>
-          <w:ilvl w:val="0"/>
-          <w:numId w:val="3"/>
-        </w:numPr>
-        <w:jc w:val="left"/>
-      </w:pPr>
-      <w:r>
-        <w:t>Reverse feeder motor direction</w:t>
-      </w:r>
-      <w:r>
-        <w:t xml:space="preserve"> on line 325 of </w:t>
-      </w:r>
-      <w:proofErr w:type="spellStart"/>
-      <w:r>
-        <w:t>Configuration.h</w:t>
-      </w:r>
-      <w:proofErr w:type="spellEnd"/>
-    </w:p>
-    <w:p>
-      <w:pPr>
-        <w:pStyle w:val="ListParagraph"/>
-        <w:jc w:val="left"/>
-        <w:rPr>
-          <w:rFonts w:ascii="Consolas" w:hAnsi="Consolas" w:cs="Consolas"/>
-          <w:color w:val="333333"/>
-          <w:sz w:val="18"/>
-          <w:szCs w:val="18"/>
-          <w:shd w:val="clear" w:color="auto" w:fill="FFFFFF"/>
-        </w:rPr>
-      </w:pPr>
-      <w:r>
-        <w:rPr>
-          <w:rFonts w:ascii="Consolas" w:hAnsi="Consolas" w:cs="Consolas"/>
-          <w:color w:val="333333"/>
-          <w:sz w:val="18"/>
-          <w:szCs w:val="18"/>
-          <w:shd w:val="clear" w:color="auto" w:fill="FFFFFF"/>
-        </w:rPr>
-        <w:t>#</w:t>
-      </w:r>
-      <w:r>
-        <w:rPr>
-          <w:rStyle w:val="pl-k"/>
-          <w:rFonts w:ascii="Consolas" w:hAnsi="Consolas" w:cs="Consolas"/>
-          <w:color w:val="A71D5D"/>
-          <w:sz w:val="18"/>
-          <w:szCs w:val="18"/>
-          <w:shd w:val="clear" w:color="auto" w:fill="FFFFFF"/>
-        </w:rPr>
-        <w:t>define</w:t>
-      </w:r>
-      <w:r>
-        <w:rPr>
-          <w:rFonts w:ascii="Consolas" w:hAnsi="Consolas" w:cs="Consolas"/>
-          <w:color w:val="333333"/>
-          <w:sz w:val="18"/>
-          <w:szCs w:val="18"/>
-          <w:shd w:val="clear" w:color="auto" w:fill="FFFFFF"/>
-        </w:rPr>
-        <w:t xml:space="preserve"> </w:t>
-      </w:r>
-      <w:r>
-        <w:rPr>
-          <w:rStyle w:val="pl-en"/>
-          <w:rFonts w:ascii="Consolas" w:hAnsi="Consolas" w:cs="Consolas"/>
-          <w:color w:val="795DA3"/>
-          <w:sz w:val="18"/>
-          <w:szCs w:val="18"/>
-          <w:shd w:val="clear" w:color="auto" w:fill="FFFFFF"/>
-        </w:rPr>
-        <w:t>INVERT_E0_DIR</w:t>
-      </w:r>
-      <w:r>
-        <w:rPr>
-          <w:rFonts w:ascii="Consolas" w:hAnsi="Consolas" w:cs="Consolas"/>
-          <w:color w:val="333333"/>
-          <w:sz w:val="18"/>
-          <w:szCs w:val="18"/>
-          <w:shd w:val="clear" w:color="auto" w:fill="FFFFFF"/>
-        </w:rPr>
-        <w:t xml:space="preserve"> </w:t>
-      </w:r>
-      <w:r>
-        <w:rPr>
-          <w:rStyle w:val="pl-c1"/>
-          <w:rFonts w:ascii="Consolas" w:hAnsi="Consolas" w:cs="Consolas"/>
-          <w:color w:val="0086B3"/>
-          <w:sz w:val="18"/>
-          <w:szCs w:val="18"/>
-          <w:shd w:val="clear" w:color="auto" w:fill="FFFFFF"/>
-        </w:rPr>
-        <w:t>true</w:t>
-      </w:r>
-      <w:r>
-        <w:rPr>
-          <w:rFonts w:ascii="Consolas" w:hAnsi="Consolas" w:cs="Consolas"/>
-          <w:color w:val="333333"/>
-          <w:sz w:val="18"/>
-          <w:szCs w:val="18"/>
-          <w:shd w:val="clear" w:color="auto" w:fill="FFFFFF"/>
-        </w:rPr>
-        <w:t xml:space="preserve">  </w:t>
-      </w:r>
-    </w:p>
-    <w:p>
-      <w:pPr>
-        <w:pStyle w:val="ListParagraph"/>
-        <w:jc w:val="left"/>
-      </w:pPr>
-    </w:p>
-    <w:p>
-      <w:pPr>
-        <w:pStyle w:val="ListParagraph"/>
-        <w:numPr>
-          <w:ilvl w:val="0"/>
-          <w:numId w:val="3"/>
-        </w:numPr>
-        <w:jc w:val="left"/>
-      </w:pPr>
-      <w:r>
-        <w:t xml:space="preserve">Increase feeder motor current to 1450ma on line 207 of </w:t>
-      </w:r>
-      <w:proofErr w:type="spellStart"/>
-      <w:r>
-        <w:t>Configuration_adv.h</w:t>
-      </w:r>
-      <w:proofErr w:type="spellEnd"/>
-    </w:p>
-    <w:p>
-      <w:pPr>
-        <w:pStyle w:val="ListParagraph"/>
-        <w:jc w:val="left"/>
-        <w:rPr>
-          <w:rFonts w:ascii="Consolas" w:hAnsi="Consolas" w:cs="Consolas"/>
-          <w:color w:val="333333"/>
-          <w:sz w:val="18"/>
-          <w:szCs w:val="18"/>
-          <w:shd w:val="clear" w:color="auto" w:fill="FFFFFF"/>
-        </w:rPr>
-      </w:pPr>
-      <w:r>
-        <w:rPr>
-          <w:rFonts w:ascii="Consolas" w:hAnsi="Consolas" w:cs="Consolas"/>
-          <w:color w:val="333333"/>
-          <w:sz w:val="18"/>
-          <w:szCs w:val="18"/>
-          <w:shd w:val="clear" w:color="auto" w:fill="FFFFFF"/>
-        </w:rPr>
-        <w:t>#</w:t>
-      </w:r>
-      <w:r>
-        <w:rPr>
-          <w:rStyle w:val="pl-k"/>
-          <w:rFonts w:ascii="Consolas" w:hAnsi="Consolas" w:cs="Consolas"/>
-          <w:color w:val="A71D5D"/>
-          <w:sz w:val="18"/>
-          <w:szCs w:val="18"/>
-          <w:shd w:val="clear" w:color="auto" w:fill="FFFFFF"/>
-        </w:rPr>
-        <w:t>define</w:t>
-      </w:r>
-      <w:r>
-        <w:rPr>
-          <w:rFonts w:ascii="Consolas" w:hAnsi="Consolas" w:cs="Consolas"/>
-          <w:color w:val="333333"/>
-          <w:sz w:val="18"/>
-          <w:szCs w:val="18"/>
-          <w:shd w:val="clear" w:color="auto" w:fill="FFFFFF"/>
-        </w:rPr>
-        <w:t xml:space="preserve"> </w:t>
-      </w:r>
-      <w:r>
-        <w:rPr>
-          <w:rStyle w:val="pl-en"/>
-          <w:rFonts w:ascii="Consolas" w:hAnsi="Consolas" w:cs="Consolas"/>
-          <w:color w:val="795DA3"/>
-          <w:sz w:val="18"/>
-          <w:szCs w:val="18"/>
-          <w:shd w:val="clear" w:color="auto" w:fill="FFFFFF"/>
-        </w:rPr>
-        <w:t>DEFAULT_PWM_MOTOR_CURRENT</w:t>
-      </w:r>
-      <w:r>
-        <w:rPr>
-          <w:rFonts w:ascii="Consolas" w:hAnsi="Consolas" w:cs="Consolas"/>
-          <w:color w:val="333333"/>
-          <w:sz w:val="18"/>
-          <w:szCs w:val="18"/>
-          <w:shd w:val="clear" w:color="auto" w:fill="FFFFFF"/>
-        </w:rPr>
-        <w:t xml:space="preserve"> {</w:t>
-      </w:r>
-      <w:r>
-        <w:rPr>
-          <w:rStyle w:val="pl-c1"/>
-          <w:rFonts w:ascii="Consolas" w:hAnsi="Consolas" w:cs="Consolas"/>
-          <w:color w:val="0086B3"/>
-          <w:sz w:val="18"/>
-          <w:szCs w:val="18"/>
-          <w:shd w:val="clear" w:color="auto" w:fill="FFFFFF"/>
-        </w:rPr>
-        <w:t>1200</w:t>
-      </w:r>
-      <w:r>
-        <w:rPr>
-          <w:rFonts w:ascii="Consolas" w:hAnsi="Consolas" w:cs="Consolas"/>
-          <w:color w:val="333333"/>
-          <w:sz w:val="18"/>
-          <w:szCs w:val="18"/>
-          <w:shd w:val="clear" w:color="auto" w:fill="FFFFFF"/>
-        </w:rPr>
-        <w:t xml:space="preserve">, </w:t>
-      </w:r>
-      <w:r>
-        <w:rPr>
-          <w:rStyle w:val="pl-c1"/>
-          <w:rFonts w:ascii="Consolas" w:hAnsi="Consolas" w:cs="Consolas"/>
-          <w:color w:val="0086B3"/>
-          <w:sz w:val="18"/>
-          <w:szCs w:val="18"/>
-          <w:shd w:val="clear" w:color="auto" w:fill="FFFFFF"/>
-        </w:rPr>
-        <w:t>1200</w:t>
-      </w:r>
-      <w:r>
-        <w:rPr>
-          <w:rFonts w:ascii="Consolas" w:hAnsi="Consolas" w:cs="Consolas"/>
-          <w:color w:val="333333"/>
-          <w:sz w:val="18"/>
-          <w:szCs w:val="18"/>
-          <w:shd w:val="clear" w:color="auto" w:fill="FFFFFF"/>
-        </w:rPr>
-        <w:t xml:space="preserve">, </w:t>
-      </w:r>
-      <w:r>
-        <w:rPr>
-          <w:rStyle w:val="pl-c1"/>
-          <w:rFonts w:ascii="Consolas" w:hAnsi="Consolas" w:cs="Consolas"/>
-          <w:color w:val="0086B3"/>
-          <w:sz w:val="18"/>
-          <w:szCs w:val="18"/>
-          <w:shd w:val="clear" w:color="auto" w:fill="FFFFFF"/>
-        </w:rPr>
-        <w:t>1450</w:t>
-      </w:r>
-      <w:r>
-        <w:rPr>
-          <w:rFonts w:ascii="Consolas" w:hAnsi="Consolas" w:cs="Consolas"/>
-          <w:color w:val="333333"/>
-          <w:sz w:val="18"/>
-          <w:szCs w:val="18"/>
-          <w:shd w:val="clear" w:color="auto" w:fill="FFFFFF"/>
-        </w:rPr>
-        <w:t>}</w:t>
-      </w:r>
-    </w:p>
-    <w:p>
-      <w:pPr>
-        <w:pStyle w:val="ListParagraph"/>
-        <w:jc w:val="left"/>
-      </w:pPr>
-    </w:p>
-    <w:p>
-      <w:pPr>
-        <w:pStyle w:val="ListParagraph"/>
-        <w:numPr>
-          <w:ilvl w:val="0"/>
-          <w:numId w:val="3"/>
-        </w:numPr>
-        <w:jc w:val="left"/>
-      </w:pPr>
-      <w:r>
-        <w:t>Increase feeder motor steps/mm</w:t>
-      </w:r>
-      <w:r>
-        <w:t xml:space="preserve"> on line 242 of </w:t>
-      </w:r>
-      <w:proofErr w:type="spellStart"/>
-      <w:r>
-        <w:t>Configuration_adv.h</w:t>
-      </w:r>
-      <w:proofErr w:type="spellEnd"/>
-    </w:p>
-    <w:p>
-      <w:pPr>
-        <w:pStyle w:val="ListParagraph"/>
-        <w:jc w:val="left"/>
-      </w:pPr>
-      <w:r>
-        <w:rPr>
-          <w:rFonts w:ascii="Consolas" w:hAnsi="Consolas" w:cs="Consolas"/>
-          <w:color w:val="333333"/>
-          <w:sz w:val="18"/>
-          <w:szCs w:val="18"/>
-          <w:shd w:val="clear" w:color="auto" w:fill="FFFFFF"/>
-        </w:rPr>
-        <w:t>#</w:t>
-      </w:r>
-      <w:r>
-        <w:rPr>
-          <w:rStyle w:val="pl-k"/>
-          <w:rFonts w:ascii="Consolas" w:hAnsi="Consolas" w:cs="Consolas"/>
-          <w:color w:val="A71D5D"/>
-          <w:sz w:val="18"/>
-          <w:szCs w:val="18"/>
-          <w:shd w:val="clear" w:color="auto" w:fill="FFFFFF"/>
-        </w:rPr>
-        <w:t>define</w:t>
-      </w:r>
-      <w:r>
-        <w:rPr>
-          <w:rFonts w:ascii="Consolas" w:hAnsi="Consolas" w:cs="Consolas"/>
-          <w:color w:val="333333"/>
-          <w:sz w:val="18"/>
-          <w:szCs w:val="18"/>
-          <w:shd w:val="clear" w:color="auto" w:fill="FFFFFF"/>
-        </w:rPr>
-        <w:t xml:space="preserve"> </w:t>
-      </w:r>
-      <w:r>
-        <w:rPr>
-          <w:rStyle w:val="pl-en"/>
-          <w:rFonts w:ascii="Consolas" w:hAnsi="Consolas" w:cs="Consolas"/>
-          <w:color w:val="795DA3"/>
-          <w:sz w:val="18"/>
-          <w:szCs w:val="18"/>
-          <w:shd w:val="clear" w:color="auto" w:fill="FFFFFF"/>
-        </w:rPr>
-        <w:t>STEPS_MM_E</w:t>
-      </w:r>
-      <w:r>
-        <w:rPr>
-          <w:rFonts w:ascii="Consolas" w:hAnsi="Consolas" w:cs="Consolas"/>
-          <w:color w:val="333333"/>
-          <w:sz w:val="18"/>
-          <w:szCs w:val="18"/>
-          <w:shd w:val="clear" w:color="auto" w:fill="FFFFFF"/>
-        </w:rPr>
-        <w:t xml:space="preserve"> </w:t>
-      </w:r>
-      <w:r>
-        <w:rPr>
-          <w:rStyle w:val="pl-c1"/>
-          <w:rFonts w:ascii="Consolas" w:hAnsi="Consolas" w:cs="Consolas"/>
-          <w:color w:val="0086B3"/>
-          <w:sz w:val="18"/>
-          <w:szCs w:val="18"/>
-          <w:shd w:val="clear" w:color="auto" w:fill="FFFFFF"/>
-        </w:rPr>
-        <w:t>928</w:t>
-      </w:r>
-    </w:p>
-    <w:p>
-      <w:pPr>
-        <w:jc w:val="left"/>
-      </w:pPr>
-    </w:p>
-    <w:p>
-      <w:pPr>
-        <w:pStyle w:val="ListParagraph"/>
-        <w:numPr>
-          <w:ilvl w:val="0"/>
-          <w:numId w:val="3"/>
-        </w:numPr>
-        <w:jc w:val="left"/>
-      </w:pPr>
-      <w:r>
-        <w:t>Increase retraction length when changing filaments</w:t>
-      </w:r>
-      <w:r>
-        <w:t xml:space="preserve"> on line 385 of </w:t>
-      </w:r>
-      <w:proofErr w:type="spellStart"/>
-      <w:r>
-        <w:t>Configuration.h</w:t>
-      </w:r>
-      <w:proofErr w:type="spellEnd"/>
-    </w:p>
-    <w:p>
-      <w:pPr>
-        <w:pStyle w:val="ListParagraph"/>
-        <w:jc w:val="left"/>
-      </w:pPr>
-      <w:r>
-        <w:rPr>
-          <w:rFonts w:ascii="Consolas" w:hAnsi="Consolas" w:cs="Consolas"/>
-          <w:color w:val="333333"/>
-          <w:sz w:val="18"/>
-          <w:szCs w:val="18"/>
-          <w:shd w:val="clear" w:color="auto" w:fill="FFFFFF"/>
-        </w:rPr>
-        <w:t>#</w:t>
-      </w:r>
-      <w:r>
-        <w:rPr>
-          <w:rStyle w:val="pl-k"/>
-          <w:rFonts w:ascii="Consolas" w:hAnsi="Consolas" w:cs="Consolas"/>
-          <w:color w:val="A71D5D"/>
-          <w:sz w:val="18"/>
-          <w:szCs w:val="18"/>
-          <w:shd w:val="clear" w:color="auto" w:fill="FFFFFF"/>
-        </w:rPr>
-        <w:t>define</w:t>
-      </w:r>
-      <w:r>
-        <w:rPr>
-          <w:rFonts w:ascii="Consolas" w:hAnsi="Consolas" w:cs="Consolas"/>
-          <w:color w:val="333333"/>
-          <w:sz w:val="18"/>
-          <w:szCs w:val="18"/>
-          <w:shd w:val="clear" w:color="auto" w:fill="FFFFFF"/>
-        </w:rPr>
-        <w:t xml:space="preserve"> </w:t>
-      </w:r>
-      <w:r>
-        <w:rPr>
-          <w:rStyle w:val="pl-en"/>
-          <w:rFonts w:ascii="Consolas" w:hAnsi="Consolas" w:cs="Consolas"/>
-          <w:color w:val="795DA3"/>
-          <w:sz w:val="18"/>
-          <w:szCs w:val="18"/>
-          <w:shd w:val="clear" w:color="auto" w:fill="FFFFFF"/>
-        </w:rPr>
-        <w:t>FILAMANT_BOWDEN_LENGTH</w:t>
-      </w:r>
-      <w:r>
-        <w:rPr>
-          <w:rFonts w:ascii="Consolas" w:hAnsi="Consolas" w:cs="Consolas"/>
-          <w:color w:val="333333"/>
-          <w:sz w:val="18"/>
-          <w:szCs w:val="18"/>
-          <w:shd w:val="clear" w:color="auto" w:fill="FFFFFF"/>
-        </w:rPr>
-        <w:t xml:space="preserve"> </w:t>
-      </w:r>
-      <w:r>
-        <w:rPr>
-          <w:rStyle w:val="pl-c1"/>
-          <w:rFonts w:ascii="Consolas" w:hAnsi="Consolas" w:cs="Consolas"/>
-          <w:color w:val="0086B3"/>
-          <w:sz w:val="18"/>
-          <w:szCs w:val="18"/>
-          <w:shd w:val="clear" w:color="auto" w:fill="FFFFFF"/>
-        </w:rPr>
-        <w:t>850</w:t>
-      </w:r>
-    </w:p>
-    <w:p>
-      <w:pPr>
-        <w:jc w:val="left"/>
-      </w:pPr>
     </w:p>
     <w:p>
       <w:pPr>
@@ -2650,7 +3249,12 @@
         <w:t>fixed our complaints with the original Ultimaker 2 design. It can now extrude plastic over 3 times faster and with more consistency. Furthermore it is quieter when in operation and has not jammed or stripped the filament once since the modifications. Finally, we do not need to replace the P</w:t>
       </w:r>
       <w:r>
-        <w:t>TFE coupler once every 6 weeks. None of these modifications were expensive or difficult, however the process was tedious and time consuming. We hope you, fellow Ultimaker 2 owner, can benefit from what we have documented here. We also thank Ultimaker for what we still consider to be one of the highest quality printers on the market but with the hope that these simple changes make their way into the OEM assembly procedure.</w:t>
+        <w:t>TFE coupler once every 6 weeks. None of these modifications were expensive or difficult, however the process was tedious and time consuming. We hope you, fellow Ultimaker 2 owner, can benefit fr</w:t>
+      </w:r>
+      <w:bookmarkStart w:id="0" w:name="_GoBack"/>
+      <w:bookmarkEnd w:id="0"/>
+      <w:r>
+        <w:t>om what we have documented here. We also thank Ultimaker for what we still consider to be one of the highest quality printers on the market but with the hope that these simple changes make their way into the OEM assembly procedure.</w:t>
       </w:r>
     </w:p>
     <w:p>
@@ -2666,7 +3270,7 @@
         <w:tab/>
         <w:t xml:space="preserve">The CAD files and complete firmware source code required for the modifications documented here are all available here: </w:t>
       </w:r>
-      <w:hyperlink r:id="rId22" w:history="1">
+      <w:hyperlink r:id="rId27" w:history="1">
         <w:r>
           <w:rPr>
             <w:rStyle w:val="Hyperlink"/>
@@ -2781,7 +3385,7 @@
   <w:abstractNum w:abstractNumId="1">
     <w:nsid w:val="614729F5"/>
     <w:multiLevelType w:val="hybridMultilevel"/>
-    <w:tmpl w:val="C92C54B4"/>
+    <w:tmpl w:val="A5B8F23E"/>
     <w:lvl w:ilvl="0" w:tplc="04090001">
       <w:start w:val="1"/>
       <w:numFmt w:val="bullet"/>
@@ -4063,4 +4667,16 @@
   <a:objectDefaults/>
   <a:extraClrSchemeLst/>
 </a:theme>
+</file>
+
+<file path=customXml/item1.xml><?xml version="1.0" encoding="utf-8"?>
+<b:Sources xmlns:b="http://schemas.openxmlformats.org/officeDocument/2006/bibliography" xmlns="http://schemas.openxmlformats.org/officeDocument/2006/bibliography" SelectedStyle="\APA.XSL" StyleName="APA"/>
+</file>
+
+<file path=customXml/itemProps1.xml><?xml version="1.0" encoding="utf-8"?>
+<ds:datastoreItem xmlns:ds="http://schemas.openxmlformats.org/officeDocument/2006/customXml" ds:itemID="{B41B7C8C-AF98-43E9-A0DC-CF3527BC6012}">
+  <ds:schemaRefs>
+    <ds:schemaRef ds:uri="http://schemas.openxmlformats.org/officeDocument/2006/bibliography"/>
+  </ds:schemaRefs>
+</ds:datastoreItem>
 </file>
</xml_diff>

<commit_message>
added note on filament slip
</commit_message>
<xml_diff>
--- a/Ultimaker 2 Experiences and modifications.docx
+++ b/Ultimaker 2 Experiences and modifications.docx
@@ -1183,16 +1183,22 @@
     </w:p>
     <w:p>
       <w:pPr>
-        <w:jc w:val="both"/>
-        <w:rPr>
-          <w:rFonts w:asciiTheme="majorHAnsi" w:eastAsiaTheme="majorEastAsia" w:hAnsiTheme="majorHAnsi" w:cstheme="majorBidi"/>
-          <w:b/>
-          <w:bCs/>
-          <w:color w:val="4F81BD" w:themeColor="accent1"/>
-          <w:sz w:val="26"/>
-          <w:szCs w:val="26"/>
-        </w:rPr>
-      </w:pPr>
+        <w:ind w:firstLine="720"/>
+        <w:jc w:val="left"/>
+      </w:pPr>
+      <w:r>
+        <w:t xml:space="preserve">We were pleasantly surprised to see our experimentally determined steps/mm was within one percent of the calculated value. With the standard knurled wheel we had to run a 1.04 extrusion multiplier even when printing slowly and 1.08 when pushing as quickly as possible. With the new </w:t>
+      </w:r>
+      <w:proofErr w:type="spellStart"/>
+      <w:r>
+        <w:t>hobbed</w:t>
+      </w:r>
+      <w:proofErr w:type="spellEnd"/>
+      <w:r>
+        <w:t xml:space="preserve"> feeder wheel 1.00 gives us ideal results regardless of printing speed. This indicates considerable slip with the original feeder wheel.</w:t>
+      </w:r>
+      <w:bookmarkStart w:id="0" w:name="_GoBack"/>
+      <w:bookmarkEnd w:id="0"/>
     </w:p>
     <w:p>
       <w:pPr>
@@ -1326,7 +1332,11 @@
       </w:r>
       <w:proofErr w:type="spellEnd"/>
       <w:r>
-        <w:t xml:space="preserve"> disabled we can now easily extrude 10mm3/s at both 230C and 220C. The 220C test pic pictured below on the left. Finally we can consistently extrude 8mm3/s at 210C as pictured below and on the right. Note that the 9mm3/s level is </w:t>
+        <w:t xml:space="preserve"> disabled we can now </w:t>
+      </w:r>
+      <w:r>
+        <w:lastRenderedPageBreak/>
+        <w:t xml:space="preserve">easily extrude 10mm3/s at both 230C and 220C. The 220C test pic pictured below on the left. Finally we can consistently extrude 8mm3/s at 210C as pictured below and on the right. Note that the 9mm3/s level is </w:t>
       </w:r>
       <w:proofErr w:type="spellStart"/>
       <w:r>
@@ -1348,7 +1358,6 @@
         <w:rPr>
           <w:noProof/>
         </w:rPr>
-        <w:lastRenderedPageBreak/>
         <w:drawing>
           <wp:inline distT="0" distB="0" distL="0" distR="0" wp14:anchorId="5F7CB874" wp14:editId="4EBD23A4">
             <wp:extent cx="2917639" cy="2654300"/>
@@ -3249,12 +3258,7 @@
         <w:t>fixed our complaints with the original Ultimaker 2 design. It can now extrude plastic over 3 times faster and with more consistency. Furthermore it is quieter when in operation and has not jammed or stripped the filament once since the modifications. Finally, we do not need to replace the P</w:t>
       </w:r>
       <w:r>
-        <w:t>TFE coupler once every 6 weeks. None of these modifications were expensive or difficult, however the process was tedious and time consuming. We hope you, fellow Ultimaker 2 owner, can benefit fr</w:t>
-      </w:r>
-      <w:bookmarkStart w:id="0" w:name="_GoBack"/>
-      <w:bookmarkEnd w:id="0"/>
-      <w:r>
-        <w:t>om what we have documented here. We also thank Ultimaker for what we still consider to be one of the highest quality printers on the market but with the hope that these simple changes make their way into the OEM assembly procedure.</w:t>
+        <w:t>TFE coupler once every 6 weeks. None of these modifications were expensive or difficult, however the process was tedious and time consuming. We hope you, fellow Ultimaker 2 owner, can benefit from what we have documented here. We also thank Ultimaker for what we still consider to be one of the highest quality printers on the market but with the hope that these simple changes make their way into the OEM assembly procedure.</w:t>
       </w:r>
     </w:p>
     <w:p>
@@ -4674,7 +4678,7 @@
 </file>
 
 <file path=customXml/itemProps1.xml><?xml version="1.0" encoding="utf-8"?>
-<ds:datastoreItem xmlns:ds="http://schemas.openxmlformats.org/officeDocument/2006/customXml" ds:itemID="{B41B7C8C-AF98-43E9-A0DC-CF3527BC6012}">
+<ds:datastoreItem xmlns:ds="http://schemas.openxmlformats.org/officeDocument/2006/customXml" ds:itemID="{FC108C64-A7A0-4393-98C6-E8B256C7C301}">
   <ds:schemaRefs>
     <ds:schemaRef ds:uri="http://schemas.openxmlformats.org/officeDocument/2006/bibliography"/>
   </ds:schemaRefs>

</xml_diff>

<commit_message>
overwrite EEPROM steps/mm and current
</commit_message>
<xml_diff>
--- a/Ultimaker 2 Experiences and modifications.docx
+++ b/Ultimaker 2 Experiences and modifications.docx
@@ -1,6 +1,6 @@
 
 <file path=word/document.xml><?xml version="1.0" encoding="utf-8"?>
-<w:document xmlns:wpc="http://schemas.microsoft.com/office/word/2010/wordprocessingCanvas" xmlns:mc="http://schemas.openxmlformats.org/markup-compatibility/2006" xmlns:o="urn:schemas-microsoft-com:office:office" xmlns:r="http://schemas.openxmlformats.org/officeDocument/2006/relationships" xmlns:m="http://schemas.openxmlformats.org/officeDocument/2006/math" xmlns:v="urn:schemas-microsoft-com:vml" xmlns:wp14="http://schemas.microsoft.com/office/word/2010/wordprocessingDrawing" xmlns:wp="http://schemas.openxmlformats.org/drawingml/2006/wordprocessingDrawing" xmlns:w10="urn:schemas-microsoft-com:office:word" xmlns:w="http://schemas.openxmlformats.org/wordprocessingml/2006/main" xmlns:w14="http://schemas.microsoft.com/office/word/2010/wordml" xmlns:wpg="http://schemas.microsoft.com/office/word/2010/wordprocessingGroup" xmlns:wpi="http://schemas.microsoft.com/office/word/2010/wordprocessingInk" xmlns:wne="http://schemas.microsoft.com/office/word/2006/wordml" xmlns:wps="http://schemas.microsoft.com/office/word/2010/wordprocessingShape" mc:Ignorable="w14 wp14">
+<w:document xmlns:wpc="http://schemas.microsoft.com/office/word/2010/wordprocessingCanvas" xmlns:mc="http://schemas.openxmlformats.org/markup-compatibility/2006" xmlns:o="urn:schemas-microsoft-com:office:office" xmlns:r="http://schemas.openxmlformats.org/officeDocument/2006/relationships" xmlns:m="http://schemas.openxmlformats.org/officeDocument/2006/math" xmlns:v="urn:schemas-microsoft-com:vml" xmlns:wp14="http://schemas.microsoft.com/office/word/2010/wordprocessingDrawing" xmlns:wp="http://schemas.openxmlformats.org/drawingml/2006/wordprocessingDrawing" xmlns:w10="urn:schemas-microsoft-com:office:word" xmlns:w="http://schemas.openxmlformats.org/wordprocessingml/2006/main" xmlns:w14="http://schemas.microsoft.com/office/word/2010/wordml" xmlns:w15="http://schemas.microsoft.com/office/word/2012/wordml" xmlns:wpg="http://schemas.microsoft.com/office/word/2010/wordprocessingGroup" xmlns:wpi="http://schemas.microsoft.com/office/word/2010/wordprocessingInk" xmlns:wne="http://schemas.microsoft.com/office/word/2006/wordml" xmlns:wps="http://schemas.microsoft.com/office/word/2010/wordprocessingShape" mc:Ignorable="w14 w15 wp14">
   <w:body>
     <w:p>
       <w:pPr>
@@ -92,7 +92,7 @@
         <w:tab/>
         <w:t xml:space="preserve">To help understand the component names used in this paper it is helpful to reference the Ultimaker 2 hardware documentation repository here </w:t>
       </w:r>
-      <w:hyperlink r:id="rId7" w:history="1">
+      <w:hyperlink r:id="rId6" w:history="1">
         <w:r>
           <w:rPr>
             <w:rStyle w:val="Hyperlink"/>
@@ -217,15 +217,7 @@
         <w:t>mal paste. As an added measure we</w:t>
       </w:r>
       <w:r>
-        <w:t xml:space="preserve"> also heat up the </w:t>
-      </w:r>
-      <w:proofErr w:type="spellStart"/>
-      <w:r>
-        <w:t>aluminium</w:t>
-      </w:r>
-      <w:proofErr w:type="spellEnd"/>
-      <w:r>
-        <w:t xml:space="preserve"> heat</w:t>
+        <w:t xml:space="preserve"> also heat up the aluminium heat</w:t>
       </w:r>
       <w:r>
         <w:t xml:space="preserve"> </w:t>
@@ -324,16 +316,11 @@
       <w:r>
         <w:t xml:space="preserve">our </w:t>
       </w:r>
-      <w:proofErr w:type="spellStart"/>
       <w:r>
         <w:t>G</w:t>
       </w:r>
       <w:r>
-        <w:t>itHub</w:t>
-      </w:r>
-      <w:proofErr w:type="spellEnd"/>
-      <w:r>
-        <w:t xml:space="preserve"> repository linked at the end of this document.</w:t>
+        <w:t>itHub repository linked at the end of this document.</w:t>
       </w:r>
     </w:p>
     <w:p>
@@ -359,7 +346,7 @@
                     </pic:cNvPicPr>
                   </pic:nvPicPr>
                   <pic:blipFill>
-                    <a:blip r:embed="rId8">
+                    <a:blip r:embed="rId7">
                       <a:extLst>
                         <a:ext uri="{28A0092B-C50C-407E-A947-70E740481C1C}">
                           <a14:useLocalDpi xmlns:a14="http://schemas.microsoft.com/office/drawing/2010/main" val="0"/>
@@ -496,15 +483,7 @@
         <w:jc w:val="left"/>
       </w:pPr>
       <w:r>
-        <w:t xml:space="preserve">With the duct installed and thermal paste applied, you should finally be able to print larger parts without jamming. Sadly, you will also discover that printing any faster than 20mm/s at standard 0.1mm layer heights will result the feeder motor skipping steps. Regardless of how slowly we printed, we found that plastic would extrude very inconsistently and while parts may look alright, they would lack structural integrity and are therefore useless for engineering prototypes. This is what the Ultimaker community calls </w:t>
-      </w:r>
-      <w:proofErr w:type="spellStart"/>
-      <w:r>
-        <w:t>underextrusion</w:t>
-      </w:r>
-      <w:proofErr w:type="spellEnd"/>
-      <w:r>
-        <w:t xml:space="preserve"> which is caused by friction and rough passage of the filament through the Bowden tube while under pressure. </w:t>
+        <w:t xml:space="preserve">With the duct installed and thermal paste applied, you should finally be able to print larger parts without jamming. Sadly, you will also discover that printing any faster than 20mm/s at standard 0.1mm layer heights will result the feeder motor skipping steps. Regardless of how slowly we printed, we found that plastic would extrude very inconsistently and while parts may look alright, they would lack structural integrity and are therefore useless for engineering prototypes. This is what the Ultimaker community calls underextrusion which is caused by friction and rough passage of the filament through the Bowden tube while under pressure. </w:t>
       </w:r>
     </w:p>
     <w:p>
@@ -525,20 +504,12 @@
         <w:t xml:space="preserve">YouMagine </w:t>
       </w:r>
       <w:r>
-        <w:t xml:space="preserve">member </w:t>
-      </w:r>
-      <w:proofErr w:type="spellStart"/>
-      <w:r>
-        <w:t>P</w:t>
-      </w:r>
-      <w:r>
-        <w:t>ikita</w:t>
-      </w:r>
-      <w:proofErr w:type="spellEnd"/>
-      <w:r>
-        <w:t xml:space="preserve"> for providing a volumetric speed test for the Ultimaker that slowly ramps up the extrusion rate from 3mm^3/s to 10mm^3/s to measure the limit of the printer. This part is available here </w:t>
-      </w:r>
-      <w:hyperlink r:id="rId9" w:history="1">
+        <w:t>member P</w:t>
+      </w:r>
+      <w:r>
+        <w:t xml:space="preserve">ikita for providing a volumetric speed test for the Ultimaker that slowly ramps up the extrusion rate from 3mm^3/s to 10mm^3/s to measure the limit of the printer. This part is available here </w:t>
+      </w:r>
+      <w:hyperlink r:id="rId8" w:history="1">
         <w:r>
           <w:rPr>
             <w:rStyle w:val="Hyperlink"/>
@@ -549,7 +520,7 @@
       <w:r>
         <w:t xml:space="preserve">. There is also a lengthy community discussion here: </w:t>
       </w:r>
-      <w:hyperlink r:id="rId10" w:history="1">
+      <w:hyperlink r:id="rId9" w:history="1">
         <w:r>
           <w:rPr>
             <w:rStyle w:val="Hyperlink"/>
@@ -591,15 +562,7 @@
         <w:t xml:space="preserve"> carbon buildup in the nozzle. We</w:t>
       </w:r>
       <w:r>
-        <w:t xml:space="preserve"> personally have found 210C to be the ideal PLA temperature on both our </w:t>
-      </w:r>
-      <w:proofErr w:type="spellStart"/>
-      <w:r>
-        <w:t>Ultimakers</w:t>
-      </w:r>
-      <w:proofErr w:type="spellEnd"/>
-      <w:r>
-        <w:t xml:space="preserve"> from the perspective of both extrusion consistency, layer bonding, and </w:t>
+        <w:t xml:space="preserve"> personally have found 210C to be the ideal PLA temperature on both our Ultimakers from the perspective of both extrusion consistency, layer bonding, and </w:t>
       </w:r>
       <w:r>
         <w:t xml:space="preserve">surface quality. </w:t>
@@ -613,14 +576,12 @@
       <w:r>
         <w:t xml:space="preserve">of our </w:t>
       </w:r>
-      <w:proofErr w:type="spellStart"/>
       <w:r>
         <w:t>Ultimake</w:t>
       </w:r>
       <w:r>
         <w:t>rs</w:t>
       </w:r>
-      <w:proofErr w:type="spellEnd"/>
       <w:r>
         <w:t xml:space="preserve"> could reliably extrude</w:t>
       </w:r>
@@ -713,18 +674,10 @@
         <w:t>After screwing the feeder mechanism back on in reverse, it is then necessary to reverse the direction of the feeder motor to compensate. This is a quick adjustment in software. At the end of this pap</w:t>
       </w:r>
       <w:r>
-        <w:t xml:space="preserve">er you will find a link to our </w:t>
-      </w:r>
-      <w:proofErr w:type="spellStart"/>
-      <w:r>
-        <w:t>GitH</w:t>
-      </w:r>
-      <w:r>
-        <w:t>ub</w:t>
-      </w:r>
-      <w:proofErr w:type="spellEnd"/>
-      <w:r>
-        <w:t xml:space="preserve"> repository with this and other necessary changes.  With this change implemented, the friction of the filament through the entire mechanism was reduced so greatly that </w:t>
+        <w:t>er you will find a link to our GitH</w:t>
+      </w:r>
+      <w:r>
+        <w:t xml:space="preserve">ub repository with this and other necessary changes.  With this change implemented, the friction of the filament through the entire mechanism was reduced so greatly that </w:t>
       </w:r>
       <w:r>
         <w:t>our volumetric speed tes</w:t>
@@ -772,7 +725,7 @@
                     </pic:cNvPicPr>
                   </pic:nvPicPr>
                   <pic:blipFill rotWithShape="1">
-                    <a:blip r:embed="rId11" cstate="print">
+                    <a:blip r:embed="rId10" cstate="print">
                       <a:extLst>
                         <a:ext uri="{28A0092B-C50C-407E-A947-70E740481C1C}">
                           <a14:useLocalDpi xmlns:a14="http://schemas.microsoft.com/office/drawing/2010/main" val="0"/>
@@ -828,7 +781,7 @@
                     </pic:cNvPicPr>
                   </pic:nvPicPr>
                   <pic:blipFill>
-                    <a:blip r:embed="rId12" cstate="print">
+                    <a:blip r:embed="rId11" cstate="print">
                       <a:extLst>
                         <a:ext uri="{28A0092B-C50C-407E-A947-70E740481C1C}">
                           <a14:useLocalDpi xmlns:a14="http://schemas.microsoft.com/office/drawing/2010/main" val="0"/>
@@ -864,13 +817,8 @@
       <w:pPr>
         <w:pStyle w:val="Heading2"/>
       </w:pPr>
-      <w:proofErr w:type="spellStart"/>
-      <w:r>
-        <w:t>Hobbed</w:t>
-      </w:r>
-      <w:proofErr w:type="spellEnd"/>
-      <w:r>
-        <w:t xml:space="preserve"> Wheel Upgrade</w:t>
+      <w:r>
+        <w:t>Hobbed Wheel Upgrade</w:t>
       </w:r>
     </w:p>
     <w:p>
@@ -888,33 +836,9 @@
         <w:t xml:space="preserve">reduce the slight slipping that results in inconsistent filament feed rate. </w:t>
       </w:r>
       <w:r>
-        <w:t xml:space="preserve">We found that the </w:t>
-      </w:r>
-      <w:proofErr w:type="spellStart"/>
-      <w:r>
-        <w:t>hobbed</w:t>
-      </w:r>
-      <w:proofErr w:type="spellEnd"/>
-      <w:r>
-        <w:t xml:space="preserve"> feeder wheel design from the </w:t>
-      </w:r>
-      <w:proofErr w:type="spellStart"/>
-      <w:r>
-        <w:t>RepRap</w:t>
-      </w:r>
-      <w:proofErr w:type="spellEnd"/>
-      <w:r>
-        <w:t xml:space="preserve"> Mendel open source printer was a perfect fit on the Ultimaker 2 and resulted in much improved performance. This part is available from many sources on the internet, but we purchased ours from the </w:t>
-      </w:r>
-      <w:proofErr w:type="spellStart"/>
-      <w:r>
-        <w:t>Signwise</w:t>
-      </w:r>
-      <w:proofErr w:type="spellEnd"/>
-      <w:r>
-        <w:t xml:space="preserve"> here: </w:t>
-      </w:r>
-      <w:hyperlink r:id="rId13" w:history="1">
+        <w:t xml:space="preserve">We found that the hobbed feeder wheel design from the RepRap Mendel open source printer was a perfect fit on the Ultimaker 2 and resulted in much improved performance. This part is available from many sources on the internet, but we purchased ours from the Signwise here: </w:t>
+      </w:r>
+      <w:hyperlink r:id="rId12" w:history="1">
         <w:r>
           <w:rPr>
             <w:rStyle w:val="Hyperlink"/>
@@ -952,7 +876,7 @@
                     </pic:cNvPicPr>
                   </pic:nvPicPr>
                   <pic:blipFill rotWithShape="1">
-                    <a:blip r:embed="rId14" cstate="print">
+                    <a:blip r:embed="rId13" cstate="print">
                       <a:extLst>
                         <a:ext uri="{28A0092B-C50C-407E-A947-70E740481C1C}">
                           <a14:useLocalDpi xmlns:a14="http://schemas.microsoft.com/office/drawing/2010/main" val="0"/>
@@ -993,15 +917,7 @@
         <w:jc w:val="left"/>
       </w:pPr>
       <w:r>
-        <w:t xml:space="preserve">Instead of a sharp knurled surface which tends to wear away at the filament, this </w:t>
-      </w:r>
-      <w:proofErr w:type="spellStart"/>
-      <w:r>
-        <w:t>hobbed</w:t>
-      </w:r>
-      <w:proofErr w:type="spellEnd"/>
-      <w:r>
-        <w:t xml:space="preserve"> wheel actually wraps around the curvature of the filament providing much more surface contact and improved grip. Since it wraps around the contour of the filament it is possible to apply much more spring preload to the feeder bearing reducing the likelihood of slipping when the printer inevitably jams or </w:t>
+        <w:t xml:space="preserve">Instead of a sharp knurled surface which tends to wear away at the filament, this hobbed wheel actually wraps around the curvature of the filament providing much more surface contact and improved grip. Since it wraps around the contour of the filament it is possible to apply much more spring preload to the feeder bearing reducing the likelihood of slipping when the printer inevitably jams or </w:t>
       </w:r>
       <w:r>
         <w:t>clogs</w:t>
@@ -1026,23 +942,7 @@
       </w:pPr>
       <w:r>
         <w:lastRenderedPageBreak/>
-        <w:t xml:space="preserve">The smaller diameter of the </w:t>
-      </w:r>
-      <w:proofErr w:type="spellStart"/>
-      <w:r>
-        <w:t>hobbed</w:t>
-      </w:r>
-      <w:proofErr w:type="spellEnd"/>
-      <w:r>
-        <w:t xml:space="preserve"> wheel means that it is necessary to run more spring preload in the feeder mechanism to achieve the same pressure. The Ultimaker manual suggests running as little preload as possible because any more will simply increase the rate at which the standard knurled feeder wheel chews through the filament. The </w:t>
-      </w:r>
-      <w:proofErr w:type="spellStart"/>
-      <w:r>
-        <w:t>hobbed</w:t>
-      </w:r>
-      <w:proofErr w:type="spellEnd"/>
-      <w:r>
-        <w:t xml:space="preserve"> wheel does not suffer from this problem and we can take advantage of higher </w:t>
+        <w:t xml:space="preserve">The smaller diameter of the hobbed wheel means that it is necessary to run more spring preload in the feeder mechanism to achieve the same pressure. The Ultimaker manual suggests running as little preload as possible because any more will simply increase the rate at which the standard knurled feeder wheel chews through the filament. The hobbed wheel does not suffer from this problem and we can take advantage of higher </w:t>
       </w:r>
       <w:r>
         <w:t>pressure</w:t>
@@ -1069,33 +969,7 @@
         <w:jc w:val="left"/>
       </w:pPr>
       <w:r>
-        <w:t>T</w:t>
-      </w:r>
-      <w:r>
-        <w:t>he</w:t>
-      </w:r>
-      <w:r>
-        <w:t xml:space="preserve"> new</w:t>
-      </w:r>
-      <w:r>
-        <w:t xml:space="preserve"> </w:t>
-      </w:r>
-      <w:proofErr w:type="spellStart"/>
-      <w:r>
-        <w:t>hobbed</w:t>
-      </w:r>
-      <w:proofErr w:type="spellEnd"/>
-      <w:r>
-        <w:t xml:space="preserve"> wheel </w:t>
-      </w:r>
-      <w:r>
-        <w:t>measured 6.7mm diameter at its smallest point. The knurled wh</w:t>
-      </w:r>
-      <w:r>
-        <w:t>eel</w:t>
-      </w:r>
-      <w:r>
-        <w:t xml:space="preserve"> measured 7.9mm so we started by adjusting the steps/mm by the ideal ratio. The default is 282.</w:t>
+        <w:t>The new hobbed wheel measured 6.7mm diameter at its smallest point. The knurled wheel measured 7.9mm so we started by adjusting the steps/mm by the ideal ratio. The default is 282.</w:t>
       </w:r>
     </w:p>
     <w:p>
@@ -1126,28 +1000,7 @@
         <w:jc w:val="left"/>
       </w:pPr>
       <w:r>
-        <w:t xml:space="preserve">To test, we </w:t>
-      </w:r>
-      <w:r>
-        <w:t xml:space="preserve">set the extrusion multiplier in our slicer to 1.00 and printed </w:t>
-      </w:r>
-      <w:r>
-        <w:t xml:space="preserve">20mm </w:t>
-      </w:r>
-      <w:r>
-        <w:t xml:space="preserve">test cubes at solid infill to determine the exact steps/mm constant that gives us the best result.  </w:t>
-      </w:r>
-      <w:r>
-        <w:t xml:space="preserve">We did this process in parallel with both of our printers, one running undersized filament and the other running oversized filament. In both cases we did measure the filament diameter across a few points and entered this into the slicer. </w:t>
-      </w:r>
-      <w:r>
-        <w:t>This</w:t>
-      </w:r>
-      <w:r>
-        <w:t xml:space="preserve"> tuning process</w:t>
-      </w:r>
-      <w:r>
-        <w:t xml:space="preserve"> is particularly im</w:t>
+        <w:t>To test, we set the extrusion multiplier in our slicer to 1.00 and printed 20mm test cubes at solid infill to determine the exact steps/mm constant that gives us the best result.  We did this process in parallel with both of our printers, one running undersized filament and the other running oversized filament. In both cases we did measure the filament diameter across a few points and entered this into the slicer. This tuning process is particularly im</w:t>
       </w:r>
       <w:r>
         <w:t>portant because there is</w:t>
@@ -1156,29 +1009,19 @@
         <w:t xml:space="preserve"> less slip with this new feeder arrangement and slip is also a major contributor to the real-world feed ratio.</w:t>
       </w:r>
       <w:r>
-        <w:t xml:space="preserve"> The distance the knurling sinks into the filament and measurement error will make a difference. The ideal ratio of 332.5 was </w:t>
-      </w:r>
-      <w:proofErr w:type="gramStart"/>
-      <w:r>
-        <w:t>close,</w:t>
-      </w:r>
-      <w:proofErr w:type="gramEnd"/>
-      <w:r>
-        <w:t xml:space="preserve"> we experimentally found 330 steps/mm to give the best results on both printers and both filaments.</w:t>
-      </w:r>
-      <w:r>
-        <w:t xml:space="preserve"> The final change can be seen in our </w:t>
-      </w:r>
-      <w:proofErr w:type="spellStart"/>
-      <w:r>
-        <w:t>GitH</w:t>
-      </w:r>
-      <w:r>
-        <w:t>ub</w:t>
-      </w:r>
-      <w:proofErr w:type="spellEnd"/>
-      <w:r>
-        <w:t xml:space="preserve"> repository.</w:t>
+        <w:t xml:space="preserve"> The distance the knurling sinks into the filament and measurement error will make a difference. The ideal ratio of 332.5 was close, we experimentally found 3</w:t>
+      </w:r>
+      <w:r>
+        <w:t>27</w:t>
+      </w:r>
+      <w:r>
+        <w:t xml:space="preserve"> steps/mm to give the best results on both printers and both filaments.</w:t>
+      </w:r>
+      <w:r>
+        <w:t xml:space="preserve"> The final change can be seen in our GitH</w:t>
+      </w:r>
+      <w:r>
+        <w:t>ub repository.</w:t>
       </w:r>
     </w:p>
     <w:p>
@@ -1187,18 +1030,8 @@
         <w:jc w:val="left"/>
       </w:pPr>
       <w:r>
-        <w:t xml:space="preserve">We were pleasantly surprised to see our experimentally determined steps/mm was within one percent of the calculated value. With the standard knurled wheel we had to run a 1.04 extrusion multiplier even when printing slowly and 1.08 when pushing as quickly as possible. With the new </w:t>
-      </w:r>
-      <w:proofErr w:type="spellStart"/>
-      <w:r>
-        <w:t>hobbed</w:t>
-      </w:r>
-      <w:proofErr w:type="spellEnd"/>
-      <w:r>
-        <w:t xml:space="preserve"> feeder wheel 1.00 gives us ideal results regardless of printing speed. This indicates considerable slip with the original feeder wheel.</w:t>
-      </w:r>
-      <w:bookmarkStart w:id="0" w:name="_GoBack"/>
-      <w:bookmarkEnd w:id="0"/>
+        <w:t>We were pleasantly surprised to see our experimentally determined steps/mm was within one percent of the calculated value. With the standard knurled wheel we had to run a 1.04 extrusion multiplier even when printing slowly and 1.08 when pushing as quickly as possible. With the new hobbed feeder wheel 1.00 gives us ideal results regardless of printing speed. This indicates considerable slip with the original feeder wheel.</w:t>
+      </w:r>
     </w:p>
     <w:p>
       <w:pPr>
@@ -1214,23 +1047,7 @@
         <w:jc w:val="left"/>
       </w:pPr>
       <w:r>
-        <w:t xml:space="preserve">The smaller diameter of the </w:t>
-      </w:r>
-      <w:proofErr w:type="spellStart"/>
-      <w:r>
-        <w:t>hobbed</w:t>
-      </w:r>
-      <w:proofErr w:type="spellEnd"/>
-      <w:r>
-        <w:t xml:space="preserve"> applies more linear force to the filament for the same feeder motor torque. The added grip of the </w:t>
-      </w:r>
-      <w:proofErr w:type="spellStart"/>
-      <w:r>
-        <w:t>hobbed</w:t>
-      </w:r>
-      <w:proofErr w:type="spellEnd"/>
-      <w:r>
-        <w:t xml:space="preserve"> wheel also allows us to increase the feeder motor torque without fear of chewing through the filament. Now we sought to achieve the highest feed extrusion rate possible while printing at the more realistic temperature of 210C since we </w:t>
+        <w:t xml:space="preserve">The smaller diameter of the hobbed applies more linear force to the filament for the same feeder motor torque. The added grip of the hobbed wheel also allows us to increase the feeder motor torque without fear of chewing through the filament. Now we sought to achieve the highest feed extrusion rate possible while printing at the more realistic temperature of 210C since we </w:t>
       </w:r>
       <w:r>
         <w:t>almost</w:t>
@@ -1281,15 +1098,7 @@
         <w:t xml:space="preserve">al available torque </w:t>
       </w:r>
       <w:r>
-        <w:t xml:space="preserve">available.  Even at this higher current, the stepper will still skip as a failsafe before the </w:t>
-      </w:r>
-      <w:proofErr w:type="spellStart"/>
-      <w:r>
-        <w:t>hobbed</w:t>
-      </w:r>
-      <w:proofErr w:type="spellEnd"/>
-      <w:r>
-        <w:t xml:space="preserve"> wheel slips on the filament. </w:t>
+        <w:t xml:space="preserve">available.  Even at this higher current, the stepper will still skip as a failsafe before the hobbed wheel slips on the filament. </w:t>
       </w:r>
       <w:r>
         <w:t>While the stepper driver ICs are rated for 2000ma the Ultimaker control board is not designed with sufficient cooling and we hit the thermal</w:t>
@@ -1307,15 +1116,7 @@
         <w:jc w:val="left"/>
       </w:pPr>
       <w:r>
-        <w:t xml:space="preserve">We attempted to disable </w:t>
-      </w:r>
-      <w:proofErr w:type="spellStart"/>
-      <w:r>
-        <w:t>microstepping</w:t>
-      </w:r>
-      <w:proofErr w:type="spellEnd"/>
-      <w:r>
-        <w:t xml:space="preserve"> in hopes of gaining a bit more torque but this seems to be hardwired on the control board as firmware changes had no effect.</w:t>
+        <w:t>We attempted to disable microstepping in hopes of gaining a bit more torque but this seems to be hardwired on the control board as firmware changes had no effect.</w:t>
       </w:r>
     </w:p>
     <w:p>
@@ -1326,25 +1127,12 @@
       <w:r>
         <w:t xml:space="preserve">Before increasing the stepper current we were able to print 9mm3/s successfully at 230C but only 6mm/s at 210C. With the current increased to 1500ma and </w:t>
       </w:r>
-      <w:proofErr w:type="spellStart"/>
-      <w:r>
-        <w:t>microstepping</w:t>
-      </w:r>
-      <w:proofErr w:type="spellEnd"/>
-      <w:r>
-        <w:t xml:space="preserve"> disabled we can now </w:t>
+      <w:r>
+        <w:t xml:space="preserve">microstepping disabled we can now </w:t>
       </w:r>
       <w:r>
         <w:lastRenderedPageBreak/>
-        <w:t xml:space="preserve">easily extrude 10mm3/s at both 230C and 220C. The 220C test pic pictured below on the left. Finally we can consistently extrude 8mm3/s at 210C as pictured below and on the right. Note that the 9mm3/s level is </w:t>
-      </w:r>
-      <w:proofErr w:type="spellStart"/>
-      <w:r>
-        <w:t>underextruded</w:t>
-      </w:r>
-      <w:proofErr w:type="spellEnd"/>
-      <w:r>
-        <w:t xml:space="preserve"> but still holds together without complete structural failure.</w:t>
+        <w:t>easily extrude 10mm3/s at both 230C and 220C. The 220C test pic pictured below on the left. Finally we can consistently extrude 8mm3/s at 210C as pictured below and on the right. Note that the 9mm3/s level is underextruded but still holds together without complete structural failure.</w:t>
       </w:r>
     </w:p>
     <w:p>
@@ -1376,7 +1164,7 @@
                     </pic:cNvPicPr>
                   </pic:nvPicPr>
                   <pic:blipFill rotWithShape="1">
-                    <a:blip r:embed="rId15" cstate="print">
+                    <a:blip r:embed="rId14" cstate="print">
                       <a:extLst>
                         <a:ext uri="{28A0092B-C50C-407E-A947-70E740481C1C}">
                           <a14:useLocalDpi xmlns:a14="http://schemas.microsoft.com/office/drawing/2010/main" val="0"/>
@@ -1432,7 +1220,7 @@
                     </pic:cNvPicPr>
                   </pic:nvPicPr>
                   <pic:blipFill rotWithShape="1">
-                    <a:blip r:embed="rId16" cstate="print">
+                    <a:blip r:embed="rId15" cstate="print">
                       <a:extLst>
                         <a:ext uri="{28A0092B-C50C-407E-A947-70E740481C1C}">
                           <a14:useLocalDpi xmlns:a14="http://schemas.microsoft.com/office/drawing/2010/main" val="0"/>
@@ -1517,15 +1305,7 @@
         <w:jc w:val="left"/>
       </w:pPr>
       <w:r>
-        <w:t xml:space="preserve">These spools are available on our </w:t>
-      </w:r>
-      <w:proofErr w:type="spellStart"/>
-      <w:r>
-        <w:t>GitHub</w:t>
-      </w:r>
-      <w:proofErr w:type="spellEnd"/>
-      <w:r>
-        <w:t xml:space="preserve"> along with the other components here. We designed them with a probably unnecessarily large flange to help keep the filament from slipping off when shifting the printers around or when the spool gets nudged. After two failed prints due to the filament slipping off the guide we arrived at this solution and have not had a single failure since.</w:t>
+        <w:t>These spools are available on our GitHub along with the other components here. We designed them with a probably unnecessarily large flange to help keep the filament from slipping off when shifting the printers around or when the spool gets nudged. After two failed prints due to the filament slipping off the guide we arrived at this solution and have not had a single failure since.</w:t>
       </w:r>
     </w:p>
     <w:p/>
@@ -1553,7 +1333,7 @@
                     </pic:cNvPicPr>
                   </pic:nvPicPr>
                   <pic:blipFill rotWithShape="1">
-                    <a:blip r:embed="rId17" cstate="print">
+                    <a:blip r:embed="rId16" cstate="print">
                       <a:extLst>
                         <a:ext uri="{28A0092B-C50C-407E-A947-70E740481C1C}">
                           <a14:useLocalDpi xmlns:a14="http://schemas.microsoft.com/office/drawing/2010/main" val="0"/>
@@ -1601,17 +1381,9 @@
         <w:t>YouM</w:t>
       </w:r>
       <w:r>
-        <w:t xml:space="preserve">agine community member </w:t>
-      </w:r>
-      <w:proofErr w:type="spellStart"/>
-      <w:r>
-        <w:t>Solonari</w:t>
-      </w:r>
-      <w:proofErr w:type="spellEnd"/>
-      <w:r>
-        <w:t xml:space="preserve"> designed a very nice replacement that solves both of these problems as is available here: </w:t>
-      </w:r>
-      <w:hyperlink r:id="rId18" w:history="1">
+        <w:t xml:space="preserve">agine community member Solonari designed a very nice replacement that solves both of these problems as is available here: </w:t>
+      </w:r>
+      <w:hyperlink r:id="rId17" w:history="1">
         <w:r>
           <w:rPr>
             <w:rStyle w:val="Hyperlink"/>
@@ -1620,18 +1392,10 @@
         </w:r>
       </w:hyperlink>
       <w:r>
-        <w:t xml:space="preserve">. We found that the small tab stopping the spool from sliding off was a little too small and broke easily so the version on our </w:t>
-      </w:r>
-      <w:proofErr w:type="spellStart"/>
-      <w:r>
-        <w:t>Git</w:t>
-      </w:r>
-      <w:r>
-        <w:t>Hub</w:t>
-      </w:r>
-      <w:proofErr w:type="spellEnd"/>
-      <w:r>
-        <w:t xml:space="preserve"> repository is strengthened.</w:t>
+        <w:t>. We found that the small tab stopping the spool from sliding off was a little too small and broke easily so the version on our Git</w:t>
+      </w:r>
+      <w:r>
+        <w:t>Hub repository is strengthened.</w:t>
       </w:r>
     </w:p>
     <w:p>
@@ -1643,28 +1407,12 @@
         <w:t>YouM</w:t>
       </w:r>
       <w:r>
-        <w:t xml:space="preserve">agine user </w:t>
-      </w:r>
-      <w:proofErr w:type="spellStart"/>
-      <w:r>
-        <w:t>Izzy</w:t>
-      </w:r>
-      <w:proofErr w:type="spellEnd"/>
-      <w:r>
-        <w:t xml:space="preserve"> also designed a nice clip to hold the Ultimaker wiring harness out of the way of the filament and the moving spool. There is no performance improvement to be had but it keeps the back of the Ultimaker neat and tidy and is well worth the 10 minutes it takes to print the part. It really bothers me that the wiring harness rubs against the filament from the factory. Reversing the feeder mechanism keeps this from happening but the harness still rubs on our larger spools so </w:t>
-      </w:r>
-      <w:r>
-        <w:t xml:space="preserve">I highly suggest using </w:t>
-      </w:r>
-      <w:proofErr w:type="spellStart"/>
-      <w:r>
-        <w:t>Izzy’s</w:t>
-      </w:r>
-      <w:proofErr w:type="spellEnd"/>
-      <w:r>
-        <w:t xml:space="preserve"> design available here: </w:t>
-      </w:r>
-      <w:hyperlink r:id="rId19" w:history="1">
+        <w:t xml:space="preserve">agine user Izzy also designed a nice clip to hold the Ultimaker wiring harness out of the way of the filament and the moving spool. There is no performance improvement to be had but it keeps the back of the Ultimaker neat and tidy and is well worth the 10 minutes it takes to print the part. It really bothers me that the wiring harness rubs against the filament from the factory. Reversing the feeder mechanism keeps this from happening but the harness still rubs on our larger spools so </w:t>
+      </w:r>
+      <w:r>
+        <w:t xml:space="preserve">I highly suggest using Izzy’s design available here: </w:t>
+      </w:r>
+      <w:hyperlink r:id="rId18" w:history="1">
         <w:r>
           <w:rPr>
             <w:rStyle w:val="Hyperlink"/>
@@ -1776,13 +1524,8 @@
       <w:r>
         <w:tab/>
       </w:r>
-      <w:proofErr w:type="spellStart"/>
-      <w:r>
-        <w:t>Fluorotherm</w:t>
-      </w:r>
-      <w:proofErr w:type="spellEnd"/>
-      <w:r>
-        <w:t xml:space="preserve"> 1/8” ID </w:t>
+      <w:r>
+        <w:t xml:space="preserve">Fluorotherm 1/8” ID </w:t>
       </w:r>
       <w:r>
         <w:t>PTFE</w:t>
@@ -1811,7 +1554,7 @@
       <w:r>
         <w:t xml:space="preserve"> This tubing is available here: </w:t>
       </w:r>
-      <w:hyperlink r:id="rId20" w:history="1">
+      <w:hyperlink r:id="rId19" w:history="1">
         <w:r>
           <w:rPr>
             <w:rStyle w:val="Hyperlink"/>
@@ -1856,15 +1599,7 @@
         <w:t xml:space="preserve"> in the clips</w:t>
       </w:r>
       <w:r>
-        <w:t xml:space="preserve"> with zero movement up and down. The filament compresses significantly inside the tube when extruding quickly under pressure and the longer tube only increases this. Luckily the new </w:t>
-      </w:r>
-      <w:proofErr w:type="spellStart"/>
-      <w:r>
-        <w:t>hobbed</w:t>
-      </w:r>
-      <w:proofErr w:type="spellEnd"/>
-      <w:r>
-        <w:t xml:space="preserve"> feeder wheel allows us to use high retraction distances without chewing up the filament. We like to use 6.0mm of retraction and have found no reduction in stringiness by going higher.</w:t>
+        <w:t xml:space="preserve"> with zero movement up and down. The filament compresses significantly inside the tube when extruding quickly under pressure and the longer tube only increases this. Luckily the new hobbed feeder wheel allows us to use high retraction distances without chewing up the filament. We like to use 6.0mm of retraction and have found no reduction in stringiness by going higher.</w:t>
       </w:r>
     </w:p>
     <w:p>
@@ -1882,15 +1617,7 @@
         <w:t>0</w:t>
       </w:r>
       <w:r>
-        <w:t xml:space="preserve">mm in our </w:t>
-      </w:r>
-      <w:proofErr w:type="spellStart"/>
-      <w:r>
-        <w:t>GitHub</w:t>
-      </w:r>
-      <w:proofErr w:type="spellEnd"/>
-      <w:r>
-        <w:t xml:space="preserve"> Repository fork of the firmware.</w:t>
+        <w:t>mm in our GitHub Repository fork of the firmware.</w:t>
       </w:r>
     </w:p>
     <w:p>
@@ -1914,40 +1641,16 @@
         <w:tab/>
       </w:r>
       <w:r>
-        <w:t xml:space="preserve">About 500 hours into printing each of our </w:t>
-      </w:r>
-      <w:proofErr w:type="spellStart"/>
-      <w:r>
-        <w:t>Ultimakers</w:t>
-      </w:r>
-      <w:proofErr w:type="spellEnd"/>
-      <w:r>
-        <w:t xml:space="preserve"> demonstrated a sudden drop in performance.</w:t>
-      </w:r>
-      <w:r>
-        <w:t xml:space="preserve"> Furthermore, the filament would jam in the </w:t>
-      </w:r>
-      <w:proofErr w:type="spellStart"/>
-      <w:r>
-        <w:t>bowden</w:t>
-      </w:r>
-      <w:proofErr w:type="spellEnd"/>
-      <w:r>
-        <w:t xml:space="preserve"> tube after every print and would require manual removal and trimming. The reason for this is that the PTFE Isolator Coupler deforms over time from the heat of being in contact with the heater block. Ulti</w:t>
-      </w:r>
-      <w:r>
-        <w:t xml:space="preserve">maker now consider this to be </w:t>
-      </w:r>
-      <w:proofErr w:type="spellStart"/>
-      <w:r>
-        <w:t xml:space="preserve">a </w:t>
-      </w:r>
-      <w:r>
-        <w:t>wear</w:t>
-      </w:r>
-      <w:proofErr w:type="spellEnd"/>
-      <w:r>
-        <w:t xml:space="preserve"> item and charge $20 for a replacement. </w:t>
+        <w:t>About 500 hours into printing each of our Ultimakers demonstrated a sudden drop in performance.</w:t>
+      </w:r>
+      <w:r>
+        <w:t xml:space="preserve"> Furthermore, the filament would jam in the bowden tube after every print and would require manual removal and trimming. The reason for this is that the PTFE Isolator Coupler deforms over time from the heat of being in contact with the heater block. Ulti</w:t>
+      </w:r>
+      <w:r>
+        <w:t xml:space="preserve">maker now consider this to be a </w:t>
+      </w:r>
+      <w:r>
+        <w:t xml:space="preserve">wear item and charge $20 for a replacement. </w:t>
       </w:r>
     </w:p>
     <w:p>
@@ -1958,7 +1661,7 @@
         <w:tab/>
         <w:t xml:space="preserve">Ultimaker community member Olsson designed and now sells a resilient insulator which installs between the heater block and the standard PTFE Isolator Coupler to extend the life of the coupler. This is called the I2K insulator as is available in Europe here: </w:t>
       </w:r>
-      <w:hyperlink r:id="rId21" w:history="1">
+      <w:hyperlink r:id="rId20" w:history="1">
         <w:r>
           <w:rPr>
             <w:rStyle w:val="Hyperlink"/>
@@ -1975,7 +1678,7 @@
       <w:r>
         <w:t xml:space="preserve">ommunity member GR5 sells these same parts at his store here: </w:t>
       </w:r>
-      <w:hyperlink r:id="rId22" w:history="1">
+      <w:hyperlink r:id="rId21" w:history="1">
         <w:r>
           <w:rPr>
             <w:rStyle w:val="Hyperlink"/>
@@ -2024,15 +1727,7 @@
       </w:pPr>
       <w:r>
         <w:tab/>
-        <w:t xml:space="preserve">Every time we change filament </w:t>
-      </w:r>
-      <w:proofErr w:type="spellStart"/>
-      <w:r>
-        <w:t>colour</w:t>
-      </w:r>
-      <w:proofErr w:type="spellEnd"/>
-      <w:r>
-        <w:t xml:space="preserve"> we perform a cold pull to clean out the nozzle. We will also do this before rebuilding the hot end to remove all t</w:t>
+        <w:t>Every time we change filament colour we perform a cold pull to clean out the nozzle. We will also do this before rebuilding the hot end to remove all t</w:t>
       </w:r>
       <w:r>
         <w:t>races of plastic from the PTFE isolator coupler and the heater b</w:t>
@@ -2175,15 +1870,8 @@
         <w:t>into place</w:t>
       </w:r>
       <w:r>
-        <w:t xml:space="preserve"> with a 2.5mm </w:t>
-      </w:r>
-      <w:proofErr w:type="spellStart"/>
-      <w:proofErr w:type="gramStart"/>
-      <w:r>
-        <w:t>allan</w:t>
-      </w:r>
-      <w:proofErr w:type="spellEnd"/>
-      <w:proofErr w:type="gramEnd"/>
+        <w:t xml:space="preserve"> with a 2.5mm hex</w:t>
+      </w:r>
       <w:r>
         <w:t xml:space="preserve"> key</w:t>
       </w:r>
@@ -2215,17 +1903,9 @@
         <w:jc w:val="left"/>
       </w:pPr>
       <w:r>
-        <w:t xml:space="preserve">Turning the knob continuously to set the temperature can be rather annoying.  YouMagine member </w:t>
-      </w:r>
-      <w:proofErr w:type="spellStart"/>
-      <w:r>
-        <w:t>Swonkie</w:t>
-      </w:r>
-      <w:proofErr w:type="spellEnd"/>
-      <w:r>
-        <w:t xml:space="preserve"> has designed a fantastic replacement knob available here: </w:t>
-      </w:r>
-      <w:hyperlink r:id="rId23" w:history="1">
+        <w:t xml:space="preserve">Turning the knob continuously to set the temperature can be rather annoying.  YouMagine member Swonkie has designed a fantastic replacement knob available here: </w:t>
+      </w:r>
+      <w:hyperlink r:id="rId22" w:history="1">
         <w:r>
           <w:rPr>
             <w:rStyle w:val="Hyperlink"/>
@@ -2267,15 +1947,7 @@
       </w:pPr>
       <w:r>
         <w:tab/>
-        <w:t xml:space="preserve">With less play due to the nice new </w:t>
-      </w:r>
-      <w:proofErr w:type="spellStart"/>
-      <w:r>
-        <w:t>bowden</w:t>
-      </w:r>
-      <w:proofErr w:type="spellEnd"/>
-      <w:r>
-        <w:t xml:space="preserve"> tube we wished to retune the retraction distance that is just enough to stop stringiness. For this test we printed in parallel a 20mm cube along with nine 4x4x20mm columns so there would be plenty of retractions along with big and small islands to make sure extrusion was consistent across the whole print bed.</w:t>
+        <w:t>With less play due to the nice new bowden tube we wished to retune the retraction distance that is just enough to stop stringiness. For this test we printed in parallel a 20mm cube along with nine 4x4x20mm columns so there would be plenty of retractions along with big and small islands to make sure extrusion was consistent across the whole print bed.</w:t>
       </w:r>
     </w:p>
     <w:p>
@@ -2284,15 +1956,7 @@
       </w:pPr>
       <w:r>
         <w:tab/>
-        <w:t xml:space="preserve">We started with the retraction settings that worked well for us with the default configuration: 6mm retraction, 0.5mm coast, and 2mm wipe. This was done using Simplify3D 3.0.2 for our slicer. We actually found that only 3mm retraction was now sufficient. Since Simplify3D now supports gentle retraction while wiping we increased the wipe to 3mm so the print head wouldn’t need to slow down as much for the wipe. We then quickly discovered that prints would </w:t>
-      </w:r>
-      <w:proofErr w:type="spellStart"/>
-      <w:r>
-        <w:t>underextrude</w:t>
-      </w:r>
-      <w:proofErr w:type="spellEnd"/>
-      <w:r>
-        <w:t xml:space="preserve"> in areas with </w:t>
+        <w:t xml:space="preserve">We started with the retraction settings that worked well for us with the default configuration: 6mm retraction, 0.5mm coast, and 2mm wipe. This was done using Simplify3D 3.0.2 for our slicer. We actually found that only 3mm retraction was now sufficient. Since Simplify3D now supports gentle retraction while wiping we increased the wipe to 3mm so the print head wouldn’t need to slow down as much for the wipe. We then quickly discovered that prints would underextrude in areas with </w:t>
       </w:r>
       <w:r>
         <w:t>multiple islands. Disabling the coast feature helped this slightly as plastic no longer stops extruding right at the end of each loop. The result was that all 9 thin columns and the 20mm cube would print completely solid with no skipped layers and each stood up to a quick bend test by hand. Previously parts with skipped layers would simply fall apart in your hand.</w:t>
@@ -2304,17 +1968,9 @@
       </w:pPr>
       <w:r>
         <w:tab/>
-        <w:t xml:space="preserve">We finally discovered that while that test print worked perfectly, other real parts would still cause extruder jamming and </w:t>
-      </w:r>
-      <w:proofErr w:type="spellStart"/>
-      <w:r>
-        <w:t>underextrusion</w:t>
-      </w:r>
-      <w:proofErr w:type="spellEnd"/>
-      <w:r>
-        <w:t xml:space="preserve"> in areas with lots of islands. This appears to be a bug with simplify3D 3.0.2 as reported here </w:t>
-      </w:r>
-      <w:hyperlink r:id="rId24" w:history="1">
+        <w:t xml:space="preserve">We finally discovered that while that test print worked perfectly, other real parts would still cause extruder jamming and underextrusion in areas with lots of islands. This appears to be a bug with simplify3D 3.0.2 as reported here </w:t>
+      </w:r>
+      <w:hyperlink r:id="rId23" w:history="1">
         <w:r>
           <w:rPr>
             <w:rStyle w:val="Hyperlink"/>
@@ -2345,13 +2001,7 @@
         <w:jc w:val="left"/>
       </w:pPr>
       <w:r>
-        <w:t>The following software</w:t>
-      </w:r>
-      <w:r>
-        <w:t xml:space="preserve"> settings</w:t>
-      </w:r>
-      <w:r>
-        <w:t xml:space="preserve"> changes were necessary:</w:t>
+        <w:t>The following software settings changes were necessary:</w:t>
       </w:r>
     </w:p>
     <w:p>
@@ -2369,13 +2019,8 @@
         <w:jc w:val="left"/>
       </w:pPr>
       <w:r>
-        <w:t xml:space="preserve">Reverse feeder motor direction on line 325 of </w:t>
-      </w:r>
-      <w:proofErr w:type="spellStart"/>
-      <w:r>
-        <w:t>Configuration.h</w:t>
-      </w:r>
-      <w:proofErr w:type="spellEnd"/>
+        <w:t>Reverse feeder motor direction on line 325 of Configuration.h</w:t>
+      </w:r>
     </w:p>
     <w:p>
       <w:pPr>
@@ -2473,13 +2118,8 @@
         <w:jc w:val="left"/>
       </w:pPr>
       <w:r>
-        <w:t xml:space="preserve">Increase feeder motor current to 1450ma on line 207 of </w:t>
-      </w:r>
-      <w:proofErr w:type="spellStart"/>
-      <w:r>
-        <w:t>Configuration_adv.h</w:t>
-      </w:r>
-      <w:proofErr w:type="spellEnd"/>
+        <w:t>Increase feeder motor current to 1450ma on line 207 of Configuration_adv.h</w:t>
+      </w:r>
     </w:p>
     <w:p>
       <w:pPr>
@@ -2619,13 +2259,8 @@
         <w:jc w:val="left"/>
       </w:pPr>
       <w:r>
-        <w:t xml:space="preserve">Change feeder motor steps/mm on line 366 of </w:t>
-      </w:r>
-      <w:proofErr w:type="spellStart"/>
-      <w:r>
-        <w:t>Configuration.h</w:t>
-      </w:r>
-      <w:proofErr w:type="spellEnd"/>
+        <w:t>Change feeder motor steps/mm on line 366 of Configuration.h</w:t>
+      </w:r>
     </w:p>
     <w:p>
       <w:pPr>
@@ -2702,7 +2337,6 @@
         </w:rPr>
         <w:t>80.0</w:t>
       </w:r>
-      <w:proofErr w:type="gramStart"/>
       <w:r>
         <w:rPr>
           <w:rFonts w:ascii="Consolas" w:hAnsi="Consolas" w:cs="Consolas"/>
@@ -2764,9 +2398,10 @@
           <w:szCs w:val="18"/>
           <w:shd w:val="clear" w:color="auto" w:fill="FFFFFF"/>
         </w:rPr>
-        <w:t>330</w:t>
-      </w:r>
-      <w:proofErr w:type="gramEnd"/>
+        <w:t>327</w:t>
+      </w:r>
+      <w:bookmarkStart w:id="0" w:name="_GoBack"/>
+      <w:bookmarkEnd w:id="0"/>
       <w:r>
         <w:rPr>
           <w:rFonts w:ascii="Consolas" w:hAnsi="Consolas" w:cs="Consolas"/>
@@ -2788,13 +2423,8 @@
         <w:jc w:val="left"/>
       </w:pPr>
       <w:r>
-        <w:t xml:space="preserve">Increase retraction length when changing filaments on line 385 of </w:t>
-      </w:r>
-      <w:proofErr w:type="spellStart"/>
-      <w:r>
-        <w:t>Configuration.h</w:t>
-      </w:r>
-      <w:proofErr w:type="spellEnd"/>
+        <w:t>Increase retraction length when changing filaments on line 385 of Configuration.h</w:t>
+      </w:r>
     </w:p>
     <w:p>
       <w:pPr>
@@ -2885,24 +2515,211 @@
       </w:pPr>
       <w:r>
         <w:tab/>
-        <w:t xml:space="preserve">Much to our frustration we found that the feeder motor current and motor steps/mm are read in from the firmware on startup instead of from the firmware binary itself. Only after performing a factory reset do these changes take effect. Since we wished to flash new </w:t>
-      </w:r>
-      <w:proofErr w:type="spellStart"/>
-      <w:r>
-        <w:t>Ultimakers</w:t>
-      </w:r>
-      <w:proofErr w:type="spellEnd"/>
-      <w:r>
-        <w:t xml:space="preserve"> in one step we also added the following lines to the startup code to ignore what’s in EEPROM and load our new default settings instead.</w:t>
-      </w:r>
-    </w:p>
-    <w:p>
-      <w:pPr>
-        <w:jc w:val="left"/>
-      </w:pPr>
-    </w:p>
-    <w:p>
-      <w:pPr>
+        <w:t xml:space="preserve">Much to our frustration we found that the feeder motor current and motor steps/mm are read in from the </w:t>
+      </w:r>
+      <w:r>
+        <w:t>EEPROM</w:t>
+      </w:r>
+      <w:r>
+        <w:t xml:space="preserve"> on startup instead of from the firmware binary itself. Only after performing a factory reset do these changes take effect. Since we wished to flash new Ultimakers in one step we also </w:t>
+      </w:r>
+      <w:r>
+        <w:t xml:space="preserve">added the following lines to the very end of the </w:t>
+      </w:r>
+      <w:r>
+        <w:t>Config_RetrieveSettings()</w:t>
+      </w:r>
+      <w:r>
+        <w:t xml:space="preserve"> </w:t>
+      </w:r>
+      <w:r>
+        <w:t xml:space="preserve">function at line 241 of ConfigurationStore.cpp </w:t>
+      </w:r>
+      <w:r>
+        <w:t>to ignore what’s in EEPROM and load our new default settings instead.</w:t>
+      </w:r>
+    </w:p>
+    <w:p>
+      <w:pPr>
+        <w:jc w:val="left"/>
+      </w:pPr>
+      <w:r>
+        <w:tab/>
+      </w:r>
+    </w:p>
+    <w:p>
+      <w:pPr>
+        <w:ind w:firstLine="720"/>
+        <w:jc w:val="left"/>
+        <w:rPr>
+          <w:rStyle w:val="pl-c"/>
+          <w:rFonts w:ascii="Consolas" w:hAnsi="Consolas" w:cs="Consolas"/>
+          <w:color w:val="969896"/>
+          <w:sz w:val="18"/>
+          <w:szCs w:val="18"/>
+          <w:shd w:val="clear" w:color="auto" w:fill="FFFFFF"/>
+        </w:rPr>
+      </w:pPr>
+      <w:r>
+        <w:rPr>
+          <w:rStyle w:val="pl-c"/>
+          <w:rFonts w:ascii="Consolas" w:hAnsi="Consolas" w:cs="Consolas"/>
+          <w:color w:val="969896"/>
+          <w:sz w:val="18"/>
+          <w:szCs w:val="18"/>
+          <w:shd w:val="clear" w:color="auto" w:fill="FFFFFF"/>
+        </w:rPr>
+        <w:t>//ignore EEPROM extruder steps/mm and current</w:t>
+      </w:r>
+    </w:p>
+    <w:p>
+      <w:pPr>
+        <w:jc w:val="left"/>
+      </w:pPr>
+      <w:r>
+        <w:rPr>
+          <w:rStyle w:val="pl-c"/>
+          <w:rFonts w:ascii="Consolas" w:hAnsi="Consolas" w:cs="Consolas"/>
+          <w:color w:val="969896"/>
+          <w:sz w:val="18"/>
+          <w:szCs w:val="18"/>
+          <w:shd w:val="clear" w:color="auto" w:fill="FFFFFF"/>
+        </w:rPr>
+        <w:tab/>
+      </w:r>
+      <w:r>
+        <w:rPr>
+          <w:rStyle w:val="pl-k"/>
+          <w:rFonts w:ascii="Consolas" w:hAnsi="Consolas" w:cs="Consolas"/>
+          <w:color w:val="A71D5D"/>
+          <w:sz w:val="18"/>
+          <w:szCs w:val="18"/>
+          <w:shd w:val="clear" w:color="auto" w:fill="FFFFFF"/>
+        </w:rPr>
+        <w:t>float</w:t>
+      </w:r>
+      <w:r>
+        <w:rPr>
+          <w:rFonts w:ascii="Consolas" w:hAnsi="Consolas" w:cs="Consolas"/>
+          <w:color w:val="333333"/>
+          <w:sz w:val="18"/>
+          <w:szCs w:val="18"/>
+          <w:shd w:val="clear" w:color="auto" w:fill="FFFFFF"/>
+        </w:rPr>
+        <w:t xml:space="preserve"> temp1[]=DEFAULT_AXIS_STEPS_PER_UNIT;</w:t>
+      </w:r>
+    </w:p>
+    <w:p>
+      <w:pPr>
+        <w:jc w:val="left"/>
+      </w:pPr>
+      <w:r>
+        <w:tab/>
+      </w:r>
+      <w:r>
+        <w:rPr>
+          <w:rFonts w:ascii="Consolas" w:hAnsi="Consolas" w:cs="Consolas"/>
+          <w:color w:val="333333"/>
+          <w:sz w:val="18"/>
+          <w:szCs w:val="18"/>
+          <w:shd w:val="clear" w:color="auto" w:fill="FFFFFF"/>
+        </w:rPr>
+        <w:t>axis_steps_per_unit[</w:t>
+      </w:r>
+      <w:r>
+        <w:rPr>
+          <w:rStyle w:val="pl-c1"/>
+          <w:rFonts w:ascii="Consolas" w:hAnsi="Consolas" w:cs="Consolas"/>
+          <w:color w:val="0086B3"/>
+          <w:sz w:val="18"/>
+          <w:szCs w:val="18"/>
+          <w:shd w:val="clear" w:color="auto" w:fill="FFFFFF"/>
+        </w:rPr>
+        <w:t>3</w:t>
+      </w:r>
+      <w:r>
+        <w:rPr>
+          <w:rFonts w:ascii="Consolas" w:hAnsi="Consolas" w:cs="Consolas"/>
+          <w:color w:val="333333"/>
+          <w:sz w:val="18"/>
+          <w:szCs w:val="18"/>
+          <w:shd w:val="clear" w:color="auto" w:fill="FFFFFF"/>
+        </w:rPr>
+        <w:t>]=temp1[</w:t>
+      </w:r>
+      <w:r>
+        <w:rPr>
+          <w:rStyle w:val="pl-c1"/>
+          <w:rFonts w:ascii="Consolas" w:hAnsi="Consolas" w:cs="Consolas"/>
+          <w:color w:val="0086B3"/>
+          <w:sz w:val="18"/>
+          <w:szCs w:val="18"/>
+          <w:shd w:val="clear" w:color="auto" w:fill="FFFFFF"/>
+        </w:rPr>
+        <w:t>3</w:t>
+      </w:r>
+      <w:r>
+        <w:rPr>
+          <w:rFonts w:ascii="Consolas" w:hAnsi="Consolas" w:cs="Consolas"/>
+          <w:color w:val="333333"/>
+          <w:sz w:val="18"/>
+          <w:szCs w:val="18"/>
+          <w:shd w:val="clear" w:color="auto" w:fill="FFFFFF"/>
+        </w:rPr>
+        <w:t xml:space="preserve">]; </w:t>
+      </w:r>
+      <w:r>
+        <w:rPr>
+          <w:rStyle w:val="pl-c"/>
+          <w:rFonts w:ascii="Consolas" w:hAnsi="Consolas" w:cs="Consolas"/>
+          <w:color w:val="969896"/>
+          <w:sz w:val="18"/>
+          <w:szCs w:val="18"/>
+          <w:shd w:val="clear" w:color="auto" w:fill="FFFFFF"/>
+        </w:rPr>
+        <w:t>//overide EEPROM steps</w:t>
+      </w:r>
+    </w:p>
+    <w:p>
+      <w:pPr>
+        <w:jc w:val="both"/>
+        <w:rPr>
+          <w:rFonts w:ascii="Consolas" w:hAnsi="Consolas" w:cs="Consolas"/>
+          <w:color w:val="333333"/>
+          <w:sz w:val="18"/>
+          <w:szCs w:val="18"/>
+          <w:shd w:val="clear" w:color="auto" w:fill="FFFFFF"/>
+        </w:rPr>
+      </w:pPr>
+      <w:r>
+        <w:tab/>
+      </w:r>
+      <w:r>
+        <w:rPr>
+          <w:rStyle w:val="pl-k"/>
+          <w:rFonts w:ascii="Consolas" w:hAnsi="Consolas" w:cs="Consolas"/>
+          <w:color w:val="A71D5D"/>
+          <w:sz w:val="18"/>
+          <w:szCs w:val="18"/>
+          <w:shd w:val="clear" w:color="auto" w:fill="FFFFFF"/>
+        </w:rPr>
+        <w:t>float</w:t>
+      </w:r>
+      <w:r>
+        <w:rPr>
+          <w:rFonts w:ascii="Consolas" w:hAnsi="Consolas" w:cs="Consolas"/>
+          <w:color w:val="333333"/>
+          <w:sz w:val="18"/>
+          <w:szCs w:val="18"/>
+          <w:shd w:val="clear" w:color="auto" w:fill="FFFFFF"/>
+        </w:rPr>
+        <w:t xml:space="preserve"> temp2[]=DEFAULT_PWM_MOTOR_CURRENT;</w:t>
+      </w:r>
+    </w:p>
+    <w:p>
+      <w:pPr>
+        <w:ind w:firstLine="720"/>
+        <w:jc w:val="both"/>
         <w:rPr>
           <w:rFonts w:asciiTheme="majorHAnsi" w:eastAsiaTheme="majorEastAsia" w:hAnsiTheme="majorHAnsi" w:cstheme="majorBidi"/>
           <w:b/>
@@ -2913,6 +2730,69 @@
         </w:rPr>
       </w:pPr>
       <w:r>
+        <w:rPr>
+          <w:rFonts w:ascii="Consolas" w:hAnsi="Consolas" w:cs="Consolas"/>
+          <w:color w:val="333333"/>
+          <w:sz w:val="18"/>
+          <w:szCs w:val="18"/>
+          <w:shd w:val="clear" w:color="auto" w:fill="FFFFFF"/>
+        </w:rPr>
+        <w:t>motor_current_setting[</w:t>
+      </w:r>
+      <w:r>
+        <w:rPr>
+          <w:rStyle w:val="pl-c1"/>
+          <w:rFonts w:ascii="Consolas" w:hAnsi="Consolas" w:cs="Consolas"/>
+          <w:color w:val="0086B3"/>
+          <w:sz w:val="18"/>
+          <w:szCs w:val="18"/>
+          <w:shd w:val="clear" w:color="auto" w:fill="FFFFFF"/>
+        </w:rPr>
+        <w:t>2</w:t>
+      </w:r>
+      <w:r>
+        <w:rPr>
+          <w:rFonts w:ascii="Consolas" w:hAnsi="Consolas" w:cs="Consolas"/>
+          <w:color w:val="333333"/>
+          <w:sz w:val="18"/>
+          <w:szCs w:val="18"/>
+          <w:shd w:val="clear" w:color="auto" w:fill="FFFFFF"/>
+        </w:rPr>
+        <w:t>] = temp2[</w:t>
+      </w:r>
+      <w:r>
+        <w:rPr>
+          <w:rStyle w:val="pl-c1"/>
+          <w:rFonts w:ascii="Consolas" w:hAnsi="Consolas" w:cs="Consolas"/>
+          <w:color w:val="0086B3"/>
+          <w:sz w:val="18"/>
+          <w:szCs w:val="18"/>
+          <w:shd w:val="clear" w:color="auto" w:fill="FFFFFF"/>
+        </w:rPr>
+        <w:t>2</w:t>
+      </w:r>
+      <w:r>
+        <w:rPr>
+          <w:rFonts w:ascii="Consolas" w:hAnsi="Consolas" w:cs="Consolas"/>
+          <w:color w:val="333333"/>
+          <w:sz w:val="18"/>
+          <w:szCs w:val="18"/>
+          <w:shd w:val="clear" w:color="auto" w:fill="FFFFFF"/>
+        </w:rPr>
+        <w:t xml:space="preserve">]; </w:t>
+      </w:r>
+      <w:r>
+        <w:rPr>
+          <w:rStyle w:val="pl-c"/>
+          <w:rFonts w:ascii="Consolas" w:hAnsi="Consolas" w:cs="Consolas"/>
+          <w:color w:val="969896"/>
+          <w:sz w:val="18"/>
+          <w:szCs w:val="18"/>
+          <w:shd w:val="clear" w:color="auto" w:fill="FFFFFF"/>
+        </w:rPr>
+        <w:t>// overide EEPROM current</w:t>
+      </w:r>
+      <w:r>
         <w:br w:type="page"/>
       </w:r>
     </w:p>
@@ -2931,30 +2811,15 @@
       </w:pPr>
       <w:r>
         <w:tab/>
-        <w:t xml:space="preserve">We have tried a couple of unsuccessful modifications which we would like to share with you here anyway. Our first attempt at fixing the </w:t>
-      </w:r>
-      <w:proofErr w:type="spellStart"/>
-      <w:r>
-        <w:t>underextrusion</w:t>
-      </w:r>
-      <w:proofErr w:type="spellEnd"/>
-      <w:r>
-        <w:t xml:space="preserve"> issues was to try the very popular replacement feeder by YouMagine user </w:t>
-      </w:r>
-      <w:proofErr w:type="spellStart"/>
+        <w:t xml:space="preserve">We have tried a couple of unsuccessful modifications which we would like to share with you here anyway. Our first attempt at fixing the underextrusion issues was to try the very popular replacement feeder by YouMagine user </w:t>
+      </w:r>
       <w:r>
         <w:t>IRobertI</w:t>
       </w:r>
-      <w:proofErr w:type="spellEnd"/>
-      <w:r>
-        <w:t xml:space="preserve"> here</w:t>
-      </w:r>
-      <w:proofErr w:type="gramStart"/>
-      <w:r>
-        <w:t>:</w:t>
-      </w:r>
-      <w:proofErr w:type="gramEnd"/>
-      <w:hyperlink r:id="rId25" w:history="1">
+      <w:r>
+        <w:t xml:space="preserve"> here:</w:t>
+      </w:r>
+      <w:hyperlink r:id="rId24" w:history="1">
         <w:r>
           <w:rPr>
             <w:rStyle w:val="Hyperlink"/>
@@ -2999,17 +2864,9 @@
         <w:t>the fan ducts designed by YouM</w:t>
       </w:r>
       <w:r>
-        <w:t xml:space="preserve">agine user </w:t>
-      </w:r>
-      <w:proofErr w:type="spellStart"/>
-      <w:r>
-        <w:t>mnis</w:t>
-      </w:r>
-      <w:proofErr w:type="spellEnd"/>
-      <w:r>
-        <w:t xml:space="preserve"> available here: </w:t>
-      </w:r>
-      <w:hyperlink r:id="rId26" w:history="1">
+        <w:t xml:space="preserve">agine user mnis available here: </w:t>
+      </w:r>
+      <w:hyperlink r:id="rId25" w:history="1">
         <w:r>
           <w:rPr>
             <w:rStyle w:val="Hyperlink"/>
@@ -3121,15 +2978,7 @@
         <w:jc w:val="left"/>
       </w:pPr>
       <w:r>
-        <w:t xml:space="preserve">New </w:t>
-      </w:r>
-      <w:proofErr w:type="spellStart"/>
-      <w:r>
-        <w:t>hobbed</w:t>
-      </w:r>
-      <w:proofErr w:type="spellEnd"/>
-      <w:r>
-        <w:t xml:space="preserve"> feeder wheel</w:t>
+        <w:t>New hobbed feeder wheel</w:t>
       </w:r>
     </w:p>
     <w:p>
@@ -3181,15 +3030,7 @@
         <w:jc w:val="left"/>
       </w:pPr>
       <w:r>
-        <w:t xml:space="preserve">Thermal paste on </w:t>
-      </w:r>
-      <w:proofErr w:type="spellStart"/>
-      <w:r>
-        <w:t>heatsink</w:t>
-      </w:r>
-      <w:proofErr w:type="spellEnd"/>
-      <w:r>
-        <w:t xml:space="preserve"> and isolator</w:t>
+        <w:t>Thermal paste on heatsink and isolator</w:t>
       </w:r>
     </w:p>
     <w:p>
@@ -3274,7 +3115,7 @@
         <w:tab/>
         <w:t xml:space="preserve">The CAD files and complete firmware source code required for the modifications documented here are all available here: </w:t>
       </w:r>
-      <w:hyperlink r:id="rId27" w:history="1">
+      <w:hyperlink r:id="rId26" w:history="1">
         <w:r>
           <w:rPr>
             <w:rStyle w:val="Hyperlink"/>
@@ -3299,8 +3140,8 @@
 </file>
 
 <file path=word/numbering.xml><?xml version="1.0" encoding="utf-8"?>
-<w:numbering xmlns:wpc="http://schemas.microsoft.com/office/word/2010/wordprocessingCanvas" xmlns:mc="http://schemas.openxmlformats.org/markup-compatibility/2006" xmlns:o="urn:schemas-microsoft-com:office:office" xmlns:r="http://schemas.openxmlformats.org/officeDocument/2006/relationships" xmlns:m="http://schemas.openxmlformats.org/officeDocument/2006/math" xmlns:v="urn:schemas-microsoft-com:vml" xmlns:wp14="http://schemas.microsoft.com/office/word/2010/wordprocessingDrawing" xmlns:wp="http://schemas.openxmlformats.org/drawingml/2006/wordprocessingDrawing" xmlns:w10="urn:schemas-microsoft-com:office:word" xmlns:w="http://schemas.openxmlformats.org/wordprocessingml/2006/main" xmlns:w14="http://schemas.microsoft.com/office/word/2010/wordml" xmlns:wpg="http://schemas.microsoft.com/office/word/2010/wordprocessingGroup" xmlns:wpi="http://schemas.microsoft.com/office/word/2010/wordprocessingInk" xmlns:wne="http://schemas.microsoft.com/office/word/2006/wordml" xmlns:wps="http://schemas.microsoft.com/office/word/2010/wordprocessingShape" mc:Ignorable="w14 wp14">
-  <w:abstractNum w:abstractNumId="0">
+<w:numbering xmlns:wpc="http://schemas.microsoft.com/office/word/2010/wordprocessingCanvas" xmlns:mc="http://schemas.openxmlformats.org/markup-compatibility/2006" xmlns:o="urn:schemas-microsoft-com:office:office" xmlns:r="http://schemas.openxmlformats.org/officeDocument/2006/relationships" xmlns:m="http://schemas.openxmlformats.org/officeDocument/2006/math" xmlns:v="urn:schemas-microsoft-com:vml" xmlns:wp14="http://schemas.microsoft.com/office/word/2010/wordprocessingDrawing" xmlns:wp="http://schemas.openxmlformats.org/drawingml/2006/wordprocessingDrawing" xmlns:w10="urn:schemas-microsoft-com:office:word" xmlns:w="http://schemas.openxmlformats.org/wordprocessingml/2006/main" xmlns:w14="http://schemas.microsoft.com/office/word/2010/wordml" xmlns:w15="http://schemas.microsoft.com/office/word/2012/wordml" xmlns:wpg="http://schemas.microsoft.com/office/word/2010/wordprocessingGroup" xmlns:wpi="http://schemas.microsoft.com/office/word/2010/wordprocessingInk" xmlns:wne="http://schemas.microsoft.com/office/word/2006/wordml" xmlns:wps="http://schemas.microsoft.com/office/word/2010/wordprocessingShape" mc:Ignorable="w14 w15 wp14">
+  <w:abstractNum w:abstractNumId="0" w15:restartNumberingAfterBreak="0">
     <w:nsid w:val="02B75D2F"/>
     <w:multiLevelType w:val="hybridMultilevel"/>
     <w:tmpl w:val="3C560F94"/>
@@ -3386,7 +3227,7 @@
       </w:pPr>
     </w:lvl>
   </w:abstractNum>
-  <w:abstractNum w:abstractNumId="1">
+  <w:abstractNum w:abstractNumId="1" w15:restartNumberingAfterBreak="0">
     <w:nsid w:val="614729F5"/>
     <w:multiLevelType w:val="hybridMultilevel"/>
     <w:tmpl w:val="A5B8F23E"/>
@@ -3499,7 +3340,7 @@
       </w:rPr>
     </w:lvl>
   </w:abstractNum>
-  <w:abstractNum w:abstractNumId="2">
+  <w:abstractNum w:abstractNumId="2" w15:restartNumberingAfterBreak="0">
     <w:nsid w:val="7B71761A"/>
     <w:multiLevelType w:val="hybridMultilevel"/>
     <w:tmpl w:val="3758B4E2"/>
@@ -3625,7 +3466,7 @@
 </file>
 
 <file path=word/styles.xml><?xml version="1.0" encoding="utf-8"?>
-<w:styles xmlns:mc="http://schemas.openxmlformats.org/markup-compatibility/2006" xmlns:r="http://schemas.openxmlformats.org/officeDocument/2006/relationships" xmlns:w="http://schemas.openxmlformats.org/wordprocessingml/2006/main" xmlns:w14="http://schemas.microsoft.com/office/word/2010/wordml" mc:Ignorable="w14">
+<w:styles xmlns:mc="http://schemas.openxmlformats.org/markup-compatibility/2006" xmlns:r="http://schemas.openxmlformats.org/officeDocument/2006/relationships" xmlns:w="http://schemas.openxmlformats.org/wordprocessingml/2006/main" xmlns:w14="http://schemas.microsoft.com/office/word/2010/wordml" xmlns:w15="http://schemas.microsoft.com/office/word/2012/wordml" mc:Ignorable="w14 w15">
   <w:docDefaults>
     <w:rPrDefault>
       <w:rPr>
@@ -3642,144 +3483,378 @@
       </w:pPr>
     </w:pPrDefault>
   </w:docDefaults>
-  <w:latentStyles w:defLockedState="0" w:defUIPriority="99" w:defSemiHidden="1" w:defUnhideWhenUsed="1" w:defQFormat="0" w:count="267">
-    <w:lsdException w:name="Normal" w:semiHidden="0" w:uiPriority="0" w:unhideWhenUsed="0" w:qFormat="1"/>
-    <w:lsdException w:name="heading 1" w:semiHidden="0" w:uiPriority="9" w:unhideWhenUsed="0" w:qFormat="1"/>
-    <w:lsdException w:name="heading 2" w:uiPriority="9" w:qFormat="1"/>
-    <w:lsdException w:name="heading 3" w:uiPriority="9" w:qFormat="1"/>
-    <w:lsdException w:name="heading 4" w:uiPriority="9" w:qFormat="1"/>
-    <w:lsdException w:name="heading 5" w:uiPriority="9" w:qFormat="1"/>
-    <w:lsdException w:name="heading 6" w:uiPriority="9" w:qFormat="1"/>
-    <w:lsdException w:name="heading 7" w:uiPriority="9" w:qFormat="1"/>
-    <w:lsdException w:name="heading 8" w:uiPriority="9" w:qFormat="1"/>
-    <w:lsdException w:name="heading 9" w:uiPriority="9" w:qFormat="1"/>
-    <w:lsdException w:name="toc 1" w:uiPriority="39"/>
-    <w:lsdException w:name="toc 2" w:uiPriority="39"/>
-    <w:lsdException w:name="toc 3" w:uiPriority="39"/>
-    <w:lsdException w:name="toc 4" w:uiPriority="39"/>
-    <w:lsdException w:name="toc 5" w:uiPriority="39"/>
-    <w:lsdException w:name="toc 6" w:uiPriority="39"/>
-    <w:lsdException w:name="toc 7" w:uiPriority="39"/>
-    <w:lsdException w:name="toc 8" w:uiPriority="39"/>
-    <w:lsdException w:name="toc 9" w:uiPriority="39"/>
-    <w:lsdException w:name="caption" w:uiPriority="35" w:qFormat="1"/>
-    <w:lsdException w:name="Title" w:semiHidden="0" w:uiPriority="10" w:unhideWhenUsed="0" w:qFormat="1"/>
-    <w:lsdException w:name="Default Paragraph Font" w:uiPriority="1"/>
-    <w:lsdException w:name="Subtitle" w:semiHidden="0" w:uiPriority="11" w:unhideWhenUsed="0" w:qFormat="1"/>
-    <w:lsdException w:name="Strong" w:semiHidden="0" w:uiPriority="22" w:unhideWhenUsed="0" w:qFormat="1"/>
-    <w:lsdException w:name="Emphasis" w:semiHidden="0" w:uiPriority="20" w:unhideWhenUsed="0" w:qFormat="1"/>
-    <w:lsdException w:name="Table Grid" w:semiHidden="0" w:uiPriority="59" w:unhideWhenUsed="0"/>
-    <w:lsdException w:name="Placeholder Text" w:unhideWhenUsed="0"/>
-    <w:lsdException w:name="No Spacing" w:semiHidden="0" w:uiPriority="1" w:unhideWhenUsed="0" w:qFormat="1"/>
-    <w:lsdException w:name="Light Shading" w:semiHidden="0" w:uiPriority="60" w:unhideWhenUsed="0"/>
-    <w:lsdException w:name="Light List" w:semiHidden="0" w:uiPriority="61" w:unhideWhenUsed="0"/>
-    <w:lsdException w:name="Light Grid" w:semiHidden="0" w:uiPriority="62" w:unhideWhenUsed="0"/>
-    <w:lsdException w:name="Medium Shading 1" w:semiHidden="0" w:uiPriority="63" w:unhideWhenUsed="0"/>
-    <w:lsdException w:name="Medium Shading 2" w:semiHidden="0" w:uiPriority="64" w:unhideWhenUsed="0"/>
-    <w:lsdException w:name="Medium List 1" w:semiHidden="0" w:uiPriority="65" w:unhideWhenUsed="0"/>
-    <w:lsdException w:name="Medium List 2" w:semiHidden="0" w:uiPriority="66" w:unhideWhenUsed="0"/>
-    <w:lsdException w:name="Medium Grid 1" w:semiHidden="0" w:uiPriority="67" w:unhideWhenUsed="0"/>
-    <w:lsdException w:name="Medium Grid 2" w:semiHidden="0" w:uiPriority="68" w:unhideWhenUsed="0"/>
-    <w:lsdException w:name="Medium Grid 3" w:semiHidden="0" w:uiPriority="69" w:unhideWhenUsed="0"/>
-    <w:lsdException w:name="Dark List" w:semiHidden="0" w:uiPriority="70" w:unhideWhenUsed="0"/>
-    <w:lsdException w:name="Colorful Shading" w:semiHidden="0" w:uiPriority="71" w:unhideWhenUsed="0"/>
-    <w:lsdException w:name="Colorful List" w:semiHidden="0" w:uiPriority="72" w:unhideWhenUsed="0"/>
-    <w:lsdException w:name="Colorful Grid" w:semiHidden="0" w:uiPriority="73" w:unhideWhenUsed="0"/>
-    <w:lsdException w:name="Light Shading Accent 1" w:semiHidden="0" w:uiPriority="60" w:unhideWhenUsed="0"/>
-    <w:lsdException w:name="Light List Accent 1" w:semiHidden="0" w:uiPriority="61" w:unhideWhenUsed="0"/>
-    <w:lsdException w:name="Light Grid Accent 1" w:semiHidden="0" w:uiPriority="62" w:unhideWhenUsed="0"/>
-    <w:lsdException w:name="Medium Shading 1 Accent 1" w:semiHidden="0" w:uiPriority="63" w:unhideWhenUsed="0"/>
-    <w:lsdException w:name="Medium Shading 2 Accent 1" w:semiHidden="0" w:uiPriority="64" w:unhideWhenUsed="0"/>
-    <w:lsdException w:name="Medium List 1 Accent 1" w:semiHidden="0" w:uiPriority="65" w:unhideWhenUsed="0"/>
-    <w:lsdException w:name="Revision" w:unhideWhenUsed="0"/>
-    <w:lsdException w:name="List Paragraph" w:semiHidden="0" w:uiPriority="34" w:unhideWhenUsed="0" w:qFormat="1"/>
-    <w:lsdException w:name="Quote" w:semiHidden="0" w:uiPriority="29" w:unhideWhenUsed="0" w:qFormat="1"/>
-    <w:lsdException w:name="Intense Quote" w:semiHidden="0" w:uiPriority="30" w:unhideWhenUsed="0" w:qFormat="1"/>
-    <w:lsdException w:name="Medium List 2 Accent 1" w:semiHidden="0" w:uiPriority="66" w:unhideWhenUsed="0"/>
-    <w:lsdException w:name="Medium Grid 1 Accent 1" w:semiHidden="0" w:uiPriority="67" w:unhideWhenUsed="0"/>
-    <w:lsdException w:name="Medium Grid 2 Accent 1" w:semiHidden="0" w:uiPriority="68" w:unhideWhenUsed="0"/>
-    <w:lsdException w:name="Medium Grid 3 Accent 1" w:semiHidden="0" w:uiPriority="69" w:unhideWhenUsed="0"/>
-    <w:lsdException w:name="Dark List Accent 1" w:semiHidden="0" w:uiPriority="70" w:unhideWhenUsed="0"/>
-    <w:lsdException w:name="Colorful Shading Accent 1" w:semiHidden="0" w:uiPriority="71" w:unhideWhenUsed="0"/>
-    <w:lsdException w:name="Colorful List Accent 1" w:semiHidden="0" w:uiPriority="72" w:unhideWhenUsed="0"/>
-    <w:lsdException w:name="Colorful Grid Accent 1" w:semiHidden="0" w:uiPriority="73" w:unhideWhenUsed="0"/>
-    <w:lsdException w:name="Light Shading Accent 2" w:semiHidden="0" w:uiPriority="60" w:unhideWhenUsed="0"/>
-    <w:lsdException w:name="Light List Accent 2" w:semiHidden="0" w:uiPriority="61" w:unhideWhenUsed="0"/>
-    <w:lsdException w:name="Light Grid Accent 2" w:semiHidden="0" w:uiPriority="62" w:unhideWhenUsed="0"/>
-    <w:lsdException w:name="Medium Shading 1 Accent 2" w:semiHidden="0" w:uiPriority="63" w:unhideWhenUsed="0"/>
-    <w:lsdException w:name="Medium Shading 2 Accent 2" w:semiHidden="0" w:uiPriority="64" w:unhideWhenUsed="0"/>
-    <w:lsdException w:name="Medium List 1 Accent 2" w:semiHidden="0" w:uiPriority="65" w:unhideWhenUsed="0"/>
-    <w:lsdException w:name="Medium List 2 Accent 2" w:semiHidden="0" w:uiPriority="66" w:unhideWhenUsed="0"/>
-    <w:lsdException w:name="Medium Grid 1 Accent 2" w:semiHidden="0" w:uiPriority="67" w:unhideWhenUsed="0"/>
-    <w:lsdException w:name="Medium Grid 2 Accent 2" w:semiHidden="0" w:uiPriority="68" w:unhideWhenUsed="0"/>
-    <w:lsdException w:name="Medium Grid 3 Accent 2" w:semiHidden="0" w:uiPriority="69" w:unhideWhenUsed="0"/>
-    <w:lsdException w:name="Dark List Accent 2" w:semiHidden="0" w:uiPriority="70" w:unhideWhenUsed="0"/>
-    <w:lsdException w:name="Colorful Shading Accent 2" w:semiHidden="0" w:uiPriority="71" w:unhideWhenUsed="0"/>
-    <w:lsdException w:name="Colorful List Accent 2" w:semiHidden="0" w:uiPriority="72" w:unhideWhenUsed="0"/>
-    <w:lsdException w:name="Colorful Grid Accent 2" w:semiHidden="0" w:uiPriority="73" w:unhideWhenUsed="0"/>
-    <w:lsdException w:name="Light Shading Accent 3" w:semiHidden="0" w:uiPriority="60" w:unhideWhenUsed="0"/>
-    <w:lsdException w:name="Light List Accent 3" w:semiHidden="0" w:uiPriority="61" w:unhideWhenUsed="0"/>
-    <w:lsdException w:name="Light Grid Accent 3" w:semiHidden="0" w:uiPriority="62" w:unhideWhenUsed="0"/>
-    <w:lsdException w:name="Medium Shading 1 Accent 3" w:semiHidden="0" w:uiPriority="63" w:unhideWhenUsed="0"/>
-    <w:lsdException w:name="Medium Shading 2 Accent 3" w:semiHidden="0" w:uiPriority="64" w:unhideWhenUsed="0"/>
-    <w:lsdException w:name="Medium List 1 Accent 3" w:semiHidden="0" w:uiPriority="65" w:unhideWhenUsed="0"/>
-    <w:lsdException w:name="Medium List 2 Accent 3" w:semiHidden="0" w:uiPriority="66" w:unhideWhenUsed="0"/>
-    <w:lsdException w:name="Medium Grid 1 Accent 3" w:semiHidden="0" w:uiPriority="67" w:unhideWhenUsed="0"/>
-    <w:lsdException w:name="Medium Grid 2 Accent 3" w:semiHidden="0" w:uiPriority="68" w:unhideWhenUsed="0"/>
-    <w:lsdException w:name="Medium Grid 3 Accent 3" w:semiHidden="0" w:uiPriority="69" w:unhideWhenUsed="0"/>
-    <w:lsdException w:name="Dark List Accent 3" w:semiHidden="0" w:uiPriority="70" w:unhideWhenUsed="0"/>
-    <w:lsdException w:name="Colorful Shading Accent 3" w:semiHidden="0" w:uiPriority="71" w:unhideWhenUsed="0"/>
-    <w:lsdException w:name="Colorful List Accent 3" w:semiHidden="0" w:uiPriority="72" w:unhideWhenUsed="0"/>
-    <w:lsdException w:name="Colorful Grid Accent 3" w:semiHidden="0" w:uiPriority="73" w:unhideWhenUsed="0"/>
-    <w:lsdException w:name="Light Shading Accent 4" w:semiHidden="0" w:uiPriority="60" w:unhideWhenUsed="0"/>
-    <w:lsdException w:name="Light List Accent 4" w:semiHidden="0" w:uiPriority="61" w:unhideWhenUsed="0"/>
-    <w:lsdException w:name="Light Grid Accent 4" w:semiHidden="0" w:uiPriority="62" w:unhideWhenUsed="0"/>
-    <w:lsdException w:name="Medium Shading 1 Accent 4" w:semiHidden="0" w:uiPriority="63" w:unhideWhenUsed="0"/>
-    <w:lsdException w:name="Medium Shading 2 Accent 4" w:semiHidden="0" w:uiPriority="64" w:unhideWhenUsed="0"/>
-    <w:lsdException w:name="Medium List 1 Accent 4" w:semiHidden="0" w:uiPriority="65" w:unhideWhenUsed="0"/>
-    <w:lsdException w:name="Medium List 2 Accent 4" w:semiHidden="0" w:uiPriority="66" w:unhideWhenUsed="0"/>
-    <w:lsdException w:name="Medium Grid 1 Accent 4" w:semiHidden="0" w:uiPriority="67" w:unhideWhenUsed="0"/>
-    <w:lsdException w:name="Medium Grid 2 Accent 4" w:semiHidden="0" w:uiPriority="68" w:unhideWhenUsed="0"/>
-    <w:lsdException w:name="Medium Grid 3 Accent 4" w:semiHidden="0" w:uiPriority="69" w:unhideWhenUsed="0"/>
-    <w:lsdException w:name="Dark List Accent 4" w:semiHidden="0" w:uiPriority="70" w:unhideWhenUsed="0"/>
-    <w:lsdException w:name="Colorful Shading Accent 4" w:semiHidden="0" w:uiPriority="71" w:unhideWhenUsed="0"/>
-    <w:lsdException w:name="Colorful List Accent 4" w:semiHidden="0" w:uiPriority="72" w:unhideWhenUsed="0"/>
-    <w:lsdException w:name="Colorful Grid Accent 4" w:semiHidden="0" w:uiPriority="73" w:unhideWhenUsed="0"/>
-    <w:lsdException w:name="Light Shading Accent 5" w:semiHidden="0" w:uiPriority="60" w:unhideWhenUsed="0"/>
-    <w:lsdException w:name="Light List Accent 5" w:semiHidden="0" w:uiPriority="61" w:unhideWhenUsed="0"/>
-    <w:lsdException w:name="Light Grid Accent 5" w:semiHidden="0" w:uiPriority="62" w:unhideWhenUsed="0"/>
-    <w:lsdException w:name="Medium Shading 1 Accent 5" w:semiHidden="0" w:uiPriority="63" w:unhideWhenUsed="0"/>
-    <w:lsdException w:name="Medium Shading 2 Accent 5" w:semiHidden="0" w:uiPriority="64" w:unhideWhenUsed="0"/>
-    <w:lsdException w:name="Medium List 1 Accent 5" w:semiHidden="0" w:uiPriority="65" w:unhideWhenUsed="0"/>
-    <w:lsdException w:name="Medium List 2 Accent 5" w:semiHidden="0" w:uiPriority="66" w:unhideWhenUsed="0"/>
-    <w:lsdException w:name="Medium Grid 1 Accent 5" w:semiHidden="0" w:uiPriority="67" w:unhideWhenUsed="0"/>
-    <w:lsdException w:name="Medium Grid 2 Accent 5" w:semiHidden="0" w:uiPriority="68" w:unhideWhenUsed="0"/>
-    <w:lsdException w:name="Medium Grid 3 Accent 5" w:semiHidden="0" w:uiPriority="69" w:unhideWhenUsed="0"/>
-    <w:lsdException w:name="Dark List Accent 5" w:semiHidden="0" w:uiPriority="70" w:unhideWhenUsed="0"/>
-    <w:lsdException w:name="Colorful Shading Accent 5" w:semiHidden="0" w:uiPriority="71" w:unhideWhenUsed="0"/>
-    <w:lsdException w:name="Colorful List Accent 5" w:semiHidden="0" w:uiPriority="72" w:unhideWhenUsed="0"/>
-    <w:lsdException w:name="Colorful Grid Accent 5" w:semiHidden="0" w:uiPriority="73" w:unhideWhenUsed="0"/>
-    <w:lsdException w:name="Light Shading Accent 6" w:semiHidden="0" w:uiPriority="60" w:unhideWhenUsed="0"/>
-    <w:lsdException w:name="Light List Accent 6" w:semiHidden="0" w:uiPriority="61" w:unhideWhenUsed="0"/>
-    <w:lsdException w:name="Light Grid Accent 6" w:semiHidden="0" w:uiPriority="62" w:unhideWhenUsed="0"/>
-    <w:lsdException w:name="Medium Shading 1 Accent 6" w:semiHidden="0" w:uiPriority="63" w:unhideWhenUsed="0"/>
-    <w:lsdException w:name="Medium Shading 2 Accent 6" w:semiHidden="0" w:uiPriority="64" w:unhideWhenUsed="0"/>
-    <w:lsdException w:name="Medium List 1 Accent 6" w:semiHidden="0" w:uiPriority="65" w:unhideWhenUsed="0"/>
-    <w:lsdException w:name="Medium List 2 Accent 6" w:semiHidden="0" w:uiPriority="66" w:unhideWhenUsed="0"/>
-    <w:lsdException w:name="Medium Grid 1 Accent 6" w:semiHidden="0" w:uiPriority="67" w:unhideWhenUsed="0"/>
-    <w:lsdException w:name="Medium Grid 2 Accent 6" w:semiHidden="0" w:uiPriority="68" w:unhideWhenUsed="0"/>
-    <w:lsdException w:name="Medium Grid 3 Accent 6" w:semiHidden="0" w:uiPriority="69" w:unhideWhenUsed="0"/>
-    <w:lsdException w:name="Dark List Accent 6" w:semiHidden="0" w:uiPriority="70" w:unhideWhenUsed="0"/>
-    <w:lsdException w:name="Colorful Shading Accent 6" w:semiHidden="0" w:uiPriority="71" w:unhideWhenUsed="0"/>
-    <w:lsdException w:name="Colorful List Accent 6" w:semiHidden="0" w:uiPriority="72" w:unhideWhenUsed="0"/>
-    <w:lsdException w:name="Colorful Grid Accent 6" w:semiHidden="0" w:uiPriority="73" w:unhideWhenUsed="0"/>
-    <w:lsdException w:name="Subtle Emphasis" w:semiHidden="0" w:uiPriority="19" w:unhideWhenUsed="0" w:qFormat="1"/>
-    <w:lsdException w:name="Intense Emphasis" w:semiHidden="0" w:uiPriority="21" w:unhideWhenUsed="0" w:qFormat="1"/>
-    <w:lsdException w:name="Subtle Reference" w:semiHidden="0" w:uiPriority="31" w:unhideWhenUsed="0" w:qFormat="1"/>
-    <w:lsdException w:name="Intense Reference" w:semiHidden="0" w:uiPriority="32" w:unhideWhenUsed="0" w:qFormat="1"/>
-    <w:lsdException w:name="Book Title" w:semiHidden="0" w:uiPriority="33" w:unhideWhenUsed="0" w:qFormat="1"/>
-    <w:lsdException w:name="Bibliography" w:uiPriority="37"/>
-    <w:lsdException w:name="TOC Heading" w:uiPriority="39" w:qFormat="1"/>
+  <w:latentStyles w:defLockedState="0" w:defUIPriority="99" w:defSemiHidden="0" w:defUnhideWhenUsed="0" w:defQFormat="0" w:count="371">
+    <w:lsdException w:name="Normal" w:uiPriority="0" w:qFormat="1"/>
+    <w:lsdException w:name="heading 1" w:uiPriority="9" w:qFormat="1"/>
+    <w:lsdException w:name="heading 2" w:semiHidden="1" w:uiPriority="9" w:unhideWhenUsed="1" w:qFormat="1"/>
+    <w:lsdException w:name="heading 3" w:semiHidden="1" w:uiPriority="9" w:unhideWhenUsed="1" w:qFormat="1"/>
+    <w:lsdException w:name="heading 4" w:semiHidden="1" w:uiPriority="9" w:unhideWhenUsed="1" w:qFormat="1"/>
+    <w:lsdException w:name="heading 5" w:semiHidden="1" w:uiPriority="9" w:unhideWhenUsed="1" w:qFormat="1"/>
+    <w:lsdException w:name="heading 6" w:semiHidden="1" w:uiPriority="9" w:unhideWhenUsed="1" w:qFormat="1"/>
+    <w:lsdException w:name="heading 7" w:semiHidden="1" w:uiPriority="9" w:unhideWhenUsed="1" w:qFormat="1"/>
+    <w:lsdException w:name="heading 8" w:semiHidden="1" w:uiPriority="9" w:unhideWhenUsed="1" w:qFormat="1"/>
+    <w:lsdException w:name="heading 9" w:semiHidden="1" w:uiPriority="9" w:unhideWhenUsed="1" w:qFormat="1"/>
+    <w:lsdException w:name="index 1" w:semiHidden="1" w:unhideWhenUsed="1"/>
+    <w:lsdException w:name="index 2" w:semiHidden="1" w:unhideWhenUsed="1"/>
+    <w:lsdException w:name="index 3" w:semiHidden="1" w:unhideWhenUsed="1"/>
+    <w:lsdException w:name="index 4" w:semiHidden="1" w:unhideWhenUsed="1"/>
+    <w:lsdException w:name="index 5" w:semiHidden="1" w:unhideWhenUsed="1"/>
+    <w:lsdException w:name="index 6" w:semiHidden="1" w:unhideWhenUsed="1"/>
+    <w:lsdException w:name="index 7" w:semiHidden="1" w:unhideWhenUsed="1"/>
+    <w:lsdException w:name="index 8" w:semiHidden="1" w:unhideWhenUsed="1"/>
+    <w:lsdException w:name="index 9" w:semiHidden="1" w:unhideWhenUsed="1"/>
+    <w:lsdException w:name="toc 1" w:semiHidden="1" w:uiPriority="39" w:unhideWhenUsed="1"/>
+    <w:lsdException w:name="toc 2" w:semiHidden="1" w:uiPriority="39" w:unhideWhenUsed="1"/>
+    <w:lsdException w:name="toc 3" w:semiHidden="1" w:uiPriority="39" w:unhideWhenUsed="1"/>
+    <w:lsdException w:name="toc 4" w:semiHidden="1" w:uiPriority="39" w:unhideWhenUsed="1"/>
+    <w:lsdException w:name="toc 5" w:semiHidden="1" w:uiPriority="39" w:unhideWhenUsed="1"/>
+    <w:lsdException w:name="toc 6" w:semiHidden="1" w:uiPriority="39" w:unhideWhenUsed="1"/>
+    <w:lsdException w:name="toc 7" w:semiHidden="1" w:uiPriority="39" w:unhideWhenUsed="1"/>
+    <w:lsdException w:name="toc 8" w:semiHidden="1" w:uiPriority="39" w:unhideWhenUsed="1"/>
+    <w:lsdException w:name="toc 9" w:semiHidden="1" w:uiPriority="39" w:unhideWhenUsed="1"/>
+    <w:lsdException w:name="Normal Indent" w:semiHidden="1" w:unhideWhenUsed="1"/>
+    <w:lsdException w:name="footnote text" w:semiHidden="1" w:unhideWhenUsed="1"/>
+    <w:lsdException w:name="annotation text" w:semiHidden="1" w:unhideWhenUsed="1"/>
+    <w:lsdException w:name="header" w:semiHidden="1" w:unhideWhenUsed="1"/>
+    <w:lsdException w:name="footer" w:semiHidden="1" w:unhideWhenUsed="1"/>
+    <w:lsdException w:name="index heading" w:semiHidden="1" w:unhideWhenUsed="1"/>
+    <w:lsdException w:name="caption" w:semiHidden="1" w:uiPriority="35" w:unhideWhenUsed="1" w:qFormat="1"/>
+    <w:lsdException w:name="table of figures" w:semiHidden="1" w:unhideWhenUsed="1"/>
+    <w:lsdException w:name="envelope address" w:semiHidden="1" w:unhideWhenUsed="1"/>
+    <w:lsdException w:name="envelope return" w:semiHidden="1" w:unhideWhenUsed="1"/>
+    <w:lsdException w:name="footnote reference" w:semiHidden="1" w:unhideWhenUsed="1"/>
+    <w:lsdException w:name="annotation reference" w:semiHidden="1" w:unhideWhenUsed="1"/>
+    <w:lsdException w:name="line number" w:semiHidden="1" w:unhideWhenUsed="1"/>
+    <w:lsdException w:name="page number" w:semiHidden="1" w:unhideWhenUsed="1"/>
+    <w:lsdException w:name="endnote reference" w:semiHidden="1" w:unhideWhenUsed="1"/>
+    <w:lsdException w:name="endnote text" w:semiHidden="1" w:unhideWhenUsed="1"/>
+    <w:lsdException w:name="table of authorities" w:semiHidden="1" w:unhideWhenUsed="1"/>
+    <w:lsdException w:name="macro" w:semiHidden="1" w:unhideWhenUsed="1"/>
+    <w:lsdException w:name="toa heading" w:semiHidden="1" w:unhideWhenUsed="1"/>
+    <w:lsdException w:name="List" w:semiHidden="1" w:unhideWhenUsed="1"/>
+    <w:lsdException w:name="List Bullet" w:semiHidden="1" w:unhideWhenUsed="1"/>
+    <w:lsdException w:name="List Number" w:semiHidden="1" w:unhideWhenUsed="1"/>
+    <w:lsdException w:name="List 2" w:semiHidden="1" w:unhideWhenUsed="1"/>
+    <w:lsdException w:name="List 3" w:semiHidden="1" w:unhideWhenUsed="1"/>
+    <w:lsdException w:name="List 4" w:semiHidden="1" w:unhideWhenUsed="1"/>
+    <w:lsdException w:name="List 5" w:semiHidden="1" w:unhideWhenUsed="1"/>
+    <w:lsdException w:name="List Bullet 2" w:semiHidden="1" w:unhideWhenUsed="1"/>
+    <w:lsdException w:name="List Bullet 3" w:semiHidden="1" w:unhideWhenUsed="1"/>
+    <w:lsdException w:name="List Bullet 4" w:semiHidden="1" w:unhideWhenUsed="1"/>
+    <w:lsdException w:name="List Bullet 5" w:semiHidden="1" w:unhideWhenUsed="1"/>
+    <w:lsdException w:name="List Number 2" w:semiHidden="1" w:unhideWhenUsed="1"/>
+    <w:lsdException w:name="List Number 3" w:semiHidden="1" w:unhideWhenUsed="1"/>
+    <w:lsdException w:name="List Number 4" w:semiHidden="1" w:unhideWhenUsed="1"/>
+    <w:lsdException w:name="List Number 5" w:semiHidden="1" w:unhideWhenUsed="1"/>
+    <w:lsdException w:name="Title" w:uiPriority="10" w:qFormat="1"/>
+    <w:lsdException w:name="Closing" w:semiHidden="1" w:unhideWhenUsed="1"/>
+    <w:lsdException w:name="Signature" w:semiHidden="1" w:unhideWhenUsed="1"/>
+    <w:lsdException w:name="Default Paragraph Font" w:semiHidden="1" w:uiPriority="1" w:unhideWhenUsed="1"/>
+    <w:lsdException w:name="Body Text" w:semiHidden="1" w:unhideWhenUsed="1"/>
+    <w:lsdException w:name="Body Text Indent" w:semiHidden="1" w:unhideWhenUsed="1"/>
+    <w:lsdException w:name="List Continue" w:semiHidden="1" w:unhideWhenUsed="1"/>
+    <w:lsdException w:name="List Continue 2" w:semiHidden="1" w:unhideWhenUsed="1"/>
+    <w:lsdException w:name="List Continue 3" w:semiHidden="1" w:unhideWhenUsed="1"/>
+    <w:lsdException w:name="List Continue 4" w:semiHidden="1" w:unhideWhenUsed="1"/>
+    <w:lsdException w:name="List Continue 5" w:semiHidden="1" w:unhideWhenUsed="1"/>
+    <w:lsdException w:name="Message Header" w:semiHidden="1" w:unhideWhenUsed="1"/>
+    <w:lsdException w:name="Subtitle" w:uiPriority="11" w:qFormat="1"/>
+    <w:lsdException w:name="Salutation" w:semiHidden="1" w:unhideWhenUsed="1"/>
+    <w:lsdException w:name="Date" w:semiHidden="1" w:unhideWhenUsed="1"/>
+    <w:lsdException w:name="Body Text First Indent" w:semiHidden="1" w:unhideWhenUsed="1"/>
+    <w:lsdException w:name="Body Text First Indent 2" w:semiHidden="1" w:unhideWhenUsed="1"/>
+    <w:lsdException w:name="Note Heading" w:semiHidden="1" w:unhideWhenUsed="1"/>
+    <w:lsdException w:name="Body Text 2" w:semiHidden="1" w:unhideWhenUsed="1"/>
+    <w:lsdException w:name="Body Text 3" w:semiHidden="1" w:unhideWhenUsed="1"/>
+    <w:lsdException w:name="Body Text Indent 2" w:semiHidden="1" w:unhideWhenUsed="1"/>
+    <w:lsdException w:name="Body Text Indent 3" w:semiHidden="1" w:unhideWhenUsed="1"/>
+    <w:lsdException w:name="Block Text" w:semiHidden="1" w:unhideWhenUsed="1"/>
+    <w:lsdException w:name="Hyperlink" w:semiHidden="1" w:unhideWhenUsed="1"/>
+    <w:lsdException w:name="FollowedHyperlink" w:semiHidden="1" w:unhideWhenUsed="1"/>
+    <w:lsdException w:name="Strong" w:uiPriority="22" w:qFormat="1"/>
+    <w:lsdException w:name="Emphasis" w:uiPriority="20" w:qFormat="1"/>
+    <w:lsdException w:name="Document Map" w:semiHidden="1" w:unhideWhenUsed="1"/>
+    <w:lsdException w:name="Plain Text" w:semiHidden="1" w:unhideWhenUsed="1"/>
+    <w:lsdException w:name="E-mail Signature" w:semiHidden="1" w:unhideWhenUsed="1"/>
+    <w:lsdException w:name="HTML Top of Form" w:semiHidden="1" w:unhideWhenUsed="1"/>
+    <w:lsdException w:name="HTML Bottom of Form" w:semiHidden="1" w:unhideWhenUsed="1"/>
+    <w:lsdException w:name="Normal (Web)" w:semiHidden="1" w:unhideWhenUsed="1"/>
+    <w:lsdException w:name="HTML Acronym" w:semiHidden="1" w:unhideWhenUsed="1"/>
+    <w:lsdException w:name="HTML Address" w:semiHidden="1" w:unhideWhenUsed="1"/>
+    <w:lsdException w:name="HTML Cite" w:semiHidden="1" w:unhideWhenUsed="1"/>
+    <w:lsdException w:name="HTML Code" w:semiHidden="1" w:unhideWhenUsed="1"/>
+    <w:lsdException w:name="HTML Definition" w:semiHidden="1" w:unhideWhenUsed="1"/>
+    <w:lsdException w:name="HTML Keyboard" w:semiHidden="1" w:unhideWhenUsed="1"/>
+    <w:lsdException w:name="HTML Preformatted" w:semiHidden="1" w:unhideWhenUsed="1"/>
+    <w:lsdException w:name="HTML Sample" w:semiHidden="1" w:unhideWhenUsed="1"/>
+    <w:lsdException w:name="HTML Typewriter" w:semiHidden="1" w:unhideWhenUsed="1"/>
+    <w:lsdException w:name="HTML Variable" w:semiHidden="1" w:unhideWhenUsed="1"/>
+    <w:lsdException w:name="Normal Table" w:semiHidden="1" w:unhideWhenUsed="1"/>
+    <w:lsdException w:name="annotation subject" w:semiHidden="1" w:unhideWhenUsed="1"/>
+    <w:lsdException w:name="No List" w:semiHidden="1" w:unhideWhenUsed="1"/>
+    <w:lsdException w:name="Outline List 1" w:semiHidden="1" w:unhideWhenUsed="1"/>
+    <w:lsdException w:name="Outline List 2" w:semiHidden="1" w:unhideWhenUsed="1"/>
+    <w:lsdException w:name="Outline List 3" w:semiHidden="1" w:unhideWhenUsed="1"/>
+    <w:lsdException w:name="Table Simple 1" w:semiHidden="1" w:unhideWhenUsed="1"/>
+    <w:lsdException w:name="Table Simple 2" w:semiHidden="1" w:unhideWhenUsed="1"/>
+    <w:lsdException w:name="Table Simple 3" w:semiHidden="1" w:unhideWhenUsed="1"/>
+    <w:lsdException w:name="Table Classic 1" w:semiHidden="1" w:unhideWhenUsed="1"/>
+    <w:lsdException w:name="Table Classic 2" w:semiHidden="1" w:unhideWhenUsed="1"/>
+    <w:lsdException w:name="Table Classic 3" w:semiHidden="1" w:unhideWhenUsed="1"/>
+    <w:lsdException w:name="Table Classic 4" w:semiHidden="1" w:unhideWhenUsed="1"/>
+    <w:lsdException w:name="Table Colorful 1" w:semiHidden="1" w:unhideWhenUsed="1"/>
+    <w:lsdException w:name="Table Colorful 2" w:semiHidden="1" w:unhideWhenUsed="1"/>
+    <w:lsdException w:name="Table Colorful 3" w:semiHidden="1" w:unhideWhenUsed="1"/>
+    <w:lsdException w:name="Table Columns 1" w:semiHidden="1" w:unhideWhenUsed="1"/>
+    <w:lsdException w:name="Table Columns 2" w:semiHidden="1" w:unhideWhenUsed="1"/>
+    <w:lsdException w:name="Table Columns 3" w:semiHidden="1" w:unhideWhenUsed="1"/>
+    <w:lsdException w:name="Table Columns 4" w:semiHidden="1" w:unhideWhenUsed="1"/>
+    <w:lsdException w:name="Table Columns 5" w:semiHidden="1" w:unhideWhenUsed="1"/>
+    <w:lsdException w:name="Table Grid 1" w:semiHidden="1" w:unhideWhenUsed="1"/>
+    <w:lsdException w:name="Table Grid 2" w:semiHidden="1" w:unhideWhenUsed="1"/>
+    <w:lsdException w:name="Table Grid 3" w:semiHidden="1" w:unhideWhenUsed="1"/>
+    <w:lsdException w:name="Table Grid 4" w:semiHidden="1" w:unhideWhenUsed="1"/>
+    <w:lsdException w:name="Table Grid 5" w:semiHidden="1" w:unhideWhenUsed="1"/>
+    <w:lsdException w:name="Table Grid 6" w:semiHidden="1" w:unhideWhenUsed="1"/>
+    <w:lsdException w:name="Table Grid 7" w:semiHidden="1" w:unhideWhenUsed="1"/>
+    <w:lsdException w:name="Table Grid 8" w:semiHidden="1" w:unhideWhenUsed="1"/>
+    <w:lsdException w:name="Table List 1" w:semiHidden="1" w:unhideWhenUsed="1"/>
+    <w:lsdException w:name="Table List 2" w:semiHidden="1" w:unhideWhenUsed="1"/>
+    <w:lsdException w:name="Table List 3" w:semiHidden="1" w:unhideWhenUsed="1"/>
+    <w:lsdException w:name="Table List 4" w:semiHidden="1" w:unhideWhenUsed="1"/>
+    <w:lsdException w:name="Table List 5" w:semiHidden="1" w:unhideWhenUsed="1"/>
+    <w:lsdException w:name="Table List 6" w:semiHidden="1" w:unhideWhenUsed="1"/>
+    <w:lsdException w:name="Table List 7" w:semiHidden="1" w:unhideWhenUsed="1"/>
+    <w:lsdException w:name="Table List 8" w:semiHidden="1" w:unhideWhenUsed="1"/>
+    <w:lsdException w:name="Table 3D effects 1" w:semiHidden="1" w:unhideWhenUsed="1"/>
+    <w:lsdException w:name="Table 3D effects 2" w:semiHidden="1" w:unhideWhenUsed="1"/>
+    <w:lsdException w:name="Table 3D effects 3" w:semiHidden="1" w:unhideWhenUsed="1"/>
+    <w:lsdException w:name="Table Contemporary" w:semiHidden="1" w:unhideWhenUsed="1"/>
+    <w:lsdException w:name="Table Elegant" w:semiHidden="1" w:unhideWhenUsed="1"/>
+    <w:lsdException w:name="Table Professional" w:semiHidden="1" w:unhideWhenUsed="1"/>
+    <w:lsdException w:name="Table Subtle 1" w:semiHidden="1" w:unhideWhenUsed="1"/>
+    <w:lsdException w:name="Table Subtle 2" w:semiHidden="1" w:unhideWhenUsed="1"/>
+    <w:lsdException w:name="Table Web 1" w:semiHidden="1" w:unhideWhenUsed="1"/>
+    <w:lsdException w:name="Table Web 2" w:semiHidden="1" w:unhideWhenUsed="1"/>
+    <w:lsdException w:name="Table Web 3" w:semiHidden="1" w:unhideWhenUsed="1"/>
+    <w:lsdException w:name="Balloon Text" w:semiHidden="1" w:unhideWhenUsed="1"/>
+    <w:lsdException w:name="Table Grid" w:uiPriority="59"/>
+    <w:lsdException w:name="Table Theme" w:semiHidden="1" w:unhideWhenUsed="1"/>
+    <w:lsdException w:name="Placeholder Text" w:semiHidden="1"/>
+    <w:lsdException w:name="No Spacing" w:uiPriority="1" w:qFormat="1"/>
+    <w:lsdException w:name="Light Shading" w:uiPriority="60"/>
+    <w:lsdException w:name="Light List" w:uiPriority="61"/>
+    <w:lsdException w:name="Light Grid" w:uiPriority="62"/>
+    <w:lsdException w:name="Medium Shading 1" w:uiPriority="63"/>
+    <w:lsdException w:name="Medium Shading 2" w:uiPriority="64"/>
+    <w:lsdException w:name="Medium List 1" w:uiPriority="65"/>
+    <w:lsdException w:name="Medium List 2" w:uiPriority="66"/>
+    <w:lsdException w:name="Medium Grid 1" w:uiPriority="67"/>
+    <w:lsdException w:name="Medium Grid 2" w:uiPriority="68"/>
+    <w:lsdException w:name="Medium Grid 3" w:uiPriority="69"/>
+    <w:lsdException w:name="Dark List" w:uiPriority="70"/>
+    <w:lsdException w:name="Colorful Shading" w:uiPriority="71"/>
+    <w:lsdException w:name="Colorful List" w:uiPriority="72"/>
+    <w:lsdException w:name="Colorful Grid" w:uiPriority="73"/>
+    <w:lsdException w:name="Light Shading Accent 1" w:uiPriority="60"/>
+    <w:lsdException w:name="Light List Accent 1" w:uiPriority="61"/>
+    <w:lsdException w:name="Light Grid Accent 1" w:uiPriority="62"/>
+    <w:lsdException w:name="Medium Shading 1 Accent 1" w:uiPriority="63"/>
+    <w:lsdException w:name="Medium Shading 2 Accent 1" w:uiPriority="64"/>
+    <w:lsdException w:name="Medium List 1 Accent 1" w:uiPriority="65"/>
+    <w:lsdException w:name="Revision" w:semiHidden="1"/>
+    <w:lsdException w:name="List Paragraph" w:uiPriority="34" w:qFormat="1"/>
+    <w:lsdException w:name="Quote" w:uiPriority="29" w:qFormat="1"/>
+    <w:lsdException w:name="Intense Quote" w:uiPriority="30" w:qFormat="1"/>
+    <w:lsdException w:name="Medium List 2 Accent 1" w:uiPriority="66"/>
+    <w:lsdException w:name="Medium Grid 1 Accent 1" w:uiPriority="67"/>
+    <w:lsdException w:name="Medium Grid 2 Accent 1" w:uiPriority="68"/>
+    <w:lsdException w:name="Medium Grid 3 Accent 1" w:uiPriority="69"/>
+    <w:lsdException w:name="Dark List Accent 1" w:uiPriority="70"/>
+    <w:lsdException w:name="Colorful Shading Accent 1" w:uiPriority="71"/>
+    <w:lsdException w:name="Colorful List Accent 1" w:uiPriority="72"/>
+    <w:lsdException w:name="Colorful Grid Accent 1" w:uiPriority="73"/>
+    <w:lsdException w:name="Light Shading Accent 2" w:uiPriority="60"/>
+    <w:lsdException w:name="Light List Accent 2" w:uiPriority="61"/>
+    <w:lsdException w:name="Light Grid Accent 2" w:uiPriority="62"/>
+    <w:lsdException w:name="Medium Shading 1 Accent 2" w:uiPriority="63"/>
+    <w:lsdException w:name="Medium Shading 2 Accent 2" w:uiPriority="64"/>
+    <w:lsdException w:name="Medium List 1 Accent 2" w:uiPriority="65"/>
+    <w:lsdException w:name="Medium List 2 Accent 2" w:uiPriority="66"/>
+    <w:lsdException w:name="Medium Grid 1 Accent 2" w:uiPriority="67"/>
+    <w:lsdException w:name="Medium Grid 2 Accent 2" w:uiPriority="68"/>
+    <w:lsdException w:name="Medium Grid 3 Accent 2" w:uiPriority="69"/>
+    <w:lsdException w:name="Dark List Accent 2" w:uiPriority="70"/>
+    <w:lsdException w:name="Colorful Shading Accent 2" w:uiPriority="71"/>
+    <w:lsdException w:name="Colorful List Accent 2" w:uiPriority="72"/>
+    <w:lsdException w:name="Colorful Grid Accent 2" w:uiPriority="73"/>
+    <w:lsdException w:name="Light Shading Accent 3" w:uiPriority="60"/>
+    <w:lsdException w:name="Light List Accent 3" w:uiPriority="61"/>
+    <w:lsdException w:name="Light Grid Accent 3" w:uiPriority="62"/>
+    <w:lsdException w:name="Medium Shading 1 Accent 3" w:uiPriority="63"/>
+    <w:lsdException w:name="Medium Shading 2 Accent 3" w:uiPriority="64"/>
+    <w:lsdException w:name="Medium List 1 Accent 3" w:uiPriority="65"/>
+    <w:lsdException w:name="Medium List 2 Accent 3" w:uiPriority="66"/>
+    <w:lsdException w:name="Medium Grid 1 Accent 3" w:uiPriority="67"/>
+    <w:lsdException w:name="Medium Grid 2 Accent 3" w:uiPriority="68"/>
+    <w:lsdException w:name="Medium Grid 3 Accent 3" w:uiPriority="69"/>
+    <w:lsdException w:name="Dark List Accent 3" w:uiPriority="70"/>
+    <w:lsdException w:name="Colorful Shading Accent 3" w:uiPriority="71"/>
+    <w:lsdException w:name="Colorful List Accent 3" w:uiPriority="72"/>
+    <w:lsdException w:name="Colorful Grid Accent 3" w:uiPriority="73"/>
+    <w:lsdException w:name="Light Shading Accent 4" w:uiPriority="60"/>
+    <w:lsdException w:name="Light List Accent 4" w:uiPriority="61"/>
+    <w:lsdException w:name="Light Grid Accent 4" w:uiPriority="62"/>
+    <w:lsdException w:name="Medium Shading 1 Accent 4" w:uiPriority="63"/>
+    <w:lsdException w:name="Medium Shading 2 Accent 4" w:uiPriority="64"/>
+    <w:lsdException w:name="Medium List 1 Accent 4" w:uiPriority="65"/>
+    <w:lsdException w:name="Medium List 2 Accent 4" w:uiPriority="66"/>
+    <w:lsdException w:name="Medium Grid 1 Accent 4" w:uiPriority="67"/>
+    <w:lsdException w:name="Medium Grid 2 Accent 4" w:uiPriority="68"/>
+    <w:lsdException w:name="Medium Grid 3 Accent 4" w:uiPriority="69"/>
+    <w:lsdException w:name="Dark List Accent 4" w:uiPriority="70"/>
+    <w:lsdException w:name="Colorful Shading Accent 4" w:uiPriority="71"/>
+    <w:lsdException w:name="Colorful List Accent 4" w:uiPriority="72"/>
+    <w:lsdException w:name="Colorful Grid Accent 4" w:uiPriority="73"/>
+    <w:lsdException w:name="Light Shading Accent 5" w:uiPriority="60"/>
+    <w:lsdException w:name="Light List Accent 5" w:uiPriority="61"/>
+    <w:lsdException w:name="Light Grid Accent 5" w:uiPriority="62"/>
+    <w:lsdException w:name="Medium Shading 1 Accent 5" w:uiPriority="63"/>
+    <w:lsdException w:name="Medium Shading 2 Accent 5" w:uiPriority="64"/>
+    <w:lsdException w:name="Medium List 1 Accent 5" w:uiPriority="65"/>
+    <w:lsdException w:name="Medium List 2 Accent 5" w:uiPriority="66"/>
+    <w:lsdException w:name="Medium Grid 1 Accent 5" w:uiPriority="67"/>
+    <w:lsdException w:name="Medium Grid 2 Accent 5" w:uiPriority="68"/>
+    <w:lsdException w:name="Medium Grid 3 Accent 5" w:uiPriority="69"/>
+    <w:lsdException w:name="Dark List Accent 5" w:uiPriority="70"/>
+    <w:lsdException w:name="Colorful Shading Accent 5" w:uiPriority="71"/>
+    <w:lsdException w:name="Colorful List Accent 5" w:uiPriority="72"/>
+    <w:lsdException w:name="Colorful Grid Accent 5" w:uiPriority="73"/>
+    <w:lsdException w:name="Light Shading Accent 6" w:uiPriority="60"/>
+    <w:lsdException w:name="Light List Accent 6" w:uiPriority="61"/>
+    <w:lsdException w:name="Light Grid Accent 6" w:uiPriority="62"/>
+    <w:lsdException w:name="Medium Shading 1 Accent 6" w:uiPriority="63"/>
+    <w:lsdException w:name="Medium Shading 2 Accent 6" w:uiPriority="64"/>
+    <w:lsdException w:name="Medium List 1 Accent 6" w:uiPriority="65"/>
+    <w:lsdException w:name="Medium List 2 Accent 6" w:uiPriority="66"/>
+    <w:lsdException w:name="Medium Grid 1 Accent 6" w:uiPriority="67"/>
+    <w:lsdException w:name="Medium Grid 2 Accent 6" w:uiPriority="68"/>
+    <w:lsdException w:name="Medium Grid 3 Accent 6" w:uiPriority="69"/>
+    <w:lsdException w:name="Dark List Accent 6" w:uiPriority="70"/>
+    <w:lsdException w:name="Colorful Shading Accent 6" w:uiPriority="71"/>
+    <w:lsdException w:name="Colorful List Accent 6" w:uiPriority="72"/>
+    <w:lsdException w:name="Colorful Grid Accent 6" w:uiPriority="73"/>
+    <w:lsdException w:name="Subtle Emphasis" w:uiPriority="19" w:qFormat="1"/>
+    <w:lsdException w:name="Intense Emphasis" w:uiPriority="21" w:qFormat="1"/>
+    <w:lsdException w:name="Subtle Reference" w:uiPriority="31" w:qFormat="1"/>
+    <w:lsdException w:name="Intense Reference" w:uiPriority="32" w:qFormat="1"/>
+    <w:lsdException w:name="Book Title" w:uiPriority="33" w:qFormat="1"/>
+    <w:lsdException w:name="Bibliography" w:semiHidden="1" w:uiPriority="37" w:unhideWhenUsed="1"/>
+    <w:lsdException w:name="TOC Heading" w:semiHidden="1" w:uiPriority="39" w:unhideWhenUsed="1" w:qFormat="1"/>
+    <w:lsdException w:name="Plain Table 1" w:uiPriority="41"/>
+    <w:lsdException w:name="Plain Table 2" w:uiPriority="42"/>
+    <w:lsdException w:name="Plain Table 3" w:uiPriority="43"/>
+    <w:lsdException w:name="Plain Table 4" w:uiPriority="44"/>
+    <w:lsdException w:name="Plain Table 5" w:uiPriority="45"/>
+    <w:lsdException w:name="Grid Table Light" w:uiPriority="40"/>
+    <w:lsdException w:name="Grid Table 1 Light" w:uiPriority="46"/>
+    <w:lsdException w:name="Grid Table 2" w:uiPriority="47"/>
+    <w:lsdException w:name="Grid Table 3" w:uiPriority="48"/>
+    <w:lsdException w:name="Grid Table 4" w:uiPriority="49"/>
+    <w:lsdException w:name="Grid Table 5 Dark" w:uiPriority="50"/>
+    <w:lsdException w:name="Grid Table 6 Colorful" w:uiPriority="51"/>
+    <w:lsdException w:name="Grid Table 7 Colorful" w:uiPriority="52"/>
+    <w:lsdException w:name="Grid Table 1 Light Accent 1" w:uiPriority="46"/>
+    <w:lsdException w:name="Grid Table 2 Accent 1" w:uiPriority="47"/>
+    <w:lsdException w:name="Grid Table 3 Accent 1" w:uiPriority="48"/>
+    <w:lsdException w:name="Grid Table 4 Accent 1" w:uiPriority="49"/>
+    <w:lsdException w:name="Grid Table 5 Dark Accent 1" w:uiPriority="50"/>
+    <w:lsdException w:name="Grid Table 6 Colorful Accent 1" w:uiPriority="51"/>
+    <w:lsdException w:name="Grid Table 7 Colorful Accent 1" w:uiPriority="52"/>
+    <w:lsdException w:name="Grid Table 1 Light Accent 2" w:uiPriority="46"/>
+    <w:lsdException w:name="Grid Table 2 Accent 2" w:uiPriority="47"/>
+    <w:lsdException w:name="Grid Table 3 Accent 2" w:uiPriority="48"/>
+    <w:lsdException w:name="Grid Table 4 Accent 2" w:uiPriority="49"/>
+    <w:lsdException w:name="Grid Table 5 Dark Accent 2" w:uiPriority="50"/>
+    <w:lsdException w:name="Grid Table 6 Colorful Accent 2" w:uiPriority="51"/>
+    <w:lsdException w:name="Grid Table 7 Colorful Accent 2" w:uiPriority="52"/>
+    <w:lsdException w:name="Grid Table 1 Light Accent 3" w:uiPriority="46"/>
+    <w:lsdException w:name="Grid Table 2 Accent 3" w:uiPriority="47"/>
+    <w:lsdException w:name="Grid Table 3 Accent 3" w:uiPriority="48"/>
+    <w:lsdException w:name="Grid Table 4 Accent 3" w:uiPriority="49"/>
+    <w:lsdException w:name="Grid Table 5 Dark Accent 3" w:uiPriority="50"/>
+    <w:lsdException w:name="Grid Table 6 Colorful Accent 3" w:uiPriority="51"/>
+    <w:lsdException w:name="Grid Table 7 Colorful Accent 3" w:uiPriority="52"/>
+    <w:lsdException w:name="Grid Table 1 Light Accent 4" w:uiPriority="46"/>
+    <w:lsdException w:name="Grid Table 2 Accent 4" w:uiPriority="47"/>
+    <w:lsdException w:name="Grid Table 3 Accent 4" w:uiPriority="48"/>
+    <w:lsdException w:name="Grid Table 4 Accent 4" w:uiPriority="49"/>
+    <w:lsdException w:name="Grid Table 5 Dark Accent 4" w:uiPriority="50"/>
+    <w:lsdException w:name="Grid Table 6 Colorful Accent 4" w:uiPriority="51"/>
+    <w:lsdException w:name="Grid Table 7 Colorful Accent 4" w:uiPriority="52"/>
+    <w:lsdException w:name="Grid Table 1 Light Accent 5" w:uiPriority="46"/>
+    <w:lsdException w:name="Grid Table 2 Accent 5" w:uiPriority="47"/>
+    <w:lsdException w:name="Grid Table 3 Accent 5" w:uiPriority="48"/>
+    <w:lsdException w:name="Grid Table 4 Accent 5" w:uiPriority="49"/>
+    <w:lsdException w:name="Grid Table 5 Dark Accent 5" w:uiPriority="50"/>
+    <w:lsdException w:name="Grid Table 6 Colorful Accent 5" w:uiPriority="51"/>
+    <w:lsdException w:name="Grid Table 7 Colorful Accent 5" w:uiPriority="52"/>
+    <w:lsdException w:name="Grid Table 1 Light Accent 6" w:uiPriority="46"/>
+    <w:lsdException w:name="Grid Table 2 Accent 6" w:uiPriority="47"/>
+    <w:lsdException w:name="Grid Table 3 Accent 6" w:uiPriority="48"/>
+    <w:lsdException w:name="Grid Table 4 Accent 6" w:uiPriority="49"/>
+    <w:lsdException w:name="Grid Table 5 Dark Accent 6" w:uiPriority="50"/>
+    <w:lsdException w:name="Grid Table 6 Colorful Accent 6" w:uiPriority="51"/>
+    <w:lsdException w:name="Grid Table 7 Colorful Accent 6" w:uiPriority="52"/>
+    <w:lsdException w:name="List Table 1 Light" w:uiPriority="46"/>
+    <w:lsdException w:name="List Table 2" w:uiPriority="47"/>
+    <w:lsdException w:name="List Table 3" w:uiPriority="48"/>
+    <w:lsdException w:name="List Table 4" w:uiPriority="49"/>
+    <w:lsdException w:name="List Table 5 Dark" w:uiPriority="50"/>
+    <w:lsdException w:name="List Table 6 Colorful" w:uiPriority="51"/>
+    <w:lsdException w:name="List Table 7 Colorful" w:uiPriority="52"/>
+    <w:lsdException w:name="List Table 1 Light Accent 1" w:uiPriority="46"/>
+    <w:lsdException w:name="List Table 2 Accent 1" w:uiPriority="47"/>
+    <w:lsdException w:name="List Table 3 Accent 1" w:uiPriority="48"/>
+    <w:lsdException w:name="List Table 4 Accent 1" w:uiPriority="49"/>
+    <w:lsdException w:name="List Table 5 Dark Accent 1" w:uiPriority="50"/>
+    <w:lsdException w:name="List Table 6 Colorful Accent 1" w:uiPriority="51"/>
+    <w:lsdException w:name="List Table 7 Colorful Accent 1" w:uiPriority="52"/>
+    <w:lsdException w:name="List Table 1 Light Accent 2" w:uiPriority="46"/>
+    <w:lsdException w:name="List Table 2 Accent 2" w:uiPriority="47"/>
+    <w:lsdException w:name="List Table 3 Accent 2" w:uiPriority="48"/>
+    <w:lsdException w:name="List Table 4 Accent 2" w:uiPriority="49"/>
+    <w:lsdException w:name="List Table 5 Dark Accent 2" w:uiPriority="50"/>
+    <w:lsdException w:name="List Table 6 Colorful Accent 2" w:uiPriority="51"/>
+    <w:lsdException w:name="List Table 7 Colorful Accent 2" w:uiPriority="52"/>
+    <w:lsdException w:name="List Table 1 Light Accent 3" w:uiPriority="46"/>
+    <w:lsdException w:name="List Table 2 Accent 3" w:uiPriority="47"/>
+    <w:lsdException w:name="List Table 3 Accent 3" w:uiPriority="48"/>
+    <w:lsdException w:name="List Table 4 Accent 3" w:uiPriority="49"/>
+    <w:lsdException w:name="List Table 5 Dark Accent 3" w:uiPriority="50"/>
+    <w:lsdException w:name="List Table 6 Colorful Accent 3" w:uiPriority="51"/>
+    <w:lsdException w:name="List Table 7 Colorful Accent 3" w:uiPriority="52"/>
+    <w:lsdException w:name="List Table 1 Light Accent 4" w:uiPriority="46"/>
+    <w:lsdException w:name="List Table 2 Accent 4" w:uiPriority="47"/>
+    <w:lsdException w:name="List Table 3 Accent 4" w:uiPriority="48"/>
+    <w:lsdException w:name="List Table 4 Accent 4" w:uiPriority="49"/>
+    <w:lsdException w:name="List Table 5 Dark Accent 4" w:uiPriority="50"/>
+    <w:lsdException w:name="List Table 6 Colorful Accent 4" w:uiPriority="51"/>
+    <w:lsdException w:name="List Table 7 Colorful Accent 4" w:uiPriority="52"/>
+    <w:lsdException w:name="List Table 1 Light Accent 5" w:uiPriority="46"/>
+    <w:lsdException w:name="List Table 2 Accent 5" w:uiPriority="47"/>
+    <w:lsdException w:name="List Table 3 Accent 5" w:uiPriority="48"/>
+    <w:lsdException w:name="List Table 4 Accent 5" w:uiPriority="49"/>
+    <w:lsdException w:name="List Table 5 Dark Accent 5" w:uiPriority="50"/>
+    <w:lsdException w:name="List Table 6 Colorful Accent 5" w:uiPriority="51"/>
+    <w:lsdException w:name="List Table 7 Colorful Accent 5" w:uiPriority="52"/>
+    <w:lsdException w:name="List Table 1 Light Accent 6" w:uiPriority="46"/>
+    <w:lsdException w:name="List Table 2 Accent 6" w:uiPriority="47"/>
+    <w:lsdException w:name="List Table 3 Accent 6" w:uiPriority="48"/>
+    <w:lsdException w:name="List Table 4 Accent 6" w:uiPriority="49"/>
+    <w:lsdException w:name="List Table 5 Dark Accent 6" w:uiPriority="50"/>
+    <w:lsdException w:name="List Table 6 Colorful Accent 6" w:uiPriority="51"/>
+    <w:lsdException w:name="List Table 7 Colorful Accent 6" w:uiPriority="52"/>
   </w:latentStyles>
   <w:style w:type="paragraph" w:default="1" w:styleId="Normal">
     <w:name w:val="Normal"/>
@@ -4003,387 +4078,10 @@
     <w:basedOn w:val="DefaultParagraphFont"/>
     <w:rsid w:val="006C05AB"/>
   </w:style>
-</w:styles>
-</file>
-
-<file path=word/stylesWithEffects.xml><?xml version="1.0" encoding="utf-8"?>
-<w:styles xmlns:wpc="http://schemas.microsoft.com/office/word/2010/wordprocessingCanvas" xmlns:mc="http://schemas.openxmlformats.org/markup-compatibility/2006" xmlns:o="urn:schemas-microsoft-com:office:office" xmlns:r="http://schemas.openxmlformats.org/officeDocument/2006/relationships" xmlns:m="http://schemas.openxmlformats.org/officeDocument/2006/math" xmlns:v="urn:schemas-microsoft-com:vml" xmlns:wp14="http://schemas.microsoft.com/office/word/2010/wordprocessingDrawing" xmlns:wp="http://schemas.openxmlformats.org/drawingml/2006/wordprocessingDrawing" xmlns:w10="urn:schemas-microsoft-com:office:word" xmlns:w="http://schemas.openxmlformats.org/wordprocessingml/2006/main" xmlns:w14="http://schemas.microsoft.com/office/word/2010/wordml" xmlns:wpg="http://schemas.microsoft.com/office/word/2010/wordprocessingGroup" xmlns:wpi="http://schemas.microsoft.com/office/word/2010/wordprocessingInk" xmlns:wne="http://schemas.microsoft.com/office/word/2006/wordml" xmlns:wps="http://schemas.microsoft.com/office/word/2010/wordprocessingShape" mc:Ignorable="w14 wp14">
-  <w:docDefaults>
-    <w:rPrDefault>
-      <w:rPr>
-        <w:rFonts w:asciiTheme="minorHAnsi" w:eastAsiaTheme="minorHAnsi" w:hAnsiTheme="minorHAnsi" w:cstheme="minorBidi"/>
-        <w:sz w:val="22"/>
-        <w:szCs w:val="22"/>
-        <w:lang w:val="en-US" w:eastAsia="en-US" w:bidi="ar-SA"/>
-      </w:rPr>
-    </w:rPrDefault>
-    <w:pPrDefault>
-      <w:pPr>
-        <w:spacing w:line="276" w:lineRule="auto"/>
-        <w:jc w:val="center"/>
-      </w:pPr>
-    </w:pPrDefault>
-  </w:docDefaults>
-  <w:latentStyles w:defLockedState="0" w:defUIPriority="99" w:defSemiHidden="1" w:defUnhideWhenUsed="1" w:defQFormat="0" w:count="267">
-    <w:lsdException w:name="Normal" w:semiHidden="0" w:uiPriority="0" w:unhideWhenUsed="0" w:qFormat="1"/>
-    <w:lsdException w:name="heading 1" w:semiHidden="0" w:uiPriority="9" w:unhideWhenUsed="0" w:qFormat="1"/>
-    <w:lsdException w:name="heading 2" w:uiPriority="9" w:qFormat="1"/>
-    <w:lsdException w:name="heading 3" w:uiPriority="9" w:qFormat="1"/>
-    <w:lsdException w:name="heading 4" w:uiPriority="9" w:qFormat="1"/>
-    <w:lsdException w:name="heading 5" w:uiPriority="9" w:qFormat="1"/>
-    <w:lsdException w:name="heading 6" w:uiPriority="9" w:qFormat="1"/>
-    <w:lsdException w:name="heading 7" w:uiPriority="9" w:qFormat="1"/>
-    <w:lsdException w:name="heading 8" w:uiPriority="9" w:qFormat="1"/>
-    <w:lsdException w:name="heading 9" w:uiPriority="9" w:qFormat="1"/>
-    <w:lsdException w:name="toc 1" w:uiPriority="39"/>
-    <w:lsdException w:name="toc 2" w:uiPriority="39"/>
-    <w:lsdException w:name="toc 3" w:uiPriority="39"/>
-    <w:lsdException w:name="toc 4" w:uiPriority="39"/>
-    <w:lsdException w:name="toc 5" w:uiPriority="39"/>
-    <w:lsdException w:name="toc 6" w:uiPriority="39"/>
-    <w:lsdException w:name="toc 7" w:uiPriority="39"/>
-    <w:lsdException w:name="toc 8" w:uiPriority="39"/>
-    <w:lsdException w:name="toc 9" w:uiPriority="39"/>
-    <w:lsdException w:name="caption" w:uiPriority="35" w:qFormat="1"/>
-    <w:lsdException w:name="Title" w:semiHidden="0" w:uiPriority="10" w:unhideWhenUsed="0" w:qFormat="1"/>
-    <w:lsdException w:name="Default Paragraph Font" w:uiPriority="1"/>
-    <w:lsdException w:name="Subtitle" w:semiHidden="0" w:uiPriority="11" w:unhideWhenUsed="0" w:qFormat="1"/>
-    <w:lsdException w:name="Strong" w:semiHidden="0" w:uiPriority="22" w:unhideWhenUsed="0" w:qFormat="1"/>
-    <w:lsdException w:name="Emphasis" w:semiHidden="0" w:uiPriority="20" w:unhideWhenUsed="0" w:qFormat="1"/>
-    <w:lsdException w:name="Table Grid" w:semiHidden="0" w:uiPriority="59" w:unhideWhenUsed="0"/>
-    <w:lsdException w:name="Placeholder Text" w:unhideWhenUsed="0"/>
-    <w:lsdException w:name="No Spacing" w:semiHidden="0" w:uiPriority="1" w:unhideWhenUsed="0" w:qFormat="1"/>
-    <w:lsdException w:name="Light Shading" w:semiHidden="0" w:uiPriority="60" w:unhideWhenUsed="0"/>
-    <w:lsdException w:name="Light List" w:semiHidden="0" w:uiPriority="61" w:unhideWhenUsed="0"/>
-    <w:lsdException w:name="Light Grid" w:semiHidden="0" w:uiPriority="62" w:unhideWhenUsed="0"/>
-    <w:lsdException w:name="Medium Shading 1" w:semiHidden="0" w:uiPriority="63" w:unhideWhenUsed="0"/>
-    <w:lsdException w:name="Medium Shading 2" w:semiHidden="0" w:uiPriority="64" w:unhideWhenUsed="0"/>
-    <w:lsdException w:name="Medium List 1" w:semiHidden="0" w:uiPriority="65" w:unhideWhenUsed="0"/>
-    <w:lsdException w:name="Medium List 2" w:semiHidden="0" w:uiPriority="66" w:unhideWhenUsed="0"/>
-    <w:lsdException w:name="Medium Grid 1" w:semiHidden="0" w:uiPriority="67" w:unhideWhenUsed="0"/>
-    <w:lsdException w:name="Medium Grid 2" w:semiHidden="0" w:uiPriority="68" w:unhideWhenUsed="0"/>
-    <w:lsdException w:name="Medium Grid 3" w:semiHidden="0" w:uiPriority="69" w:unhideWhenUsed="0"/>
-    <w:lsdException w:name="Dark List" w:semiHidden="0" w:uiPriority="70" w:unhideWhenUsed="0"/>
-    <w:lsdException w:name="Colorful Shading" w:semiHidden="0" w:uiPriority="71" w:unhideWhenUsed="0"/>
-    <w:lsdException w:name="Colorful List" w:semiHidden="0" w:uiPriority="72" w:unhideWhenUsed="0"/>
-    <w:lsdException w:name="Colorful Grid" w:semiHidden="0" w:uiPriority="73" w:unhideWhenUsed="0"/>
-    <w:lsdException w:name="Light Shading Accent 1" w:semiHidden="0" w:uiPriority="60" w:unhideWhenUsed="0"/>
-    <w:lsdException w:name="Light List Accent 1" w:semiHidden="0" w:uiPriority="61" w:unhideWhenUsed="0"/>
-    <w:lsdException w:name="Light Grid Accent 1" w:semiHidden="0" w:uiPriority="62" w:unhideWhenUsed="0"/>
-    <w:lsdException w:name="Medium Shading 1 Accent 1" w:semiHidden="0" w:uiPriority="63" w:unhideWhenUsed="0"/>
-    <w:lsdException w:name="Medium Shading 2 Accent 1" w:semiHidden="0" w:uiPriority="64" w:unhideWhenUsed="0"/>
-    <w:lsdException w:name="Medium List 1 Accent 1" w:semiHidden="0" w:uiPriority="65" w:unhideWhenUsed="0"/>
-    <w:lsdException w:name="Revision" w:unhideWhenUsed="0"/>
-    <w:lsdException w:name="List Paragraph" w:semiHidden="0" w:uiPriority="34" w:unhideWhenUsed="0" w:qFormat="1"/>
-    <w:lsdException w:name="Quote" w:semiHidden="0" w:uiPriority="29" w:unhideWhenUsed="0" w:qFormat="1"/>
-    <w:lsdException w:name="Intense Quote" w:semiHidden="0" w:uiPriority="30" w:unhideWhenUsed="0" w:qFormat="1"/>
-    <w:lsdException w:name="Medium List 2 Accent 1" w:semiHidden="0" w:uiPriority="66" w:unhideWhenUsed="0"/>
-    <w:lsdException w:name="Medium Grid 1 Accent 1" w:semiHidden="0" w:uiPriority="67" w:unhideWhenUsed="0"/>
-    <w:lsdException w:name="Medium Grid 2 Accent 1" w:semiHidden="0" w:uiPriority="68" w:unhideWhenUsed="0"/>
-    <w:lsdException w:name="Medium Grid 3 Accent 1" w:semiHidden="0" w:uiPriority="69" w:unhideWhenUsed="0"/>
-    <w:lsdException w:name="Dark List Accent 1" w:semiHidden="0" w:uiPriority="70" w:unhideWhenUsed="0"/>
-    <w:lsdException w:name="Colorful Shading Accent 1" w:semiHidden="0" w:uiPriority="71" w:unhideWhenUsed="0"/>
-    <w:lsdException w:name="Colorful List Accent 1" w:semiHidden="0" w:uiPriority="72" w:unhideWhenUsed="0"/>
-    <w:lsdException w:name="Colorful Grid Accent 1" w:semiHidden="0" w:uiPriority="73" w:unhideWhenUsed="0"/>
-    <w:lsdException w:name="Light Shading Accent 2" w:semiHidden="0" w:uiPriority="60" w:unhideWhenUsed="0"/>
-    <w:lsdException w:name="Light List Accent 2" w:semiHidden="0" w:uiPriority="61" w:unhideWhenUsed="0"/>
-    <w:lsdException w:name="Light Grid Accent 2" w:semiHidden="0" w:uiPriority="62" w:unhideWhenUsed="0"/>
-    <w:lsdException w:name="Medium Shading 1 Accent 2" w:semiHidden="0" w:uiPriority="63" w:unhideWhenUsed="0"/>
-    <w:lsdException w:name="Medium Shading 2 Accent 2" w:semiHidden="0" w:uiPriority="64" w:unhideWhenUsed="0"/>
-    <w:lsdException w:name="Medium List 1 Accent 2" w:semiHidden="0" w:uiPriority="65" w:unhideWhenUsed="0"/>
-    <w:lsdException w:name="Medium List 2 Accent 2" w:semiHidden="0" w:uiPriority="66" w:unhideWhenUsed="0"/>
-    <w:lsdException w:name="Medium Grid 1 Accent 2" w:semiHidden="0" w:uiPriority="67" w:unhideWhenUsed="0"/>
-    <w:lsdException w:name="Medium Grid 2 Accent 2" w:semiHidden="0" w:uiPriority="68" w:unhideWhenUsed="0"/>
-    <w:lsdException w:name="Medium Grid 3 Accent 2" w:semiHidden="0" w:uiPriority="69" w:unhideWhenUsed="0"/>
-    <w:lsdException w:name="Dark List Accent 2" w:semiHidden="0" w:uiPriority="70" w:unhideWhenUsed="0"/>
-    <w:lsdException w:name="Colorful Shading Accent 2" w:semiHidden="0" w:uiPriority="71" w:unhideWhenUsed="0"/>
-    <w:lsdException w:name="Colorful List Accent 2" w:semiHidden="0" w:uiPriority="72" w:unhideWhenUsed="0"/>
-    <w:lsdException w:name="Colorful Grid Accent 2" w:semiHidden="0" w:uiPriority="73" w:unhideWhenUsed="0"/>
-    <w:lsdException w:name="Light Shading Accent 3" w:semiHidden="0" w:uiPriority="60" w:unhideWhenUsed="0"/>
-    <w:lsdException w:name="Light List Accent 3" w:semiHidden="0" w:uiPriority="61" w:unhideWhenUsed="0"/>
-    <w:lsdException w:name="Light Grid Accent 3" w:semiHidden="0" w:uiPriority="62" w:unhideWhenUsed="0"/>
-    <w:lsdException w:name="Medium Shading 1 Accent 3" w:semiHidden="0" w:uiPriority="63" w:unhideWhenUsed="0"/>
-    <w:lsdException w:name="Medium Shading 2 Accent 3" w:semiHidden="0" w:uiPriority="64" w:unhideWhenUsed="0"/>
-    <w:lsdException w:name="Medium List 1 Accent 3" w:semiHidden="0" w:uiPriority="65" w:unhideWhenUsed="0"/>
-    <w:lsdException w:name="Medium List 2 Accent 3" w:semiHidden="0" w:uiPriority="66" w:unhideWhenUsed="0"/>
-    <w:lsdException w:name="Medium Grid 1 Accent 3" w:semiHidden="0" w:uiPriority="67" w:unhideWhenUsed="0"/>
-    <w:lsdException w:name="Medium Grid 2 Accent 3" w:semiHidden="0" w:uiPriority="68" w:unhideWhenUsed="0"/>
-    <w:lsdException w:name="Medium Grid 3 Accent 3" w:semiHidden="0" w:uiPriority="69" w:unhideWhenUsed="0"/>
-    <w:lsdException w:name="Dark List Accent 3" w:semiHidden="0" w:uiPriority="70" w:unhideWhenUsed="0"/>
-    <w:lsdException w:name="Colorful Shading Accent 3" w:semiHidden="0" w:uiPriority="71" w:unhideWhenUsed="0"/>
-    <w:lsdException w:name="Colorful List Accent 3" w:semiHidden="0" w:uiPriority="72" w:unhideWhenUsed="0"/>
-    <w:lsdException w:name="Colorful Grid Accent 3" w:semiHidden="0" w:uiPriority="73" w:unhideWhenUsed="0"/>
-    <w:lsdException w:name="Light Shading Accent 4" w:semiHidden="0" w:uiPriority="60" w:unhideWhenUsed="0"/>
-    <w:lsdException w:name="Light List Accent 4" w:semiHidden="0" w:uiPriority="61" w:unhideWhenUsed="0"/>
-    <w:lsdException w:name="Light Grid Accent 4" w:semiHidden="0" w:uiPriority="62" w:unhideWhenUsed="0"/>
-    <w:lsdException w:name="Medium Shading 1 Accent 4" w:semiHidden="0" w:uiPriority="63" w:unhideWhenUsed="0"/>
-    <w:lsdException w:name="Medium Shading 2 Accent 4" w:semiHidden="0" w:uiPriority="64" w:unhideWhenUsed="0"/>
-    <w:lsdException w:name="Medium List 1 Accent 4" w:semiHidden="0" w:uiPriority="65" w:unhideWhenUsed="0"/>
-    <w:lsdException w:name="Medium List 2 Accent 4" w:semiHidden="0" w:uiPriority="66" w:unhideWhenUsed="0"/>
-    <w:lsdException w:name="Medium Grid 1 Accent 4" w:semiHidden="0" w:uiPriority="67" w:unhideWhenUsed="0"/>
-    <w:lsdException w:name="Medium Grid 2 Accent 4" w:semiHidden="0" w:uiPriority="68" w:unhideWhenUsed="0"/>
-    <w:lsdException w:name="Medium Grid 3 Accent 4" w:semiHidden="0" w:uiPriority="69" w:unhideWhenUsed="0"/>
-    <w:lsdException w:name="Dark List Accent 4" w:semiHidden="0" w:uiPriority="70" w:unhideWhenUsed="0"/>
-    <w:lsdException w:name="Colorful Shading Accent 4" w:semiHidden="0" w:uiPriority="71" w:unhideWhenUsed="0"/>
-    <w:lsdException w:name="Colorful List Accent 4" w:semiHidden="0" w:uiPriority="72" w:unhideWhenUsed="0"/>
-    <w:lsdException w:name="Colorful Grid Accent 4" w:semiHidden="0" w:uiPriority="73" w:unhideWhenUsed="0"/>
-    <w:lsdException w:name="Light Shading Accent 5" w:semiHidden="0" w:uiPriority="60" w:unhideWhenUsed="0"/>
-    <w:lsdException w:name="Light List Accent 5" w:semiHidden="0" w:uiPriority="61" w:unhideWhenUsed="0"/>
-    <w:lsdException w:name="Light Grid Accent 5" w:semiHidden="0" w:uiPriority="62" w:unhideWhenUsed="0"/>
-    <w:lsdException w:name="Medium Shading 1 Accent 5" w:semiHidden="0" w:uiPriority="63" w:unhideWhenUsed="0"/>
-    <w:lsdException w:name="Medium Shading 2 Accent 5" w:semiHidden="0" w:uiPriority="64" w:unhideWhenUsed="0"/>
-    <w:lsdException w:name="Medium List 1 Accent 5" w:semiHidden="0" w:uiPriority="65" w:unhideWhenUsed="0"/>
-    <w:lsdException w:name="Medium List 2 Accent 5" w:semiHidden="0" w:uiPriority="66" w:unhideWhenUsed="0"/>
-    <w:lsdException w:name="Medium Grid 1 Accent 5" w:semiHidden="0" w:uiPriority="67" w:unhideWhenUsed="0"/>
-    <w:lsdException w:name="Medium Grid 2 Accent 5" w:semiHidden="0" w:uiPriority="68" w:unhideWhenUsed="0"/>
-    <w:lsdException w:name="Medium Grid 3 Accent 5" w:semiHidden="0" w:uiPriority="69" w:unhideWhenUsed="0"/>
-    <w:lsdException w:name="Dark List Accent 5" w:semiHidden="0" w:uiPriority="70" w:unhideWhenUsed="0"/>
-    <w:lsdException w:name="Colorful Shading Accent 5" w:semiHidden="0" w:uiPriority="71" w:unhideWhenUsed="0"/>
-    <w:lsdException w:name="Colorful List Accent 5" w:semiHidden="0" w:uiPriority="72" w:unhideWhenUsed="0"/>
-    <w:lsdException w:name="Colorful Grid Accent 5" w:semiHidden="0" w:uiPriority="73" w:unhideWhenUsed="0"/>
-    <w:lsdException w:name="Light Shading Accent 6" w:semiHidden="0" w:uiPriority="60" w:unhideWhenUsed="0"/>
-    <w:lsdException w:name="Light List Accent 6" w:semiHidden="0" w:uiPriority="61" w:unhideWhenUsed="0"/>
-    <w:lsdException w:name="Light Grid Accent 6" w:semiHidden="0" w:uiPriority="62" w:unhideWhenUsed="0"/>
-    <w:lsdException w:name="Medium Shading 1 Accent 6" w:semiHidden="0" w:uiPriority="63" w:unhideWhenUsed="0"/>
-    <w:lsdException w:name="Medium Shading 2 Accent 6" w:semiHidden="0" w:uiPriority="64" w:unhideWhenUsed="0"/>
-    <w:lsdException w:name="Medium List 1 Accent 6" w:semiHidden="0" w:uiPriority="65" w:unhideWhenUsed="0"/>
-    <w:lsdException w:name="Medium List 2 Accent 6" w:semiHidden="0" w:uiPriority="66" w:unhideWhenUsed="0"/>
-    <w:lsdException w:name="Medium Grid 1 Accent 6" w:semiHidden="0" w:uiPriority="67" w:unhideWhenUsed="0"/>
-    <w:lsdException w:name="Medium Grid 2 Accent 6" w:semiHidden="0" w:uiPriority="68" w:unhideWhenUsed="0"/>
-    <w:lsdException w:name="Medium Grid 3 Accent 6" w:semiHidden="0" w:uiPriority="69" w:unhideWhenUsed="0"/>
-    <w:lsdException w:name="Dark List Accent 6" w:semiHidden="0" w:uiPriority="70" w:unhideWhenUsed="0"/>
-    <w:lsdException w:name="Colorful Shading Accent 6" w:semiHidden="0" w:uiPriority="71" w:unhideWhenUsed="0"/>
-    <w:lsdException w:name="Colorful List Accent 6" w:semiHidden="0" w:uiPriority="72" w:unhideWhenUsed="0"/>
-    <w:lsdException w:name="Colorful Grid Accent 6" w:semiHidden="0" w:uiPriority="73" w:unhideWhenUsed="0"/>
-    <w:lsdException w:name="Subtle Emphasis" w:semiHidden="0" w:uiPriority="19" w:unhideWhenUsed="0" w:qFormat="1"/>
-    <w:lsdException w:name="Intense Emphasis" w:semiHidden="0" w:uiPriority="21" w:unhideWhenUsed="0" w:qFormat="1"/>
-    <w:lsdException w:name="Subtle Reference" w:semiHidden="0" w:uiPriority="31" w:unhideWhenUsed="0" w:qFormat="1"/>
-    <w:lsdException w:name="Intense Reference" w:semiHidden="0" w:uiPriority="32" w:unhideWhenUsed="0" w:qFormat="1"/>
-    <w:lsdException w:name="Book Title" w:semiHidden="0" w:uiPriority="33" w:unhideWhenUsed="0" w:qFormat="1"/>
-    <w:lsdException w:name="Bibliography" w:uiPriority="37"/>
-    <w:lsdException w:name="TOC Heading" w:uiPriority="39" w:qFormat="1"/>
-  </w:latentStyles>
-  <w:style w:type="paragraph" w:default="1" w:styleId="Normal">
-    <w:name w:val="Normal"/>
-    <w:qFormat/>
-  </w:style>
-  <w:style w:type="paragraph" w:styleId="Heading1">
-    <w:name w:val="heading 1"/>
-    <w:basedOn w:val="Normal"/>
-    <w:next w:val="Normal"/>
-    <w:link w:val="Heading1Char"/>
-    <w:uiPriority w:val="9"/>
-    <w:qFormat/>
-    <w:rsid w:val="002E4D34"/>
-    <w:pPr>
-      <w:keepNext/>
-      <w:keepLines/>
-      <w:spacing w:before="480"/>
-      <w:outlineLvl w:val="0"/>
-    </w:pPr>
-    <w:rPr>
-      <w:rFonts w:asciiTheme="majorHAnsi" w:eastAsiaTheme="majorEastAsia" w:hAnsiTheme="majorHAnsi" w:cstheme="majorBidi"/>
-      <w:b/>
-      <w:bCs/>
-      <w:color w:val="365F91" w:themeColor="accent1" w:themeShade="BF"/>
-      <w:sz w:val="28"/>
-      <w:szCs w:val="28"/>
-    </w:rPr>
-  </w:style>
-  <w:style w:type="paragraph" w:styleId="Heading2">
-    <w:name w:val="heading 2"/>
-    <w:basedOn w:val="Normal"/>
-    <w:next w:val="Normal"/>
-    <w:link w:val="Heading2Char"/>
-    <w:uiPriority w:val="9"/>
-    <w:unhideWhenUsed/>
-    <w:qFormat/>
-    <w:rsid w:val="00B5045C"/>
-    <w:pPr>
-      <w:keepNext/>
-      <w:keepLines/>
-      <w:spacing w:before="200"/>
-      <w:outlineLvl w:val="1"/>
-    </w:pPr>
-    <w:rPr>
-      <w:rFonts w:asciiTheme="majorHAnsi" w:eastAsiaTheme="majorEastAsia" w:hAnsiTheme="majorHAnsi" w:cstheme="majorBidi"/>
-      <w:b/>
-      <w:bCs/>
-      <w:color w:val="4F81BD" w:themeColor="accent1"/>
-      <w:sz w:val="26"/>
-      <w:szCs w:val="26"/>
-    </w:rPr>
-  </w:style>
-  <w:style w:type="paragraph" w:styleId="Heading3">
-    <w:name w:val="heading 3"/>
-    <w:basedOn w:val="Normal"/>
-    <w:next w:val="Normal"/>
-    <w:link w:val="Heading3Char"/>
-    <w:uiPriority w:val="9"/>
-    <w:unhideWhenUsed/>
-    <w:qFormat/>
-    <w:rsid w:val="00457931"/>
-    <w:pPr>
-      <w:keepNext/>
-      <w:keepLines/>
-      <w:spacing w:before="200"/>
-      <w:outlineLvl w:val="2"/>
-    </w:pPr>
-    <w:rPr>
-      <w:rFonts w:asciiTheme="majorHAnsi" w:eastAsiaTheme="majorEastAsia" w:hAnsiTheme="majorHAnsi" w:cstheme="majorBidi"/>
-      <w:b/>
-      <w:bCs/>
-      <w:color w:val="4F81BD" w:themeColor="accent1"/>
-    </w:rPr>
-  </w:style>
-  <w:style w:type="character" w:default="1" w:styleId="DefaultParagraphFont">
-    <w:name w:val="Default Paragraph Font"/>
-    <w:uiPriority w:val="1"/>
-    <w:semiHidden/>
-    <w:unhideWhenUsed/>
-  </w:style>
-  <w:style w:type="table" w:default="1" w:styleId="TableNormal">
-    <w:name w:val="Normal Table"/>
-    <w:uiPriority w:val="99"/>
-    <w:semiHidden/>
-    <w:unhideWhenUsed/>
-    <w:tblPr>
-      <w:tblInd w:w="0" w:type="dxa"/>
-      <w:tblCellMar>
-        <w:top w:w="0" w:type="dxa"/>
-        <w:left w:w="108" w:type="dxa"/>
-        <w:bottom w:w="0" w:type="dxa"/>
-        <w:right w:w="108" w:type="dxa"/>
-      </w:tblCellMar>
-    </w:tblPr>
-  </w:style>
-  <w:style w:type="numbering" w:default="1" w:styleId="NoList">
-    <w:name w:val="No List"/>
-    <w:uiPriority w:val="99"/>
-    <w:semiHidden/>
-    <w:unhideWhenUsed/>
-  </w:style>
-  <w:style w:type="character" w:styleId="Hyperlink">
-    <w:name w:val="Hyperlink"/>
+  <w:style w:type="character" w:customStyle="1" w:styleId="pl-c">
+    <w:name w:val="pl-c"/>
     <w:basedOn w:val="DefaultParagraphFont"/>
-    <w:uiPriority w:val="99"/>
-    <w:unhideWhenUsed/>
-    <w:rsid w:val="003F2629"/>
-    <w:rPr>
-      <w:color w:val="0000FF" w:themeColor="hyperlink"/>
-      <w:u w:val="single"/>
-    </w:rPr>
-  </w:style>
-  <w:style w:type="paragraph" w:styleId="BalloonText">
-    <w:name w:val="Balloon Text"/>
-    <w:basedOn w:val="Normal"/>
-    <w:link w:val="BalloonTextChar"/>
-    <w:uiPriority w:val="99"/>
-    <w:semiHidden/>
-    <w:unhideWhenUsed/>
-    <w:rsid w:val="00340AE2"/>
-    <w:pPr>
-      <w:spacing w:line="240" w:lineRule="auto"/>
-    </w:pPr>
-    <w:rPr>
-      <w:rFonts w:ascii="Tahoma" w:hAnsi="Tahoma" w:cs="Tahoma"/>
-      <w:sz w:val="16"/>
-      <w:szCs w:val="16"/>
-    </w:rPr>
-  </w:style>
-  <w:style w:type="character" w:customStyle="1" w:styleId="BalloonTextChar">
-    <w:name w:val="Balloon Text Char"/>
-    <w:basedOn w:val="DefaultParagraphFont"/>
-    <w:link w:val="BalloonText"/>
-    <w:uiPriority w:val="99"/>
-    <w:semiHidden/>
-    <w:rsid w:val="00340AE2"/>
-    <w:rPr>
-      <w:rFonts w:ascii="Tahoma" w:hAnsi="Tahoma" w:cs="Tahoma"/>
-      <w:sz w:val="16"/>
-      <w:szCs w:val="16"/>
-    </w:rPr>
-  </w:style>
-  <w:style w:type="character" w:customStyle="1" w:styleId="Heading2Char">
-    <w:name w:val="Heading 2 Char"/>
-    <w:basedOn w:val="DefaultParagraphFont"/>
-    <w:link w:val="Heading2"/>
-    <w:uiPriority w:val="9"/>
-    <w:rsid w:val="00B5045C"/>
-    <w:rPr>
-      <w:rFonts w:asciiTheme="majorHAnsi" w:eastAsiaTheme="majorEastAsia" w:hAnsiTheme="majorHAnsi" w:cstheme="majorBidi"/>
-      <w:b/>
-      <w:bCs/>
-      <w:color w:val="4F81BD" w:themeColor="accent1"/>
-      <w:sz w:val="26"/>
-      <w:szCs w:val="26"/>
-    </w:rPr>
-  </w:style>
-  <w:style w:type="character" w:customStyle="1" w:styleId="Heading3Char">
-    <w:name w:val="Heading 3 Char"/>
-    <w:basedOn w:val="DefaultParagraphFont"/>
-    <w:link w:val="Heading3"/>
-    <w:uiPriority w:val="9"/>
-    <w:rsid w:val="00457931"/>
-    <w:rPr>
-      <w:rFonts w:asciiTheme="majorHAnsi" w:eastAsiaTheme="majorEastAsia" w:hAnsiTheme="majorHAnsi" w:cstheme="majorBidi"/>
-      <w:b/>
-      <w:bCs/>
-      <w:color w:val="4F81BD" w:themeColor="accent1"/>
-    </w:rPr>
-  </w:style>
-  <w:style w:type="character" w:customStyle="1" w:styleId="Heading1Char">
-    <w:name w:val="Heading 1 Char"/>
-    <w:basedOn w:val="DefaultParagraphFont"/>
-    <w:link w:val="Heading1"/>
-    <w:uiPriority w:val="9"/>
-    <w:rsid w:val="002E4D34"/>
-    <w:rPr>
-      <w:rFonts w:asciiTheme="majorHAnsi" w:eastAsiaTheme="majorEastAsia" w:hAnsiTheme="majorHAnsi" w:cstheme="majorBidi"/>
-      <w:b/>
-      <w:bCs/>
-      <w:color w:val="365F91" w:themeColor="accent1" w:themeShade="BF"/>
-      <w:sz w:val="28"/>
-      <w:szCs w:val="28"/>
-    </w:rPr>
-  </w:style>
-  <w:style w:type="paragraph" w:styleId="ListParagraph">
-    <w:name w:val="List Paragraph"/>
-    <w:basedOn w:val="Normal"/>
-    <w:uiPriority w:val="34"/>
-    <w:qFormat/>
-    <w:rsid w:val="00E92036"/>
-    <w:pPr>
-      <w:ind w:left="720"/>
-      <w:contextualSpacing/>
-    </w:pPr>
-  </w:style>
-  <w:style w:type="character" w:styleId="FollowedHyperlink">
-    <w:name w:val="FollowedHyperlink"/>
-    <w:basedOn w:val="DefaultParagraphFont"/>
-    <w:uiPriority w:val="99"/>
-    <w:semiHidden/>
-    <w:unhideWhenUsed/>
-    <w:rsid w:val="0045770C"/>
-    <w:rPr>
-      <w:color w:val="800080" w:themeColor="followedHyperlink"/>
-      <w:u w:val="single"/>
-    </w:rPr>
-  </w:style>
-  <w:style w:type="character" w:customStyle="1" w:styleId="pl-k">
-    <w:name w:val="pl-k"/>
-    <w:basedOn w:val="DefaultParagraphFont"/>
-    <w:rsid w:val="006C05AB"/>
-  </w:style>
-  <w:style w:type="character" w:customStyle="1" w:styleId="pl-en">
-    <w:name w:val="pl-en"/>
-    <w:basedOn w:val="DefaultParagraphFont"/>
-    <w:rsid w:val="006C05AB"/>
-  </w:style>
-  <w:style w:type="character" w:customStyle="1" w:styleId="pl-c1">
-    <w:name w:val="pl-c1"/>
-    <w:basedOn w:val="DefaultParagraphFont"/>
-    <w:rsid w:val="006C05AB"/>
+    <w:rsid w:val="00B66615"/>
   </w:style>
 </w:styles>
 </file>
@@ -4678,7 +4376,7 @@
 </file>
 
 <file path=customXml/itemProps1.xml><?xml version="1.0" encoding="utf-8"?>
-<ds:datastoreItem xmlns:ds="http://schemas.openxmlformats.org/officeDocument/2006/customXml" ds:itemID="{FC108C64-A7A0-4393-98C6-E8B256C7C301}">
+<ds:datastoreItem xmlns:ds="http://schemas.openxmlformats.org/officeDocument/2006/customXml" ds:itemID="{C93F7AFD-3B6B-4A4B-9ECD-A3B2F245FC9A}">
   <ds:schemaRefs>
     <ds:schemaRef ds:uri="http://schemas.openxmlformats.org/officeDocument/2006/bibliography"/>
   </ds:schemaRefs>

</xml_diff>

<commit_message>
Added credit to atomic method
</commit_message>
<xml_diff>
--- a/Ultimaker 2 Experiences and modifications.docx
+++ b/Ultimaker 2 Experiences and modifications.docx
@@ -130,13 +130,29 @@
         <w:t xml:space="preserve"> of every filament-fed FDM printer is a temperature gradient along the axis of the filament tube where the plastic transitions from solid to liquid. It is important that </w:t>
       </w:r>
       <w:r>
-        <w:t>this gradient is as sharp as possible otherwise the filament will soften and expand under pressure to tou</w:t>
+        <w:t xml:space="preserve">this gradient is as sharp as possible otherwise the filament will soften and </w:t>
+      </w:r>
+      <w:proofErr w:type="gramStart"/>
+      <w:r>
+        <w:t>expand</w:t>
+      </w:r>
+      <w:proofErr w:type="gramEnd"/>
+      <w:r>
+        <w:t xml:space="preserve"> under pressure to tou</w:t>
       </w:r>
       <w:r>
         <w:t>ch the insi</w:t>
       </w:r>
       <w:r>
-        <w:t>de of its guide tube. Usually this premature softening results in what we call jamming</w:t>
+        <w:t xml:space="preserve">de of its guide tube. Usually </w:t>
+      </w:r>
+      <w:proofErr w:type="gramStart"/>
+      <w:r>
+        <w:t>this premature softening results</w:t>
+      </w:r>
+      <w:proofErr w:type="gramEnd"/>
+      <w:r>
+        <w:t xml:space="preserve"> in what we call jamming</w:t>
       </w:r>
       <w:r>
         <w:t xml:space="preserve"> which is where the </w:t>
@@ -172,7 +188,15 @@
         <w:t>hot end</w:t>
       </w:r>
       <w:r>
-        <w:t xml:space="preserve">s employ active cooling in the form of a heatsink and fan right above the </w:t>
+        <w:t xml:space="preserve">s employ active cooling in the form of a </w:t>
+      </w:r>
+      <w:proofErr w:type="spellStart"/>
+      <w:r>
+        <w:t>heatsink</w:t>
+      </w:r>
+      <w:proofErr w:type="spellEnd"/>
+      <w:r>
+        <w:t xml:space="preserve"> and fan right above the </w:t>
       </w:r>
       <w:r>
         <w:t>extruder nozzle and heater</w:t>
@@ -193,13 +217,37 @@
         <w:t>hot end</w:t>
       </w:r>
       <w:r>
-        <w:t>, both of which have active cooling, and neither of which implement it properly. The E3D V6 includes a nicely designed heatsink with a ducted fan that ensures plenty of</w:t>
+        <w:t xml:space="preserve">, both of which have active cooling, and neither of which implement it properly. The E3D V6 includes a nicely designed </w:t>
+      </w:r>
+      <w:proofErr w:type="spellStart"/>
+      <w:r>
+        <w:t>heatsink</w:t>
+      </w:r>
+      <w:proofErr w:type="spellEnd"/>
+      <w:r>
+        <w:t xml:space="preserve"> with a ducted fan that ensures plenty of</w:t>
       </w:r>
       <w:r>
         <w:t xml:space="preserve"> </w:t>
       </w:r>
       <w:r>
-        <w:t>directed airflow over the heatsink fins. Sadly it is rendered mostly useless since the only surface contact the heatsink has with the heat</w:t>
+        <w:t xml:space="preserve">directed airflow over the </w:t>
+      </w:r>
+      <w:proofErr w:type="spellStart"/>
+      <w:r>
+        <w:t>heatsink</w:t>
+      </w:r>
+      <w:proofErr w:type="spellEnd"/>
+      <w:r>
+        <w:t xml:space="preserve"> fins. Sadly it is rendered mostly useless since the only surface contact the </w:t>
+      </w:r>
+      <w:proofErr w:type="spellStart"/>
+      <w:r>
+        <w:t>heatsink</w:t>
+      </w:r>
+      <w:proofErr w:type="spellEnd"/>
+      <w:r>
+        <w:t xml:space="preserve"> has with the heat</w:t>
       </w:r>
       <w:r>
         <w:t xml:space="preserve"> </w:t>
@@ -237,11 +285,24 @@
         <w:t xml:space="preserve"> </w:t>
       </w:r>
       <w:r>
-        <w:t xml:space="preserve">break in place. When the heatsink cools it locks the threads tightly together preventing them from loosening during operation which would break what little thermal contact there </w:t>
-      </w:r>
+        <w:t xml:space="preserve">break in place. When the </w:t>
+      </w:r>
+      <w:proofErr w:type="spellStart"/>
+      <w:r>
+        <w:t>heatsink</w:t>
+      </w:r>
+      <w:proofErr w:type="spellEnd"/>
+      <w:r>
+        <w:t xml:space="preserve"> cools it locks the threads tightly together preventing them from loosening during operation which would break what little thermal contact there </w:t>
+      </w:r>
+      <w:proofErr w:type="gramStart"/>
       <w:r>
         <w:lastRenderedPageBreak/>
-        <w:t>is. I have added this procedure to the E3D wiki and have received considerable response from the online printing community confirming its effectiveness.</w:t>
+        <w:t>is</w:t>
+      </w:r>
+      <w:proofErr w:type="gramEnd"/>
+      <w:r>
+        <w:t>. I have added this procedure to the E3D wiki and have received considerable response from the online printing community confirming its effectiveness.</w:t>
       </w:r>
     </w:p>
     <w:p>
@@ -274,7 +335,15 @@
         <w:t xml:space="preserve"> fan is</w:t>
       </w:r>
       <w:r>
-        <w:t xml:space="preserve"> reasonably powerful, but is mounted flush against the heatsink in such a way that air is only allowed to flow through two of the eleven slots.</w:t>
+        <w:t xml:space="preserve"> reasonably powerful, but is mounted flush against the </w:t>
+      </w:r>
+      <w:proofErr w:type="spellStart"/>
+      <w:r>
+        <w:t>heatsink</w:t>
+      </w:r>
+      <w:proofErr w:type="spellEnd"/>
+      <w:r>
+        <w:t xml:space="preserve"> in such a way that air is only allowed to flow through two of the eleven slots.</w:t>
       </w:r>
       <w:r>
         <w:t xml:space="preserve"> To remedy this </w:t>
@@ -283,7 +352,15 @@
         <w:t>we</w:t>
       </w:r>
       <w:r>
-        <w:t xml:space="preserve"> designed a duct that spaces the fan 6mm back from the heatsink and allows airflow through all of the slots. This had the added bonus of reducing the noise generated by the fan for </w:t>
+        <w:t xml:space="preserve"> designed a duct that spaces the fan 6mm back from the </w:t>
+      </w:r>
+      <w:proofErr w:type="spellStart"/>
+      <w:r>
+        <w:t>heatsink</w:t>
+      </w:r>
+      <w:proofErr w:type="spellEnd"/>
+      <w:r>
+        <w:t xml:space="preserve"> and allows airflow through all of the slots. This had the added bonus of reducing the noise generated by the fan for </w:t>
       </w:r>
       <w:r>
         <w:t>two reasons. Firstly the fan spins slightly slower based d</w:t>
@@ -298,7 +375,15 @@
         <w:t xml:space="preserve">Mostly the reduced noise is because the fan </w:t>
       </w:r>
       <w:r>
-        <w:t>no longer rattles against the heatsink. The thermal performance gain from the duct immediatel</w:t>
+        <w:t xml:space="preserve">no longer rattles against the </w:t>
+      </w:r>
+      <w:proofErr w:type="spellStart"/>
+      <w:r>
+        <w:t>heatsink</w:t>
+      </w:r>
+      <w:proofErr w:type="spellEnd"/>
+      <w:r>
+        <w:t>. The thermal performance gain from the duct immediatel</w:t>
       </w:r>
       <w:r>
         <w:t>y solved the jamming issue and we can</w:t>
@@ -409,7 +494,15 @@
         <w:t>hot end</w:t>
       </w:r>
       <w:r>
-        <w:t xml:space="preserve"> holder bottom mount. This is very wise for two reasons. Firstly it provides lubricant for this part when it is turned for adjustment, and secondly it provides a necessary thermal interface to transfer heat from the isolator to the heatsink. Without it, jamming </w:t>
+        <w:t xml:space="preserve"> holder bottom mount. This is very wise for two reasons. Firstly it provides lubricant for this part when it is turned for adjustment, and secondly it provides a necessary thermal interface to transfer heat from the isolator to the </w:t>
+      </w:r>
+      <w:proofErr w:type="spellStart"/>
+      <w:r>
+        <w:t>heatsink</w:t>
+      </w:r>
+      <w:proofErr w:type="spellEnd"/>
+      <w:r>
+        <w:t xml:space="preserve">. Without it, jamming </w:t>
       </w:r>
       <w:r>
         <w:t xml:space="preserve">will occur even with the cooling duct. Normal CPU thermal paste </w:t>
@@ -439,7 +532,15 @@
         <w:t>hot end</w:t>
       </w:r>
       <w:r>
-        <w:t xml:space="preserve"> holder, it must still transfer to the heatsink. However, the bottom of the heat</w:t>
+        <w:t xml:space="preserve"> holder, it must still transfer to the </w:t>
+      </w:r>
+      <w:proofErr w:type="spellStart"/>
+      <w:r>
+        <w:t>heatsink</w:t>
+      </w:r>
+      <w:proofErr w:type="spellEnd"/>
+      <w:r>
+        <w:t>. However, the bottom of the heat</w:t>
       </w:r>
       <w:r>
         <w:t xml:space="preserve"> sink</w:t>
@@ -457,7 +558,15 @@
         <w:t>ishing pass. For good measure, we</w:t>
       </w:r>
       <w:r>
-        <w:t xml:space="preserve"> also applied thermal paste between the heatsink and the bottom </w:t>
+        <w:t xml:space="preserve"> also applied thermal paste between the </w:t>
+      </w:r>
+      <w:proofErr w:type="spellStart"/>
+      <w:r>
+        <w:t>heatsink</w:t>
+      </w:r>
+      <w:proofErr w:type="spellEnd"/>
+      <w:r>
+        <w:t xml:space="preserve"> and the bottom </w:t>
       </w:r>
       <w:r>
         <w:t>hot end</w:t>
@@ -599,7 +708,15 @@
       </w:r>
       <w:proofErr w:type="spellEnd"/>
       <w:r>
-        <w:t xml:space="preserve"> from the perspective of both extrusion consistency, layer bonding, and </w:t>
+        <w:t xml:space="preserve"> from the perspective of </w:t>
+      </w:r>
+      <w:proofErr w:type="gramStart"/>
+      <w:r>
+        <w:t>both extrusion</w:t>
+      </w:r>
+      <w:proofErr w:type="gramEnd"/>
+      <w:r>
+        <w:t xml:space="preserve"> consistency, layer bonding, and </w:t>
       </w:r>
       <w:r>
         <w:t xml:space="preserve">surface quality. </w:t>
@@ -1069,16 +1186,7 @@
         <w:jc w:val="left"/>
       </w:pPr>
       <w:r>
-        <w:t>T</w:t>
-      </w:r>
-      <w:r>
-        <w:t>he</w:t>
-      </w:r>
-      <w:r>
-        <w:t xml:space="preserve"> new</w:t>
-      </w:r>
-      <w:r>
-        <w:t xml:space="preserve"> </w:t>
+        <w:t xml:space="preserve">The new </w:t>
       </w:r>
       <w:proofErr w:type="spellStart"/>
       <w:r>
@@ -1086,16 +1194,7 @@
       </w:r>
       <w:proofErr w:type="spellEnd"/>
       <w:r>
-        <w:t xml:space="preserve"> wheel </w:t>
-      </w:r>
-      <w:r>
-        <w:t>measured 6.7mm diameter at its smallest point. The knurled wh</w:t>
-      </w:r>
-      <w:r>
-        <w:t>eel</w:t>
-      </w:r>
-      <w:r>
-        <w:t xml:space="preserve"> measured 7.9mm so we started by adjusting the steps/mm by the ideal ratio. The default is 282.</w:t>
+        <w:t xml:space="preserve"> wheel measured 6.7mm diameter at its smallest point. The knurled wheel measured 7.9mm so we started by adjusting the steps/mm by the ideal ratio. The default is 282.</w:t>
       </w:r>
     </w:p>
     <w:p>
@@ -1126,28 +1225,7 @@
         <w:jc w:val="left"/>
       </w:pPr>
       <w:r>
-        <w:t xml:space="preserve">To test, we </w:t>
-      </w:r>
-      <w:r>
-        <w:t xml:space="preserve">set the extrusion multiplier in our slicer to 1.00 and printed </w:t>
-      </w:r>
-      <w:r>
-        <w:t xml:space="preserve">20mm </w:t>
-      </w:r>
-      <w:r>
-        <w:t xml:space="preserve">test cubes at solid infill to determine the exact steps/mm constant that gives us the best result.  </w:t>
-      </w:r>
-      <w:r>
-        <w:t xml:space="preserve">We did this process in parallel with both of our printers, one running undersized filament and the other running oversized filament. In both cases we did measure the filament diameter across a few points and entered this into the slicer. </w:t>
-      </w:r>
-      <w:r>
-        <w:t>This</w:t>
-      </w:r>
-      <w:r>
-        <w:t xml:space="preserve"> tuning process</w:t>
-      </w:r>
-      <w:r>
-        <w:t xml:space="preserve"> is particularly im</w:t>
+        <w:t>To test, we set the extrusion multiplier in our slicer to 1.00 and printed 20mm test cubes at solid infill to determine the exact steps/mm constant that gives us the best result.  We did this process in parallel with both of our printers, one running undersized filament and the other running oversized filament. In both cases we did measure the filament diameter across a few points and entered this into the slicer. This tuning process is particularly im</w:t>
       </w:r>
       <w:r>
         <w:t>portant because there is</w:t>
@@ -1164,7 +1242,13 @@
       </w:r>
       <w:proofErr w:type="gramEnd"/>
       <w:r>
-        <w:t xml:space="preserve"> we experimentally found 330 steps/mm to give the best results on both printers and both filaments.</w:t>
+        <w:t xml:space="preserve"> we experimentally found 3</w:t>
+      </w:r>
+      <w:r>
+        <w:t>27</w:t>
+      </w:r>
+      <w:r>
+        <w:t xml:space="preserve"> steps/mm to give the best results on both printers and both filaments.</w:t>
       </w:r>
       <w:r>
         <w:t xml:space="preserve"> The final change can be seen in our </w:t>
@@ -1197,8 +1281,6 @@
       <w:r>
         <w:t xml:space="preserve"> feeder wheel 1.00 gives us ideal results regardless of printing speed. This indicates considerable slip with the original feeder wheel.</w:t>
       </w:r>
-      <w:bookmarkStart w:id="0" w:name="_GoBack"/>
-      <w:bookmarkEnd w:id="0"/>
     </w:p>
     <w:p>
       <w:pPr>
@@ -2038,7 +2120,40 @@
         <w:t>races of plastic from the PTFE isolator coupler and the heater b</w:t>
       </w:r>
       <w:r>
-        <w:t>lock. The basic procedure is documented all over the internet and has become common practice on all FDM printers. For the Ultimaker, our exact procedure is as follows:</w:t>
+        <w:t xml:space="preserve">lock. </w:t>
+      </w:r>
+      <w:r>
+        <w:t xml:space="preserve">We credit the procedure to Ultimaker forum member </w:t>
+      </w:r>
+      <w:proofErr w:type="spellStart"/>
+      <w:r>
+        <w:t>MostlyAtomicBob</w:t>
+      </w:r>
+      <w:proofErr w:type="spellEnd"/>
+      <w:r>
+        <w:t xml:space="preserve"> and </w:t>
+      </w:r>
+      <w:proofErr w:type="gramStart"/>
+      <w:r>
+        <w:t>is</w:t>
+      </w:r>
+      <w:proofErr w:type="gramEnd"/>
+      <w:r>
+        <w:t xml:space="preserve"> well documented here: </w:t>
+      </w:r>
+      <w:hyperlink r:id="rId23" w:history="1">
+        <w:r>
+          <w:rPr>
+            <w:rStyle w:val="Hyperlink"/>
+          </w:rPr>
+          <w:t>https://ultimaker.com/nl/support/view/149-atomic-method</w:t>
+        </w:r>
+      </w:hyperlink>
+      <w:r>
+        <w:t>.</w:t>
+      </w:r>
+      <w:r>
+        <w:t xml:space="preserve"> For the Ultimaker, our exact procedure is as follows:</w:t>
       </w:r>
     </w:p>
     <w:p>
@@ -2175,15 +2290,8 @@
         <w:t>into place</w:t>
       </w:r>
       <w:r>
-        <w:t xml:space="preserve"> with a 2.5mm </w:t>
-      </w:r>
-      <w:proofErr w:type="spellStart"/>
-      <w:proofErr w:type="gramStart"/>
-      <w:r>
-        <w:t>allan</w:t>
-      </w:r>
-      <w:proofErr w:type="spellEnd"/>
-      <w:proofErr w:type="gramEnd"/>
+        <w:t xml:space="preserve"> with a 2.5mm hex</w:t>
+      </w:r>
       <w:r>
         <w:t xml:space="preserve"> key</w:t>
       </w:r>
@@ -2225,7 +2333,7 @@
       <w:r>
         <w:t xml:space="preserve"> has designed a fantastic replacement knob available here: </w:t>
       </w:r>
-      <w:hyperlink r:id="rId23" w:history="1">
+      <w:hyperlink r:id="rId24" w:history="1">
         <w:r>
           <w:rPr>
             <w:rStyle w:val="Hyperlink"/>
@@ -2248,6 +2356,8 @@
           <w:szCs w:val="26"/>
         </w:rPr>
       </w:pPr>
+      <w:bookmarkStart w:id="0" w:name="_GoBack"/>
+      <w:bookmarkEnd w:id="0"/>
       <w:r>
         <w:br w:type="page"/>
       </w:r>
@@ -2314,7 +2424,7 @@
       <w:r>
         <w:t xml:space="preserve"> in areas with lots of islands. This appears to be a bug with simplify3D 3.0.2 as reported here </w:t>
       </w:r>
-      <w:hyperlink r:id="rId24" w:history="1">
+      <w:hyperlink r:id="rId25" w:history="1">
         <w:r>
           <w:rPr>
             <w:rStyle w:val="Hyperlink"/>
@@ -2345,13 +2455,7 @@
         <w:jc w:val="left"/>
       </w:pPr>
       <w:r>
-        <w:t>The following software</w:t>
-      </w:r>
-      <w:r>
-        <w:t xml:space="preserve"> settings</w:t>
-      </w:r>
-      <w:r>
-        <w:t xml:space="preserve"> changes were necessary:</w:t>
+        <w:t>The following software settings changes were necessary:</w:t>
       </w:r>
     </w:p>
     <w:p>
@@ -2764,7 +2868,7 @@
           <w:szCs w:val="18"/>
           <w:shd w:val="clear" w:color="auto" w:fill="FFFFFF"/>
         </w:rPr>
-        <w:t>330</w:t>
+        <w:t>327</w:t>
       </w:r>
       <w:proofErr w:type="gramEnd"/>
       <w:r>
@@ -2885,7 +2989,13 @@
       </w:pPr>
       <w:r>
         <w:tab/>
-        <w:t xml:space="preserve">Much to our frustration we found that the feeder motor current and motor steps/mm are read in from the firmware on startup instead of from the firmware binary itself. Only after performing a factory reset do these changes take effect. Since we wished to flash new </w:t>
+        <w:t xml:space="preserve">Much to our frustration we found that the feeder motor current and motor steps/mm are read in from the </w:t>
+      </w:r>
+      <w:r>
+        <w:t>EEPROM</w:t>
+      </w:r>
+      <w:r>
+        <w:t xml:space="preserve"> on startup instead of from the firmware binary itself. Only after performing a factory reset do these changes take effect. Since we wished to flash new </w:t>
       </w:r>
       <w:proofErr w:type="spellStart"/>
       <w:r>
@@ -2893,16 +3003,270 @@
       </w:r>
       <w:proofErr w:type="spellEnd"/>
       <w:r>
-        <w:t xml:space="preserve"> in one step we also added the following lines to the startup code to ignore what’s in EEPROM and load our new default settings instead.</w:t>
-      </w:r>
-    </w:p>
-    <w:p>
-      <w:pPr>
-        <w:jc w:val="left"/>
-      </w:pPr>
-    </w:p>
-    <w:p>
-      <w:pPr>
+        <w:t xml:space="preserve"> in one step we also </w:t>
+      </w:r>
+      <w:r>
+        <w:t xml:space="preserve">added the following lines to the very end of the </w:t>
+      </w:r>
+      <w:proofErr w:type="spellStart"/>
+      <w:r>
+        <w:t>Config_</w:t>
+      </w:r>
+      <w:proofErr w:type="gramStart"/>
+      <w:r>
+        <w:t>RetrieveSettings</w:t>
+      </w:r>
+      <w:proofErr w:type="spellEnd"/>
+      <w:r>
+        <w:t>(</w:t>
+      </w:r>
+      <w:proofErr w:type="gramEnd"/>
+      <w:r>
+        <w:t>)</w:t>
+      </w:r>
+      <w:r>
+        <w:t xml:space="preserve"> </w:t>
+      </w:r>
+      <w:r>
+        <w:t xml:space="preserve">function at line 241 of ConfigurationStore.cpp </w:t>
+      </w:r>
+      <w:r>
+        <w:t>to ignore what’s in EEPROM and load our new default settings instead.</w:t>
+      </w:r>
+    </w:p>
+    <w:p>
+      <w:pPr>
+        <w:jc w:val="left"/>
+      </w:pPr>
+      <w:r>
+        <w:tab/>
+      </w:r>
+    </w:p>
+    <w:p>
+      <w:pPr>
+        <w:ind w:firstLine="720"/>
+        <w:jc w:val="left"/>
+        <w:rPr>
+          <w:rStyle w:val="pl-c"/>
+          <w:rFonts w:ascii="Consolas" w:hAnsi="Consolas" w:cs="Consolas"/>
+          <w:color w:val="969896"/>
+          <w:sz w:val="18"/>
+          <w:szCs w:val="18"/>
+          <w:shd w:val="clear" w:color="auto" w:fill="FFFFFF"/>
+        </w:rPr>
+      </w:pPr>
+      <w:r>
+        <w:rPr>
+          <w:rStyle w:val="pl-c"/>
+          <w:rFonts w:ascii="Consolas" w:hAnsi="Consolas" w:cs="Consolas"/>
+          <w:color w:val="969896"/>
+          <w:sz w:val="18"/>
+          <w:szCs w:val="18"/>
+          <w:shd w:val="clear" w:color="auto" w:fill="FFFFFF"/>
+        </w:rPr>
+        <w:t>//ignore EEPROM extruder steps/mm and current</w:t>
+      </w:r>
+    </w:p>
+    <w:p>
+      <w:pPr>
+        <w:jc w:val="left"/>
+      </w:pPr>
+      <w:r>
+        <w:rPr>
+          <w:rStyle w:val="pl-c"/>
+          <w:rFonts w:ascii="Consolas" w:hAnsi="Consolas" w:cs="Consolas"/>
+          <w:color w:val="969896"/>
+          <w:sz w:val="18"/>
+          <w:szCs w:val="18"/>
+          <w:shd w:val="clear" w:color="auto" w:fill="FFFFFF"/>
+        </w:rPr>
+        <w:tab/>
+      </w:r>
+      <w:proofErr w:type="gramStart"/>
+      <w:r>
+        <w:rPr>
+          <w:rStyle w:val="pl-k"/>
+          <w:rFonts w:ascii="Consolas" w:hAnsi="Consolas" w:cs="Consolas"/>
+          <w:color w:val="A71D5D"/>
+          <w:sz w:val="18"/>
+          <w:szCs w:val="18"/>
+          <w:shd w:val="clear" w:color="auto" w:fill="FFFFFF"/>
+        </w:rPr>
+        <w:t>float</w:t>
+      </w:r>
+      <w:proofErr w:type="gramEnd"/>
+      <w:r>
+        <w:rPr>
+          <w:rFonts w:ascii="Consolas" w:hAnsi="Consolas" w:cs="Consolas"/>
+          <w:color w:val="333333"/>
+          <w:sz w:val="18"/>
+          <w:szCs w:val="18"/>
+          <w:shd w:val="clear" w:color="auto" w:fill="FFFFFF"/>
+        </w:rPr>
+        <w:t xml:space="preserve"> temp1[]=DEFAULT_AXIS_STEPS_PER_UNIT;</w:t>
+      </w:r>
+    </w:p>
+    <w:p>
+      <w:pPr>
+        <w:jc w:val="left"/>
+      </w:pPr>
+      <w:r>
+        <w:tab/>
+      </w:r>
+      <w:proofErr w:type="spellStart"/>
+      <w:r>
+        <w:rPr>
+          <w:rFonts w:ascii="Consolas" w:hAnsi="Consolas" w:cs="Consolas"/>
+          <w:color w:val="333333"/>
+          <w:sz w:val="18"/>
+          <w:szCs w:val="18"/>
+          <w:shd w:val="clear" w:color="auto" w:fill="FFFFFF"/>
+        </w:rPr>
+        <w:t>axis_steps_per_</w:t>
+      </w:r>
+      <w:proofErr w:type="gramStart"/>
+      <w:r>
+        <w:rPr>
+          <w:rFonts w:ascii="Consolas" w:hAnsi="Consolas" w:cs="Consolas"/>
+          <w:color w:val="333333"/>
+          <w:sz w:val="18"/>
+          <w:szCs w:val="18"/>
+          <w:shd w:val="clear" w:color="auto" w:fill="FFFFFF"/>
+        </w:rPr>
+        <w:t>unit</w:t>
+      </w:r>
+      <w:proofErr w:type="spellEnd"/>
+      <w:r>
+        <w:rPr>
+          <w:rFonts w:ascii="Consolas" w:hAnsi="Consolas" w:cs="Consolas"/>
+          <w:color w:val="333333"/>
+          <w:sz w:val="18"/>
+          <w:szCs w:val="18"/>
+          <w:shd w:val="clear" w:color="auto" w:fill="FFFFFF"/>
+        </w:rPr>
+        <w:t>[</w:t>
+      </w:r>
+      <w:proofErr w:type="gramEnd"/>
+      <w:r>
+        <w:rPr>
+          <w:rStyle w:val="pl-c1"/>
+          <w:rFonts w:ascii="Consolas" w:hAnsi="Consolas" w:cs="Consolas"/>
+          <w:color w:val="0086B3"/>
+          <w:sz w:val="18"/>
+          <w:szCs w:val="18"/>
+          <w:shd w:val="clear" w:color="auto" w:fill="FFFFFF"/>
+        </w:rPr>
+        <w:t>3</w:t>
+      </w:r>
+      <w:r>
+        <w:rPr>
+          <w:rFonts w:ascii="Consolas" w:hAnsi="Consolas" w:cs="Consolas"/>
+          <w:color w:val="333333"/>
+          <w:sz w:val="18"/>
+          <w:szCs w:val="18"/>
+          <w:shd w:val="clear" w:color="auto" w:fill="FFFFFF"/>
+        </w:rPr>
+        <w:t>]=temp1[</w:t>
+      </w:r>
+      <w:r>
+        <w:rPr>
+          <w:rStyle w:val="pl-c1"/>
+          <w:rFonts w:ascii="Consolas" w:hAnsi="Consolas" w:cs="Consolas"/>
+          <w:color w:val="0086B3"/>
+          <w:sz w:val="18"/>
+          <w:szCs w:val="18"/>
+          <w:shd w:val="clear" w:color="auto" w:fill="FFFFFF"/>
+        </w:rPr>
+        <w:t>3</w:t>
+      </w:r>
+      <w:r>
+        <w:rPr>
+          <w:rFonts w:ascii="Consolas" w:hAnsi="Consolas" w:cs="Consolas"/>
+          <w:color w:val="333333"/>
+          <w:sz w:val="18"/>
+          <w:szCs w:val="18"/>
+          <w:shd w:val="clear" w:color="auto" w:fill="FFFFFF"/>
+        </w:rPr>
+        <w:t xml:space="preserve">]; </w:t>
+      </w:r>
+      <w:r>
+        <w:rPr>
+          <w:rStyle w:val="pl-c"/>
+          <w:rFonts w:ascii="Consolas" w:hAnsi="Consolas" w:cs="Consolas"/>
+          <w:color w:val="969896"/>
+          <w:sz w:val="18"/>
+          <w:szCs w:val="18"/>
+          <w:shd w:val="clear" w:color="auto" w:fill="FFFFFF"/>
+        </w:rPr>
+        <w:t>//</w:t>
+      </w:r>
+      <w:proofErr w:type="spellStart"/>
+      <w:r>
+        <w:rPr>
+          <w:rStyle w:val="pl-c"/>
+          <w:rFonts w:ascii="Consolas" w:hAnsi="Consolas" w:cs="Consolas"/>
+          <w:color w:val="969896"/>
+          <w:sz w:val="18"/>
+          <w:szCs w:val="18"/>
+          <w:shd w:val="clear" w:color="auto" w:fill="FFFFFF"/>
+        </w:rPr>
+        <w:t>overide</w:t>
+      </w:r>
+      <w:proofErr w:type="spellEnd"/>
+      <w:r>
+        <w:rPr>
+          <w:rStyle w:val="pl-c"/>
+          <w:rFonts w:ascii="Consolas" w:hAnsi="Consolas" w:cs="Consolas"/>
+          <w:color w:val="969896"/>
+          <w:sz w:val="18"/>
+          <w:szCs w:val="18"/>
+          <w:shd w:val="clear" w:color="auto" w:fill="FFFFFF"/>
+        </w:rPr>
+        <w:t xml:space="preserve"> EEPROM steps</w:t>
+      </w:r>
+    </w:p>
+    <w:p>
+      <w:pPr>
+        <w:jc w:val="both"/>
+        <w:rPr>
+          <w:rFonts w:ascii="Consolas" w:hAnsi="Consolas" w:cs="Consolas"/>
+          <w:color w:val="333333"/>
+          <w:sz w:val="18"/>
+          <w:szCs w:val="18"/>
+          <w:shd w:val="clear" w:color="auto" w:fill="FFFFFF"/>
+        </w:rPr>
+      </w:pPr>
+      <w:r>
+        <w:tab/>
+      </w:r>
+      <w:proofErr w:type="gramStart"/>
+      <w:r>
+        <w:rPr>
+          <w:rStyle w:val="pl-k"/>
+          <w:rFonts w:ascii="Consolas" w:hAnsi="Consolas" w:cs="Consolas"/>
+          <w:color w:val="A71D5D"/>
+          <w:sz w:val="18"/>
+          <w:szCs w:val="18"/>
+          <w:shd w:val="clear" w:color="auto" w:fill="FFFFFF"/>
+        </w:rPr>
+        <w:t>float</w:t>
+      </w:r>
+      <w:proofErr w:type="gramEnd"/>
+      <w:r>
+        <w:rPr>
+          <w:rFonts w:ascii="Consolas" w:hAnsi="Consolas" w:cs="Consolas"/>
+          <w:color w:val="333333"/>
+          <w:sz w:val="18"/>
+          <w:szCs w:val="18"/>
+          <w:shd w:val="clear" w:color="auto" w:fill="FFFFFF"/>
+        </w:rPr>
+        <w:t xml:space="preserve"> temp2[]=DEFAULT_PWM_MOTOR_CURRENT;</w:t>
+      </w:r>
+    </w:p>
+    <w:p>
+      <w:pPr>
+        <w:ind w:firstLine="720"/>
+        <w:jc w:val="both"/>
         <w:rPr>
           <w:rFonts w:asciiTheme="majorHAnsi" w:eastAsiaTheme="majorEastAsia" w:hAnsiTheme="majorHAnsi" w:cstheme="majorBidi"/>
           <w:b/>
@@ -2912,6 +3276,117 @@
           <w:szCs w:val="26"/>
         </w:rPr>
       </w:pPr>
+      <w:proofErr w:type="spellStart"/>
+      <w:r>
+        <w:rPr>
+          <w:rFonts w:ascii="Consolas" w:hAnsi="Consolas" w:cs="Consolas"/>
+          <w:color w:val="333333"/>
+          <w:sz w:val="18"/>
+          <w:szCs w:val="18"/>
+          <w:shd w:val="clear" w:color="auto" w:fill="FFFFFF"/>
+        </w:rPr>
+        <w:t>motor_current_</w:t>
+      </w:r>
+      <w:proofErr w:type="gramStart"/>
+      <w:r>
+        <w:rPr>
+          <w:rFonts w:ascii="Consolas" w:hAnsi="Consolas" w:cs="Consolas"/>
+          <w:color w:val="333333"/>
+          <w:sz w:val="18"/>
+          <w:szCs w:val="18"/>
+          <w:shd w:val="clear" w:color="auto" w:fill="FFFFFF"/>
+        </w:rPr>
+        <w:t>setting</w:t>
+      </w:r>
+      <w:proofErr w:type="spellEnd"/>
+      <w:r>
+        <w:rPr>
+          <w:rFonts w:ascii="Consolas" w:hAnsi="Consolas" w:cs="Consolas"/>
+          <w:color w:val="333333"/>
+          <w:sz w:val="18"/>
+          <w:szCs w:val="18"/>
+          <w:shd w:val="clear" w:color="auto" w:fill="FFFFFF"/>
+        </w:rPr>
+        <w:t>[</w:t>
+      </w:r>
+      <w:proofErr w:type="gramEnd"/>
+      <w:r>
+        <w:rPr>
+          <w:rStyle w:val="pl-c1"/>
+          <w:rFonts w:ascii="Consolas" w:hAnsi="Consolas" w:cs="Consolas"/>
+          <w:color w:val="0086B3"/>
+          <w:sz w:val="18"/>
+          <w:szCs w:val="18"/>
+          <w:shd w:val="clear" w:color="auto" w:fill="FFFFFF"/>
+        </w:rPr>
+        <w:t>2</w:t>
+      </w:r>
+      <w:r>
+        <w:rPr>
+          <w:rFonts w:ascii="Consolas" w:hAnsi="Consolas" w:cs="Consolas"/>
+          <w:color w:val="333333"/>
+          <w:sz w:val="18"/>
+          <w:szCs w:val="18"/>
+          <w:shd w:val="clear" w:color="auto" w:fill="FFFFFF"/>
+        </w:rPr>
+        <w:t>] = temp2[</w:t>
+      </w:r>
+      <w:r>
+        <w:rPr>
+          <w:rStyle w:val="pl-c1"/>
+          <w:rFonts w:ascii="Consolas" w:hAnsi="Consolas" w:cs="Consolas"/>
+          <w:color w:val="0086B3"/>
+          <w:sz w:val="18"/>
+          <w:szCs w:val="18"/>
+          <w:shd w:val="clear" w:color="auto" w:fill="FFFFFF"/>
+        </w:rPr>
+        <w:t>2</w:t>
+      </w:r>
+      <w:r>
+        <w:rPr>
+          <w:rFonts w:ascii="Consolas" w:hAnsi="Consolas" w:cs="Consolas"/>
+          <w:color w:val="333333"/>
+          <w:sz w:val="18"/>
+          <w:szCs w:val="18"/>
+          <w:shd w:val="clear" w:color="auto" w:fill="FFFFFF"/>
+        </w:rPr>
+        <w:t xml:space="preserve">]; </w:t>
+      </w:r>
+      <w:r>
+        <w:rPr>
+          <w:rStyle w:val="pl-c"/>
+          <w:rFonts w:ascii="Consolas" w:hAnsi="Consolas" w:cs="Consolas"/>
+          <w:color w:val="969896"/>
+          <w:sz w:val="18"/>
+          <w:szCs w:val="18"/>
+          <w:shd w:val="clear" w:color="auto" w:fill="FFFFFF"/>
+        </w:rPr>
+        <w:t xml:space="preserve">// </w:t>
+      </w:r>
+      <w:proofErr w:type="spellStart"/>
+      <w:r>
+        <w:rPr>
+          <w:rStyle w:val="pl-c"/>
+          <w:rFonts w:ascii="Consolas" w:hAnsi="Consolas" w:cs="Consolas"/>
+          <w:color w:val="969896"/>
+          <w:sz w:val="18"/>
+          <w:szCs w:val="18"/>
+          <w:shd w:val="clear" w:color="auto" w:fill="FFFFFF"/>
+        </w:rPr>
+        <w:t>overide</w:t>
+      </w:r>
+      <w:proofErr w:type="spellEnd"/>
+      <w:r>
+        <w:rPr>
+          <w:rStyle w:val="pl-c"/>
+          <w:rFonts w:ascii="Consolas" w:hAnsi="Consolas" w:cs="Consolas"/>
+          <w:color w:val="969896"/>
+          <w:sz w:val="18"/>
+          <w:szCs w:val="18"/>
+          <w:shd w:val="clear" w:color="auto" w:fill="FFFFFF"/>
+        </w:rPr>
+        <w:t xml:space="preserve"> EEPROM current</w:t>
+      </w:r>
       <w:r>
         <w:br w:type="page"/>
       </w:r>
@@ -2954,7 +3429,7 @@
         <w:t>:</w:t>
       </w:r>
       <w:proofErr w:type="gramEnd"/>
-      <w:hyperlink r:id="rId25" w:history="1">
+      <w:hyperlink r:id="rId26" w:history="1">
         <w:r>
           <w:rPr>
             <w:rStyle w:val="Hyperlink"/>
@@ -3009,7 +3484,7 @@
       <w:r>
         <w:t xml:space="preserve"> available here: </w:t>
       </w:r>
-      <w:hyperlink r:id="rId26" w:history="1">
+      <w:hyperlink r:id="rId27" w:history="1">
         <w:r>
           <w:rPr>
             <w:rStyle w:val="Hyperlink"/>
@@ -3274,7 +3749,7 @@
         <w:tab/>
         <w:t xml:space="preserve">The CAD files and complete firmware source code required for the modifications documented here are all available here: </w:t>
       </w:r>
-      <w:hyperlink r:id="rId27" w:history="1">
+      <w:hyperlink r:id="rId28" w:history="1">
         <w:r>
           <w:rPr>
             <w:rStyle w:val="Hyperlink"/>
@@ -4003,6 +4478,11 @@
     <w:basedOn w:val="DefaultParagraphFont"/>
     <w:rsid w:val="006C05AB"/>
   </w:style>
+  <w:style w:type="character" w:customStyle="1" w:styleId="pl-c">
+    <w:name w:val="pl-c"/>
+    <w:basedOn w:val="DefaultParagraphFont"/>
+    <w:rsid w:val="00B66615"/>
+  </w:style>
 </w:styles>
 </file>
 
@@ -4385,6 +4865,11 @@
     <w:basedOn w:val="DefaultParagraphFont"/>
     <w:rsid w:val="006C05AB"/>
   </w:style>
+  <w:style w:type="character" w:customStyle="1" w:styleId="pl-c">
+    <w:name w:val="pl-c"/>
+    <w:basedOn w:val="DefaultParagraphFont"/>
+    <w:rsid w:val="00B66615"/>
+  </w:style>
 </w:styles>
 </file>
 
@@ -4678,7 +5163,7 @@
 </file>
 
 <file path=customXml/itemProps1.xml><?xml version="1.0" encoding="utf-8"?>
-<ds:datastoreItem xmlns:ds="http://schemas.openxmlformats.org/officeDocument/2006/customXml" ds:itemID="{FC108C64-A7A0-4393-98C6-E8B256C7C301}">
+<ds:datastoreItem xmlns:ds="http://schemas.openxmlformats.org/officeDocument/2006/customXml" ds:itemID="{7E14AFD1-5D72-4611-A882-D54CA30ADD11}">
   <ds:schemaRefs>
     <ds:schemaRef ds:uri="http://schemas.openxmlformats.org/officeDocument/2006/bibliography"/>
   </ds:schemaRefs>

</xml_diff>